<commit_message>
Update manual pdf version
</commit_message>
<xml_diff>
--- a/app/doc/TableViewer manual.docx
+++ b/app/doc/TableViewer manual.docx
@@ -6962,7 +6962,15 @@
     </w:p>
     <w:p>
       <w:r>
-        <w:t xml:space="preserve">Plotting and Statistical Analysis both use the standard Data selection UI. These both require Case, Dataset and Variables to be selected from drop-down lists and assigned to a button. Further details of how this works are given in Section </w:t>
+        <w:t xml:space="preserve">Plotting and Statistical Analysis both use the standard Data selection UI. These both require Case, Dataset and Variables to be selected from drop-down lists and assigned to a button. Further details of how this works </w:t>
+      </w:r>
+      <w:proofErr w:type="gramStart"/>
+      <w:r>
+        <w:t>are</w:t>
+      </w:r>
+      <w:proofErr w:type="gramEnd"/>
+      <w:r>
+        <w:t xml:space="preserve"> given in Section </w:t>
       </w:r>
       <w:r>
         <w:fldChar w:fldCharType="begin"/>

</xml_diff>

<commit_message>
Develop scatter and Type plots. Update manual and correct minor bugs.
</commit_message>
<xml_diff>
--- a/app/doc/TableViewer manual.docx
+++ b/app/doc/TableViewer manual.docx
@@ -104,6 +104,7 @@
         <w:t xml:space="preserve"> </w:t>
       </w:r>
     </w:p>
+    <w:p/>
     <w:p>
       <w:pPr>
         <w:rPr>
@@ -348,7 +349,7 @@
           <w:rPr>
             <w:noProof/>
           </w:rPr>
-          <w:t>31</w:t>
+          <w:t>30</w:t>
         </w:r>
       </w:fldSimple>
       <w:r>
@@ -366,23 +367,8 @@
         <w:t>.</w:t>
       </w:r>
     </w:p>
-    <w:p>
-      <w:pPr>
-        <w:rPr>
-          <w:rStyle w:val="IntenseEmphasis"/>
-          <w:i w:val="0"/>
-          <w:color w:val="auto"/>
-        </w:rPr>
-      </w:pPr>
-      <w:r>
-        <w:rPr>
-          <w:rStyle w:val="IntenseEmphasis"/>
-          <w:i w:val="0"/>
-          <w:color w:val="auto"/>
-        </w:rPr>
-        <w:br w:type="page"/>
-      </w:r>
-    </w:p>
+    <w:p/>
+    <w:p/>
     <w:p>
       <w:pPr>
         <w:rPr>
@@ -399,7 +385,6 @@
           <w:sz w:val="32"/>
           <w:szCs w:val="32"/>
         </w:rPr>
-        <w:lastRenderedPageBreak/>
         <w:t>Revision history</w:t>
       </w:r>
     </w:p>
@@ -697,7 +682,7 @@
           <w:r>
             <w:fldChar w:fldCharType="separate"/>
           </w:r>
-          <w:hyperlink w:anchor="_Toc179480908" w:history="1">
+          <w:hyperlink w:anchor="_Toc179636453" w:history="1">
             <w:r>
               <w:rPr>
                 <w:rStyle w:val="Hyperlink"/>
@@ -739,7 +724,7 @@
                 <w:noProof/>
                 <w:webHidden/>
               </w:rPr>
-              <w:instrText xml:space="preserve"> PAGEREF _Toc179480908 \h </w:instrText>
+              <w:instrText xml:space="preserve"> PAGEREF _Toc179636453 \h </w:instrText>
             </w:r>
             <w:r>
               <w:rPr>
@@ -779,7 +764,7 @@
               <w14:ligatures w14:val="standardContextual"/>
             </w:rPr>
           </w:pPr>
-          <w:hyperlink w:anchor="_Toc179480909" w:history="1">
+          <w:hyperlink w:anchor="_Toc179636454" w:history="1">
             <w:r>
               <w:rPr>
                 <w:rStyle w:val="Hyperlink"/>
@@ -821,7 +806,7 @@
                 <w:noProof/>
                 <w:webHidden/>
               </w:rPr>
-              <w:instrText xml:space="preserve"> PAGEREF _Toc179480909 \h </w:instrText>
+              <w:instrText xml:space="preserve"> PAGEREF _Toc179636454 \h </w:instrText>
             </w:r>
             <w:r>
               <w:rPr>
@@ -865,7 +850,7 @@
               <w14:ligatures w14:val="standardContextual"/>
             </w:rPr>
           </w:pPr>
-          <w:hyperlink w:anchor="_Toc179480910" w:history="1">
+          <w:hyperlink w:anchor="_Toc179636455" w:history="1">
             <w:r>
               <w:rPr>
                 <w:rStyle w:val="Hyperlink"/>
@@ -907,7 +892,7 @@
                 <w:noProof/>
                 <w:webHidden/>
               </w:rPr>
-              <w:instrText xml:space="preserve"> PAGEREF _Toc179480910 \h </w:instrText>
+              <w:instrText xml:space="preserve"> PAGEREF _Toc179636455 \h </w:instrText>
             </w:r>
             <w:r>
               <w:rPr>
@@ -951,7 +936,7 @@
               <w14:ligatures w14:val="standardContextual"/>
             </w:rPr>
           </w:pPr>
-          <w:hyperlink w:anchor="_Toc179480911" w:history="1">
+          <w:hyperlink w:anchor="_Toc179636456" w:history="1">
             <w:r>
               <w:rPr>
                 <w:rStyle w:val="Hyperlink"/>
@@ -993,7 +978,7 @@
                 <w:noProof/>
                 <w:webHidden/>
               </w:rPr>
-              <w:instrText xml:space="preserve"> PAGEREF _Toc179480911 \h </w:instrText>
+              <w:instrText xml:space="preserve"> PAGEREF _Toc179636456 \h </w:instrText>
             </w:r>
             <w:r>
               <w:rPr>
@@ -1037,7 +1022,7 @@
               <w14:ligatures w14:val="standardContextual"/>
             </w:rPr>
           </w:pPr>
-          <w:hyperlink w:anchor="_Toc179480912" w:history="1">
+          <w:hyperlink w:anchor="_Toc179636457" w:history="1">
             <w:r>
               <w:rPr>
                 <w:rStyle w:val="Hyperlink"/>
@@ -1079,7 +1064,7 @@
                 <w:noProof/>
                 <w:webHidden/>
               </w:rPr>
-              <w:instrText xml:space="preserve"> PAGEREF _Toc179480912 \h </w:instrText>
+              <w:instrText xml:space="preserve"> PAGEREF _Toc179636457 \h </w:instrText>
             </w:r>
             <w:r>
               <w:rPr>
@@ -1123,7 +1108,7 @@
               <w14:ligatures w14:val="standardContextual"/>
             </w:rPr>
           </w:pPr>
-          <w:hyperlink w:anchor="_Toc179480913" w:history="1">
+          <w:hyperlink w:anchor="_Toc179636458" w:history="1">
             <w:r>
               <w:rPr>
                 <w:rStyle w:val="Hyperlink"/>
@@ -1165,7 +1150,7 @@
                 <w:noProof/>
                 <w:webHidden/>
               </w:rPr>
-              <w:instrText xml:space="preserve"> PAGEREF _Toc179480913 \h </w:instrText>
+              <w:instrText xml:space="preserve"> PAGEREF _Toc179636458 \h </w:instrText>
             </w:r>
             <w:r>
               <w:rPr>
@@ -1205,7 +1190,7 @@
               <w14:ligatures w14:val="standardContextual"/>
             </w:rPr>
           </w:pPr>
-          <w:hyperlink w:anchor="_Toc179480914" w:history="1">
+          <w:hyperlink w:anchor="_Toc179636459" w:history="1">
             <w:r>
               <w:rPr>
                 <w:rStyle w:val="Hyperlink"/>
@@ -1247,7 +1232,7 @@
                 <w:noProof/>
                 <w:webHidden/>
               </w:rPr>
-              <w:instrText xml:space="preserve"> PAGEREF _Toc179480914 \h </w:instrText>
+              <w:instrText xml:space="preserve"> PAGEREF _Toc179636459 \h </w:instrText>
             </w:r>
             <w:r>
               <w:rPr>
@@ -1291,7 +1276,7 @@
               <w14:ligatures w14:val="standardContextual"/>
             </w:rPr>
           </w:pPr>
-          <w:hyperlink w:anchor="_Toc179480915" w:history="1">
+          <w:hyperlink w:anchor="_Toc179636460" w:history="1">
             <w:r>
               <w:rPr>
                 <w:rStyle w:val="Hyperlink"/>
@@ -1333,7 +1318,7 @@
                 <w:noProof/>
                 <w:webHidden/>
               </w:rPr>
-              <w:instrText xml:space="preserve"> PAGEREF _Toc179480915 \h </w:instrText>
+              <w:instrText xml:space="preserve"> PAGEREF _Toc179636460 \h </w:instrText>
             </w:r>
             <w:r>
               <w:rPr>
@@ -1377,7 +1362,7 @@
               <w14:ligatures w14:val="standardContextual"/>
             </w:rPr>
           </w:pPr>
-          <w:hyperlink w:anchor="_Toc179480916" w:history="1">
+          <w:hyperlink w:anchor="_Toc179636461" w:history="1">
             <w:r>
               <w:rPr>
                 <w:rStyle w:val="Hyperlink"/>
@@ -1419,7 +1404,7 @@
                 <w:noProof/>
                 <w:webHidden/>
               </w:rPr>
-              <w:instrText xml:space="preserve"> PAGEREF _Toc179480916 \h </w:instrText>
+              <w:instrText xml:space="preserve"> PAGEREF _Toc179636461 \h </w:instrText>
             </w:r>
             <w:r>
               <w:rPr>
@@ -1463,7 +1448,7 @@
               <w14:ligatures w14:val="standardContextual"/>
             </w:rPr>
           </w:pPr>
-          <w:hyperlink w:anchor="_Toc179480917" w:history="1">
+          <w:hyperlink w:anchor="_Toc179636462" w:history="1">
             <w:r>
               <w:rPr>
                 <w:rStyle w:val="Hyperlink"/>
@@ -1505,7 +1490,7 @@
                 <w:noProof/>
                 <w:webHidden/>
               </w:rPr>
-              <w:instrText xml:space="preserve"> PAGEREF _Toc179480917 \h </w:instrText>
+              <w:instrText xml:space="preserve"> PAGEREF _Toc179636462 \h </w:instrText>
             </w:r>
             <w:r>
               <w:rPr>
@@ -1549,7 +1534,7 @@
               <w14:ligatures w14:val="standardContextual"/>
             </w:rPr>
           </w:pPr>
-          <w:hyperlink w:anchor="_Toc179480918" w:history="1">
+          <w:hyperlink w:anchor="_Toc179636463" w:history="1">
             <w:r>
               <w:rPr>
                 <w:rStyle w:val="Hyperlink"/>
@@ -1591,7 +1576,7 @@
                 <w:noProof/>
                 <w:webHidden/>
               </w:rPr>
-              <w:instrText xml:space="preserve"> PAGEREF _Toc179480918 \h </w:instrText>
+              <w:instrText xml:space="preserve"> PAGEREF _Toc179636463 \h </w:instrText>
             </w:r>
             <w:r>
               <w:rPr>
@@ -1635,7 +1620,7 @@
               <w14:ligatures w14:val="standardContextual"/>
             </w:rPr>
           </w:pPr>
-          <w:hyperlink w:anchor="_Toc179480919" w:history="1">
+          <w:hyperlink w:anchor="_Toc179636464" w:history="1">
             <w:r>
               <w:rPr>
                 <w:rStyle w:val="Hyperlink"/>
@@ -1677,7 +1662,7 @@
                 <w:noProof/>
                 <w:webHidden/>
               </w:rPr>
-              <w:instrText xml:space="preserve"> PAGEREF _Toc179480919 \h </w:instrText>
+              <w:instrText xml:space="preserve"> PAGEREF _Toc179636464 \h </w:instrText>
             </w:r>
             <w:r>
               <w:rPr>
@@ -1721,7 +1706,7 @@
               <w14:ligatures w14:val="standardContextual"/>
             </w:rPr>
           </w:pPr>
-          <w:hyperlink w:anchor="_Toc179480920" w:history="1">
+          <w:hyperlink w:anchor="_Toc179636465" w:history="1">
             <w:r>
               <w:rPr>
                 <w:rStyle w:val="Hyperlink"/>
@@ -1763,7 +1748,7 @@
                 <w:noProof/>
                 <w:webHidden/>
               </w:rPr>
-              <w:instrText xml:space="preserve"> PAGEREF _Toc179480920 \h </w:instrText>
+              <w:instrText xml:space="preserve"> PAGEREF _Toc179636465 \h </w:instrText>
             </w:r>
             <w:r>
               <w:rPr>
@@ -1807,7 +1792,7 @@
               <w14:ligatures w14:val="standardContextual"/>
             </w:rPr>
           </w:pPr>
-          <w:hyperlink w:anchor="_Toc179480921" w:history="1">
+          <w:hyperlink w:anchor="_Toc179636466" w:history="1">
             <w:r>
               <w:rPr>
                 <w:rStyle w:val="Hyperlink"/>
@@ -1849,7 +1834,7 @@
                 <w:noProof/>
                 <w:webHidden/>
               </w:rPr>
-              <w:instrText xml:space="preserve"> PAGEREF _Toc179480921 \h </w:instrText>
+              <w:instrText xml:space="preserve"> PAGEREF _Toc179636466 \h </w:instrText>
             </w:r>
             <w:r>
               <w:rPr>
@@ -1893,7 +1878,7 @@
               <w14:ligatures w14:val="standardContextual"/>
             </w:rPr>
           </w:pPr>
-          <w:hyperlink w:anchor="_Toc179480922" w:history="1">
+          <w:hyperlink w:anchor="_Toc179636467" w:history="1">
             <w:r>
               <w:rPr>
                 <w:rStyle w:val="Hyperlink"/>
@@ -1935,7 +1920,7 @@
                 <w:noProof/>
                 <w:webHidden/>
               </w:rPr>
-              <w:instrText xml:space="preserve"> PAGEREF _Toc179480922 \h </w:instrText>
+              <w:instrText xml:space="preserve"> PAGEREF _Toc179636467 \h </w:instrText>
             </w:r>
             <w:r>
               <w:rPr>
@@ -1955,7 +1940,7 @@
                 <w:noProof/>
                 <w:webHidden/>
               </w:rPr>
-              <w:t>10</w:t>
+              <w:t>8</w:t>
             </w:r>
             <w:r>
               <w:rPr>
@@ -1979,7 +1964,7 @@
               <w14:ligatures w14:val="standardContextual"/>
             </w:rPr>
           </w:pPr>
-          <w:hyperlink w:anchor="_Toc179480923" w:history="1">
+          <w:hyperlink w:anchor="_Toc179636468" w:history="1">
             <w:r>
               <w:rPr>
                 <w:rStyle w:val="Hyperlink"/>
@@ -2021,7 +2006,7 @@
                 <w:noProof/>
                 <w:webHidden/>
               </w:rPr>
-              <w:instrText xml:space="preserve"> PAGEREF _Toc179480923 \h </w:instrText>
+              <w:instrText xml:space="preserve"> PAGEREF _Toc179636468 \h </w:instrText>
             </w:r>
             <w:r>
               <w:rPr>
@@ -2041,7 +2026,7 @@
                 <w:noProof/>
                 <w:webHidden/>
               </w:rPr>
-              <w:t>15</w:t>
+              <w:t>13</w:t>
             </w:r>
             <w:r>
               <w:rPr>
@@ -2065,7 +2050,7 @@
               <w14:ligatures w14:val="standardContextual"/>
             </w:rPr>
           </w:pPr>
-          <w:hyperlink w:anchor="_Toc179480924" w:history="1">
+          <w:hyperlink w:anchor="_Toc179636469" w:history="1">
             <w:r>
               <w:rPr>
                 <w:rStyle w:val="Hyperlink"/>
@@ -2107,7 +2092,7 @@
                 <w:noProof/>
                 <w:webHidden/>
               </w:rPr>
-              <w:instrText xml:space="preserve"> PAGEREF _Toc179480924 \h </w:instrText>
+              <w:instrText xml:space="preserve"> PAGEREF _Toc179636469 \h </w:instrText>
             </w:r>
             <w:r>
               <w:rPr>
@@ -2127,7 +2112,7 @@
                 <w:noProof/>
                 <w:webHidden/>
               </w:rPr>
-              <w:t>15</w:t>
+              <w:t>13</w:t>
             </w:r>
             <w:r>
               <w:rPr>
@@ -2151,7 +2136,7 @@
               <w14:ligatures w14:val="standardContextual"/>
             </w:rPr>
           </w:pPr>
-          <w:hyperlink w:anchor="_Toc179480925" w:history="1">
+          <w:hyperlink w:anchor="_Toc179636470" w:history="1">
             <w:r>
               <w:rPr>
                 <w:rStyle w:val="Hyperlink"/>
@@ -2193,7 +2178,7 @@
                 <w:noProof/>
                 <w:webHidden/>
               </w:rPr>
-              <w:instrText xml:space="preserve"> PAGEREF _Toc179480925 \h </w:instrText>
+              <w:instrText xml:space="preserve"> PAGEREF _Toc179636470 \h </w:instrText>
             </w:r>
             <w:r>
               <w:rPr>
@@ -2213,7 +2198,7 @@
                 <w:noProof/>
                 <w:webHidden/>
               </w:rPr>
-              <w:t>15</w:t>
+              <w:t>13</w:t>
             </w:r>
             <w:r>
               <w:rPr>
@@ -2237,7 +2222,7 @@
               <w14:ligatures w14:val="standardContextual"/>
             </w:rPr>
           </w:pPr>
-          <w:hyperlink w:anchor="_Toc179480926" w:history="1">
+          <w:hyperlink w:anchor="_Toc179636471" w:history="1">
             <w:r>
               <w:rPr>
                 <w:rStyle w:val="Hyperlink"/>
@@ -2279,7 +2264,7 @@
                 <w:noProof/>
                 <w:webHidden/>
               </w:rPr>
-              <w:instrText xml:space="preserve"> PAGEREF _Toc179480926 \h </w:instrText>
+              <w:instrText xml:space="preserve"> PAGEREF _Toc179636471 \h </w:instrText>
             </w:r>
             <w:r>
               <w:rPr>
@@ -2299,7 +2284,7 @@
                 <w:noProof/>
                 <w:webHidden/>
               </w:rPr>
-              <w:t>15</w:t>
+              <w:t>13</w:t>
             </w:r>
             <w:r>
               <w:rPr>
@@ -2323,7 +2308,7 @@
               <w14:ligatures w14:val="standardContextual"/>
             </w:rPr>
           </w:pPr>
-          <w:hyperlink w:anchor="_Toc179480927" w:history="1">
+          <w:hyperlink w:anchor="_Toc179636472" w:history="1">
             <w:r>
               <w:rPr>
                 <w:rStyle w:val="Hyperlink"/>
@@ -2365,7 +2350,7 @@
                 <w:noProof/>
                 <w:webHidden/>
               </w:rPr>
-              <w:instrText xml:space="preserve"> PAGEREF _Toc179480927 \h </w:instrText>
+              <w:instrText xml:space="preserve"> PAGEREF _Toc179636472 \h </w:instrText>
             </w:r>
             <w:r>
               <w:rPr>
@@ -2385,7 +2370,7 @@
                 <w:noProof/>
                 <w:webHidden/>
               </w:rPr>
-              <w:t>17</w:t>
+              <w:t>15</w:t>
             </w:r>
             <w:r>
               <w:rPr>
@@ -2405,7 +2390,7 @@
               <w14:ligatures w14:val="standardContextual"/>
             </w:rPr>
           </w:pPr>
-          <w:hyperlink w:anchor="_Toc179480928" w:history="1">
+          <w:hyperlink w:anchor="_Toc179636473" w:history="1">
             <w:r>
               <w:rPr>
                 <w:rStyle w:val="Hyperlink"/>
@@ -2447,7 +2432,7 @@
                 <w:noProof/>
                 <w:webHidden/>
               </w:rPr>
-              <w:instrText xml:space="preserve"> PAGEREF _Toc179480928 \h </w:instrText>
+              <w:instrText xml:space="preserve"> PAGEREF _Toc179636473 \h </w:instrText>
             </w:r>
             <w:r>
               <w:rPr>
@@ -2467,7 +2452,7 @@
                 <w:noProof/>
                 <w:webHidden/>
               </w:rPr>
-              <w:t>18</w:t>
+              <w:t>17</w:t>
             </w:r>
             <w:r>
               <w:rPr>
@@ -2491,7 +2476,7 @@
               <w14:ligatures w14:val="standardContextual"/>
             </w:rPr>
           </w:pPr>
-          <w:hyperlink w:anchor="_Toc179480929" w:history="1">
+          <w:hyperlink w:anchor="_Toc179636474" w:history="1">
             <w:r>
               <w:rPr>
                 <w:rStyle w:val="Hyperlink"/>
@@ -2533,7 +2518,7 @@
                 <w:noProof/>
                 <w:webHidden/>
               </w:rPr>
-              <w:instrText xml:space="preserve"> PAGEREF _Toc179480929 \h </w:instrText>
+              <w:instrText xml:space="preserve"> PAGEREF _Toc179636474 \h </w:instrText>
             </w:r>
             <w:r>
               <w:rPr>
@@ -2553,7 +2538,7 @@
                 <w:noProof/>
                 <w:webHidden/>
               </w:rPr>
-              <w:t>18</w:t>
+              <w:t>17</w:t>
             </w:r>
             <w:r>
               <w:rPr>
@@ -2577,7 +2562,7 @@
               <w14:ligatures w14:val="standardContextual"/>
             </w:rPr>
           </w:pPr>
-          <w:hyperlink w:anchor="_Toc179480930" w:history="1">
+          <w:hyperlink w:anchor="_Toc179636475" w:history="1">
             <w:r>
               <w:rPr>
                 <w:rStyle w:val="Hyperlink"/>
@@ -2619,7 +2604,7 @@
                 <w:noProof/>
                 <w:webHidden/>
               </w:rPr>
-              <w:instrText xml:space="preserve"> PAGEREF _Toc179480930 \h </w:instrText>
+              <w:instrText xml:space="preserve"> PAGEREF _Toc179636475 \h </w:instrText>
             </w:r>
             <w:r>
               <w:rPr>
@@ -2639,7 +2624,7 @@
                 <w:noProof/>
                 <w:webHidden/>
               </w:rPr>
-              <w:t>19</w:t>
+              <w:t>18</w:t>
             </w:r>
             <w:r>
               <w:rPr>
@@ -2663,7 +2648,7 @@
               <w14:ligatures w14:val="standardContextual"/>
             </w:rPr>
           </w:pPr>
-          <w:hyperlink w:anchor="_Toc179480931" w:history="1">
+          <w:hyperlink w:anchor="_Toc179636476" w:history="1">
             <w:r>
               <w:rPr>
                 <w:rStyle w:val="Hyperlink"/>
@@ -2705,7 +2690,7 @@
                 <w:noProof/>
                 <w:webHidden/>
               </w:rPr>
-              <w:instrText xml:space="preserve"> PAGEREF _Toc179480931 \h </w:instrText>
+              <w:instrText xml:space="preserve"> PAGEREF _Toc179636476 \h </w:instrText>
             </w:r>
             <w:r>
               <w:rPr>
@@ -2725,7 +2710,7 @@
                 <w:noProof/>
                 <w:webHidden/>
               </w:rPr>
-              <w:t>19</w:t>
+              <w:t>18</w:t>
             </w:r>
             <w:r>
               <w:rPr>
@@ -2749,7 +2734,7 @@
               <w14:ligatures w14:val="standardContextual"/>
             </w:rPr>
           </w:pPr>
-          <w:hyperlink w:anchor="_Toc179480932" w:history="1">
+          <w:hyperlink w:anchor="_Toc179636477" w:history="1">
             <w:r>
               <w:rPr>
                 <w:rStyle w:val="Hyperlink"/>
@@ -2791,7 +2776,7 @@
                 <w:noProof/>
                 <w:webHidden/>
               </w:rPr>
-              <w:instrText xml:space="preserve"> PAGEREF _Toc179480932 \h </w:instrText>
+              <w:instrText xml:space="preserve"> PAGEREF _Toc179636477 \h </w:instrText>
             </w:r>
             <w:r>
               <w:rPr>
@@ -2811,7 +2796,7 @@
                 <w:noProof/>
                 <w:webHidden/>
               </w:rPr>
-              <w:t>22</w:t>
+              <w:t>21</w:t>
             </w:r>
             <w:r>
               <w:rPr>
@@ -2831,7 +2816,7 @@
               <w14:ligatures w14:val="standardContextual"/>
             </w:rPr>
           </w:pPr>
-          <w:hyperlink w:anchor="_Toc179480933" w:history="1">
+          <w:hyperlink w:anchor="_Toc179636478" w:history="1">
             <w:r>
               <w:rPr>
                 <w:rStyle w:val="Hyperlink"/>
@@ -2873,7 +2858,7 @@
                 <w:noProof/>
                 <w:webHidden/>
               </w:rPr>
-              <w:instrText xml:space="preserve"> PAGEREF _Toc179480933 \h </w:instrText>
+              <w:instrText xml:space="preserve"> PAGEREF _Toc179636478 \h </w:instrText>
             </w:r>
             <w:r>
               <w:rPr>
@@ -2893,7 +2878,7 @@
                 <w:noProof/>
                 <w:webHidden/>
               </w:rPr>
-              <w:t>24</w:t>
+              <w:t>23</w:t>
             </w:r>
             <w:r>
               <w:rPr>
@@ -2913,7 +2898,7 @@
               <w14:ligatures w14:val="standardContextual"/>
             </w:rPr>
           </w:pPr>
-          <w:hyperlink w:anchor="_Toc179480934" w:history="1">
+          <w:hyperlink w:anchor="_Toc179636479" w:history="1">
             <w:r>
               <w:rPr>
                 <w:rStyle w:val="Hyperlink"/>
@@ -2955,7 +2940,7 @@
                 <w:noProof/>
                 <w:webHidden/>
               </w:rPr>
-              <w:instrText xml:space="preserve"> PAGEREF _Toc179480934 \h </w:instrText>
+              <w:instrText xml:space="preserve"> PAGEREF _Toc179636479 \h </w:instrText>
             </w:r>
             <w:r>
               <w:rPr>
@@ -2995,7 +2980,7 @@
               <w14:ligatures w14:val="standardContextual"/>
             </w:rPr>
           </w:pPr>
-          <w:hyperlink w:anchor="_Toc179480935" w:history="1">
+          <w:hyperlink w:anchor="_Toc179636480" w:history="1">
             <w:r>
               <w:rPr>
                 <w:rStyle w:val="Hyperlink"/>
@@ -3022,7 +3007,7 @@
                 <w:noProof/>
                 <w:webHidden/>
               </w:rPr>
-              <w:instrText xml:space="preserve"> PAGEREF _Toc179480935 \h </w:instrText>
+              <w:instrText xml:space="preserve"> PAGEREF _Toc179636480 \h </w:instrText>
             </w:r>
             <w:r>
               <w:rPr>
@@ -3062,7 +3047,7 @@
               <w14:ligatures w14:val="standardContextual"/>
             </w:rPr>
           </w:pPr>
-          <w:hyperlink w:anchor="_Toc179480936" w:history="1">
+          <w:hyperlink w:anchor="_Toc179636481" w:history="1">
             <w:r>
               <w:rPr>
                 <w:rStyle w:val="Hyperlink"/>
@@ -3089,7 +3074,7 @@
                 <w:noProof/>
                 <w:webHidden/>
               </w:rPr>
-              <w:instrText xml:space="preserve"> PAGEREF _Toc179480936 \h </w:instrText>
+              <w:instrText xml:space="preserve"> PAGEREF _Toc179636481 \h </w:instrText>
             </w:r>
             <w:r>
               <w:rPr>
@@ -3129,7 +3114,7 @@
               <w14:ligatures w14:val="standardContextual"/>
             </w:rPr>
           </w:pPr>
-          <w:hyperlink w:anchor="_Toc179480937" w:history="1">
+          <w:hyperlink w:anchor="_Toc179636482" w:history="1">
             <w:r>
               <w:rPr>
                 <w:rStyle w:val="Hyperlink"/>
@@ -3156,7 +3141,7 @@
                 <w:noProof/>
                 <w:webHidden/>
               </w:rPr>
-              <w:instrText xml:space="preserve"> PAGEREF _Toc179480937 \h </w:instrText>
+              <w:instrText xml:space="preserve"> PAGEREF _Toc179636482 \h </w:instrText>
             </w:r>
             <w:r>
               <w:rPr>
@@ -3232,7 +3217,7 @@
       <w:bookmarkStart w:id="8" w:name="_Toc457751773"/>
       <w:bookmarkStart w:id="9" w:name="_Toc457751820"/>
       <w:bookmarkStart w:id="10" w:name="_Toc486354027"/>
-      <w:bookmarkStart w:id="11" w:name="_Toc179480908"/>
+      <w:bookmarkStart w:id="11" w:name="_Toc179636453"/>
       <w:r>
         <w:lastRenderedPageBreak/>
         <w:t>Introduction</w:t>
@@ -3309,7 +3294,13 @@
       </w:r>
       <w:proofErr w:type="spellEnd"/>
       <w:r>
-        <w:t xml:space="preserve">). If the latter is intended use, you can clone the TableViewer from </w:t>
+        <w:t>). If the latter is</w:t>
+      </w:r>
+      <w:r>
+        <w:t xml:space="preserve"> the</w:t>
+      </w:r>
+      <w:r>
+        <w:t xml:space="preserve"> intended use, you can clone the TableViewer from </w:t>
       </w:r>
       <w:proofErr w:type="spellStart"/>
       <w:r>
@@ -3341,7 +3332,7 @@
       <w:pPr>
         <w:pStyle w:val="Heading1"/>
       </w:pPr>
-      <w:bookmarkStart w:id="13" w:name="_Toc179480909"/>
+      <w:bookmarkStart w:id="13" w:name="_Toc179636454"/>
       <w:r>
         <w:lastRenderedPageBreak/>
         <w:t>Getting started</w:t>
@@ -3352,7 +3343,7 @@
       <w:pPr>
         <w:pStyle w:val="Heading2"/>
       </w:pPr>
-      <w:bookmarkStart w:id="14" w:name="_Toc179480910"/>
+      <w:bookmarkStart w:id="14" w:name="_Toc179636455"/>
       <w:r>
         <w:t>Configuration</w:t>
       </w:r>
@@ -3489,7 +3480,7 @@
       <w:pPr>
         <w:pStyle w:val="Heading3"/>
       </w:pPr>
-      <w:bookmarkStart w:id="15" w:name="_Toc179480911"/>
+      <w:bookmarkStart w:id="15" w:name="_Toc179636456"/>
       <w:r>
         <w:t>Installing the toolboxes</w:t>
       </w:r>
@@ -3562,7 +3553,7 @@
       <w:pPr>
         <w:pStyle w:val="Heading3"/>
       </w:pPr>
-      <w:bookmarkStart w:id="17" w:name="_Toc179480912"/>
+      <w:bookmarkStart w:id="17" w:name="_Toc179636457"/>
       <w:r>
         <w:t>I</w:t>
       </w:r>
@@ -3673,7 +3664,7 @@
       <w:pPr>
         <w:pStyle w:val="Heading2"/>
       </w:pPr>
-      <w:bookmarkStart w:id="18" w:name="_Toc179480913"/>
+      <w:bookmarkStart w:id="18" w:name="_Toc179636458"/>
       <w:r>
         <w:t>Table</w:t>
       </w:r>
@@ -4028,7 +4019,7 @@
       <w:pPr>
         <w:pStyle w:val="Heading1"/>
       </w:pPr>
-      <w:bookmarkStart w:id="21" w:name="_Toc179480914"/>
+      <w:bookmarkStart w:id="21" w:name="_Toc179636459"/>
       <w:r>
         <w:lastRenderedPageBreak/>
         <w:t>Application Menus</w:t>
@@ -4095,7 +4086,7 @@
       </w:pPr>
       <w:bookmarkStart w:id="22" w:name="_Toc462590130"/>
       <w:bookmarkStart w:id="23" w:name="_Toc58851114"/>
-      <w:bookmarkStart w:id="24" w:name="_Toc179480915"/>
+      <w:bookmarkStart w:id="24" w:name="_Toc179636460"/>
       <w:r>
         <w:t>File</w:t>
       </w:r>
@@ -4176,7 +4167,7 @@
       </w:pPr>
       <w:bookmarkStart w:id="25" w:name="_Toc462590131"/>
       <w:bookmarkStart w:id="26" w:name="_Toc58851115"/>
-      <w:bookmarkStart w:id="27" w:name="_Toc179480916"/>
+      <w:bookmarkStart w:id="27" w:name="_Toc179636461"/>
       <w:r>
         <w:t>Tools</w:t>
       </w:r>
@@ -4259,7 +4250,7 @@
       </w:pPr>
       <w:bookmarkStart w:id="28" w:name="_Toc462590132"/>
       <w:bookmarkStart w:id="29" w:name="_Toc58851116"/>
-      <w:bookmarkStart w:id="30" w:name="_Toc179480917"/>
+      <w:bookmarkStart w:id="30" w:name="_Toc179636462"/>
       <w:r>
         <w:t>Project</w:t>
       </w:r>
@@ -4520,7 +4511,7 @@
       <w:bookmarkStart w:id="33" w:name="_Ref459627191"/>
       <w:bookmarkStart w:id="34" w:name="_Toc462590133"/>
       <w:bookmarkStart w:id="35" w:name="_Toc58851117"/>
-      <w:bookmarkStart w:id="36" w:name="_Toc179480918"/>
+      <w:bookmarkStart w:id="36" w:name="_Toc179636463"/>
       <w:r>
         <w:t>Setup</w:t>
       </w:r>
@@ -5971,10 +5962,7 @@
       </w:r>
       <w:proofErr w:type="spellEnd"/>
       <w:r>
-        <w:t>’</w:t>
-      </w:r>
-      <w:r>
-        <w:t>,</w:t>
+        <w:t>’,</w:t>
       </w:r>
       <w:r>
         <w:t> </w:t>
@@ -6156,7 +6144,7 @@
       <w:bookmarkStart w:id="51" w:name="_Ref506962523"/>
       <w:bookmarkStart w:id="52" w:name="_Toc58851118"/>
       <w:bookmarkStart w:id="53" w:name="_Ref76228406"/>
-      <w:bookmarkStart w:id="54" w:name="_Toc179480919"/>
+      <w:bookmarkStart w:id="54" w:name="_Toc179636464"/>
       <w:r>
         <w:t>Run</w:t>
       </w:r>
@@ -6212,7 +6200,7 @@
           <w:noProof/>
         </w:rPr>
         <w:drawing>
-          <wp:anchor distT="0" distB="0" distL="114300" distR="114300" simplePos="0" relativeHeight="251711488" behindDoc="0" locked="0" layoutInCell="1" allowOverlap="1" wp14:anchorId="4C4E5DF0" wp14:editId="45C1194E">
+          <wp:anchor distT="0" distB="0" distL="114300" distR="114300" simplePos="0" relativeHeight="251711488" behindDoc="0" locked="0" layoutInCell="1" allowOverlap="1" wp14:anchorId="4C4E5DF0" wp14:editId="49CF707D">
             <wp:simplePos x="0" y="0"/>
             <wp:positionH relativeFrom="margin">
               <wp:align>right</wp:align>
@@ -6954,7 +6942,7 @@
       <w:pPr>
         <w:pStyle w:val="Heading2"/>
       </w:pPr>
-      <w:bookmarkStart w:id="59" w:name="_Toc179480920"/>
+      <w:bookmarkStart w:id="59" w:name="_Toc179636465"/>
       <w:r>
         <w:t>Analysis</w:t>
       </w:r>
@@ -6962,15 +6950,7 @@
     </w:p>
     <w:p>
       <w:r>
-        <w:t xml:space="preserve">Plotting and Statistical Analysis both use the standard Data selection UI. These both require Case, Dataset and Variables to be selected from drop-down lists and assigned to a button. Further details of how this works </w:t>
-      </w:r>
-      <w:proofErr w:type="gramStart"/>
-      <w:r>
-        <w:t>are</w:t>
-      </w:r>
-      <w:proofErr w:type="gramEnd"/>
-      <w:r>
-        <w:t xml:space="preserve"> given in Section </w:t>
+        <w:t xml:space="preserve">Plotting and Statistical Analysis both use the standard Data selection UI. These both require Case, Dataset and Variables to be selected from drop-down lists and assigned to a button. Further details of how this works are given in Section </w:t>
       </w:r>
       <w:r>
         <w:fldChar w:fldCharType="begin"/>
@@ -6996,7 +6976,7 @@
         <w:pStyle w:val="Heading3"/>
       </w:pPr>
       <w:bookmarkStart w:id="60" w:name="_Ref76228416"/>
-      <w:bookmarkStart w:id="61" w:name="_Toc179480921"/>
+      <w:bookmarkStart w:id="61" w:name="_Toc179636466"/>
       <w:r>
         <w:t>Plotting</w:t>
       </w:r>
@@ -7033,7 +7013,7 @@
       </w:r>
       <w:proofErr w:type="gramEnd"/>
       <w:r>
-        <w:t xml:space="preserve"> figure, or Add, or Delete variables from an existing figure for 2D plots, or simply a Select button for 3D and 4D plots. The following figures illustrate the options available.</w:t>
+        <w:t xml:space="preserve"> figure, or Add, or Delete variables from an existing figure for 2D plots, or simply a Select button for 3D plots. The following figures illustrate the options available.</w:t>
       </w:r>
     </w:p>
     <w:tbl>
@@ -7536,210 +7516,6 @@
           </w:p>
         </w:tc>
       </w:tr>
-      <w:tr>
-        <w:tc>
-          <w:tcPr>
-            <w:tcW w:w="4476" w:type="dxa"/>
-          </w:tcPr>
-          <w:p>
-            <w:r>
-              <w:t xml:space="preserve"> </w:t>
-            </w:r>
-            <w:r>
-              <w:rPr>
-                <w:noProof/>
-              </w:rPr>
-              <w:drawing>
-                <wp:inline distT="0" distB="0" distL="0" distR="0" wp14:anchorId="24493D07" wp14:editId="28B70D23">
-                  <wp:extent cx="2690813" cy="2154430"/>
-                  <wp:effectExtent l="0" t="0" r="0" b="0"/>
-                  <wp:docPr id="27" name="Picture 27"/>
-                  <wp:cNvGraphicFramePr>
-                    <a:graphicFrameLocks xmlns:a="http://schemas.openxmlformats.org/drawingml/2006/main" noChangeAspect="1"/>
-                  </wp:cNvGraphicFramePr>
-                  <a:graphic xmlns:a="http://schemas.openxmlformats.org/drawingml/2006/main">
-                    <a:graphicData uri="http://schemas.openxmlformats.org/drawingml/2006/picture">
-                      <pic:pic xmlns:pic="http://schemas.openxmlformats.org/drawingml/2006/picture">
-                        <pic:nvPicPr>
-                          <pic:cNvPr id="1" name=""/>
-                          <pic:cNvPicPr/>
-                        </pic:nvPicPr>
-                        <pic:blipFill>
-                          <a:blip r:embed="rId17"/>
-                          <a:stretch>
-                            <a:fillRect/>
-                          </a:stretch>
-                        </pic:blipFill>
-                        <pic:spPr>
-                          <a:xfrm>
-                            <a:off x="0" y="0"/>
-                            <a:ext cx="2709767" cy="2169606"/>
-                          </a:xfrm>
-                          <a:prstGeom prst="rect">
-                            <a:avLst/>
-                          </a:prstGeom>
-                        </pic:spPr>
-                      </pic:pic>
-                    </a:graphicData>
-                  </a:graphic>
-                </wp:inline>
-              </w:drawing>
-            </w:r>
-          </w:p>
-        </w:tc>
-        <w:tc>
-          <w:tcPr>
-            <w:tcW w:w="4584" w:type="dxa"/>
-          </w:tcPr>
-          <w:p>
-            <w:pPr>
-              <w:spacing w:after="40"/>
-              <w:rPr>
-                <w:b/>
-                <w:sz w:val="20"/>
-                <w:szCs w:val="20"/>
-              </w:rPr>
-            </w:pPr>
-            <w:r>
-              <w:rPr>
-                <w:b/>
-                <w:sz w:val="20"/>
-                <w:szCs w:val="20"/>
-              </w:rPr>
-              <w:t>4D</w:t>
-            </w:r>
-          </w:p>
-          <w:p>
-            <w:pPr>
-              <w:spacing w:after="40"/>
-              <w:rPr>
-                <w:sz w:val="20"/>
-                <w:szCs w:val="20"/>
-              </w:rPr>
-            </w:pPr>
-            <w:r>
-              <w:rPr>
-                <w:bCs/>
-                <w:sz w:val="20"/>
-                <w:szCs w:val="20"/>
-              </w:rPr>
-              <w:t>For each selection choose the</w:t>
-            </w:r>
-            <w:r>
-              <w:rPr>
-                <w:b/>
-                <w:sz w:val="20"/>
-                <w:szCs w:val="20"/>
-              </w:rPr>
-              <w:t xml:space="preserve">  </w:t>
-            </w:r>
-            <w:r>
-              <w:rPr>
-                <w:sz w:val="20"/>
-                <w:szCs w:val="20"/>
-              </w:rPr>
-              <w:t>Case, Dataset and Variable to be used.</w:t>
-            </w:r>
-          </w:p>
-          <w:p>
-            <w:pPr>
-              <w:spacing w:after="40"/>
-              <w:rPr>
-                <w:sz w:val="20"/>
-                <w:szCs w:val="20"/>
-              </w:rPr>
-            </w:pPr>
-            <w:r>
-              <w:rPr>
-                <w:sz w:val="20"/>
-                <w:szCs w:val="20"/>
-              </w:rPr>
-              <w:t>&gt; Assign selections to the Var, X, Y and Z buttons</w:t>
-            </w:r>
-          </w:p>
-          <w:p>
-            <w:pPr>
-              <w:spacing w:after="40"/>
-              <w:rPr>
-                <w:sz w:val="20"/>
-                <w:szCs w:val="20"/>
-              </w:rPr>
-            </w:pPr>
-            <w:r>
-              <w:rPr>
-                <w:sz w:val="20"/>
-                <w:szCs w:val="20"/>
-              </w:rPr>
-              <w:t>Take care to ensure that the assignments to X, Y and Z correctly match the dimensions selected for the variable (including any adjustment of the dimension ranges to be used).</w:t>
-            </w:r>
-          </w:p>
-          <w:p>
-            <w:pPr>
-              <w:spacing w:after="40"/>
-              <w:rPr>
-                <w:sz w:val="20"/>
-                <w:szCs w:val="20"/>
-              </w:rPr>
-            </w:pPr>
-            <w:r>
-              <w:rPr>
-                <w:sz w:val="20"/>
-                <w:szCs w:val="20"/>
-              </w:rPr>
-              <w:t>&gt; Select plot type.</w:t>
-            </w:r>
-          </w:p>
-          <w:p>
-            <w:pPr>
-              <w:spacing w:after="40"/>
-            </w:pPr>
-            <w:r>
-              <w:rPr>
-                <w:sz w:val="20"/>
-                <w:szCs w:val="20"/>
-              </w:rPr>
-              <w:t>To produce a new plot, use the Clear button to remove the previous selection.</w:t>
-            </w:r>
-            <w:r>
-              <w:t xml:space="preserve">  </w:t>
-            </w:r>
-          </w:p>
-          <w:p>
-            <w:pPr>
-              <w:spacing w:after="40"/>
-            </w:pPr>
-          </w:p>
-          <w:p>
-            <w:pPr>
-              <w:spacing w:after="40"/>
-              <w:rPr>
-                <w:sz w:val="20"/>
-                <w:szCs w:val="20"/>
-              </w:rPr>
-            </w:pPr>
-            <w:r>
-              <w:rPr>
-                <w:sz w:val="20"/>
-                <w:szCs w:val="20"/>
-                <w:u w:val="single"/>
-              </w:rPr>
-              <w:t>Control Buttons</w:t>
-            </w:r>
-            <w:r>
-              <w:rPr>
-                <w:sz w:val="20"/>
-                <w:szCs w:val="20"/>
-              </w:rPr>
-              <w:t>: see 2D plot above.</w:t>
-            </w:r>
-          </w:p>
-          <w:p>
-            <w:pPr>
-              <w:spacing w:after="40"/>
-            </w:pPr>
-          </w:p>
-        </w:tc>
-      </w:tr>
       <w:bookmarkEnd w:id="63"/>
     </w:tbl>
     <w:p>
@@ -7755,702 +7531,6 @@
         <w:t>For all plot types, when the data has more dimensions than the plot or animation the user is prompted to sub-select from the data (by selecting sampling values for the dimensions that are not being used).</w:t>
       </w:r>
     </w:p>
-    <w:p/>
-    <w:p/>
-    <w:p/>
-    <w:p/>
-    <w:p/>
-    <w:p>
-      <w:r>
-        <w:lastRenderedPageBreak/>
-        <w:t xml:space="preserve">Animations follow a similar workflow. There are buttons at the bottom of each tab to: </w:t>
-      </w:r>
-    </w:p>
-    <w:p>
-      <w:r>
-        <w:rPr>
-          <w:b/>
-          <w:bCs/>
-        </w:rPr>
-        <w:t>Run</w:t>
-      </w:r>
-      <w:r>
-        <w:t xml:space="preserve"> the selection and create an animation, </w:t>
-      </w:r>
-    </w:p>
-    <w:p>
-      <w:r>
-        <w:rPr>
-          <w:b/>
-          <w:bCs/>
-        </w:rPr>
-        <w:t>Save</w:t>
-      </w:r>
-      <w:r>
-        <w:t xml:space="preserve"> the animation to a file (the animation needs to have been run first) . There is also an option to save on the bottom left of the animation figure.</w:t>
-      </w:r>
-    </w:p>
-    <w:p>
-      <w:r>
-        <w:rPr>
-          <w:b/>
-          <w:bCs/>
-        </w:rPr>
-        <w:t>Clear</w:t>
-      </w:r>
-      <w:r>
-        <w:t xml:space="preserve"> the current selection.</w:t>
-      </w:r>
-    </w:p>
-    <w:p/>
-    <w:tbl>
-      <w:tblPr>
-        <w:tblStyle w:val="TableGrid"/>
-        <w:tblW w:w="0" w:type="auto"/>
-        <w:tblBorders>
-          <w:top w:val="single" w:sz="4" w:space="0" w:color="918C82" w:themeColor="background1" w:themeShade="BF"/>
-          <w:left w:val="single" w:sz="4" w:space="0" w:color="918C82" w:themeColor="background1" w:themeShade="BF"/>
-          <w:bottom w:val="single" w:sz="4" w:space="0" w:color="918C82" w:themeColor="background1" w:themeShade="BF"/>
-          <w:right w:val="single" w:sz="4" w:space="0" w:color="918C82" w:themeColor="background1" w:themeShade="BF"/>
-          <w:insideH w:val="single" w:sz="4" w:space="0" w:color="918C82" w:themeColor="background1" w:themeShade="BF"/>
-          <w:insideV w:val="single" w:sz="4" w:space="0" w:color="918C82" w:themeColor="background1" w:themeShade="BF"/>
-        </w:tblBorders>
-        <w:tblLook w:val="04A0" w:firstRow="1" w:lastRow="0" w:firstColumn="1" w:lastColumn="0" w:noHBand="0" w:noVBand="1"/>
-      </w:tblPr>
-      <w:tblGrid>
-        <w:gridCol w:w="4365"/>
-        <w:gridCol w:w="4695"/>
-      </w:tblGrid>
-      <w:tr>
-        <w:tc>
-          <w:tcPr>
-            <w:tcW w:w="4146" w:type="dxa"/>
-          </w:tcPr>
-          <w:p>
-            <w:pPr>
-              <w:rPr>
-                <w:noProof/>
-              </w:rPr>
-            </w:pPr>
-            <w:r>
-              <w:rPr>
-                <w:noProof/>
-              </w:rPr>
-              <w:drawing>
-                <wp:inline distT="0" distB="0" distL="0" distR="0" wp14:anchorId="117FB828" wp14:editId="6BC89219">
-                  <wp:extent cx="2617212" cy="2095500"/>
-                  <wp:effectExtent l="0" t="0" r="0" b="0"/>
-                  <wp:docPr id="38" name="Picture 38"/>
-                  <wp:cNvGraphicFramePr>
-                    <a:graphicFrameLocks xmlns:a="http://schemas.openxmlformats.org/drawingml/2006/main" noChangeAspect="1"/>
-                  </wp:cNvGraphicFramePr>
-                  <a:graphic xmlns:a="http://schemas.openxmlformats.org/drawingml/2006/main">
-                    <a:graphicData uri="http://schemas.openxmlformats.org/drawingml/2006/picture">
-                      <pic:pic xmlns:pic="http://schemas.openxmlformats.org/drawingml/2006/picture">
-                        <pic:nvPicPr>
-                          <pic:cNvPr id="1" name=""/>
-                          <pic:cNvPicPr/>
-                        </pic:nvPicPr>
-                        <pic:blipFill>
-                          <a:blip r:embed="rId18"/>
-                          <a:stretch>
-                            <a:fillRect/>
-                          </a:stretch>
-                        </pic:blipFill>
-                        <pic:spPr>
-                          <a:xfrm>
-                            <a:off x="0" y="0"/>
-                            <a:ext cx="2633053" cy="2108183"/>
-                          </a:xfrm>
-                          <a:prstGeom prst="rect">
-                            <a:avLst/>
-                          </a:prstGeom>
-                        </pic:spPr>
-                      </pic:pic>
-                    </a:graphicData>
-                  </a:graphic>
-                </wp:inline>
-              </w:drawing>
-            </w:r>
-          </w:p>
-        </w:tc>
-        <w:tc>
-          <w:tcPr>
-            <w:tcW w:w="4914" w:type="dxa"/>
-          </w:tcPr>
-          <w:p>
-            <w:pPr>
-              <w:spacing w:after="40"/>
-              <w:rPr>
-                <w:b/>
-                <w:sz w:val="20"/>
-                <w:szCs w:val="20"/>
-              </w:rPr>
-            </w:pPr>
-            <w:r>
-              <w:rPr>
-                <w:b/>
-                <w:sz w:val="20"/>
-                <w:szCs w:val="20"/>
-              </w:rPr>
-              <w:t>2DT animation</w:t>
-            </w:r>
-          </w:p>
-          <w:p>
-            <w:pPr>
-              <w:spacing w:after="40"/>
-              <w:rPr>
-                <w:sz w:val="20"/>
-                <w:szCs w:val="20"/>
-              </w:rPr>
-            </w:pPr>
-            <w:r>
-              <w:rPr>
-                <w:bCs/>
-                <w:sz w:val="20"/>
-                <w:szCs w:val="20"/>
-              </w:rPr>
-              <w:t>For each selection choose the</w:t>
-            </w:r>
-            <w:r>
-              <w:rPr>
-                <w:b/>
-                <w:sz w:val="20"/>
-                <w:szCs w:val="20"/>
-              </w:rPr>
-              <w:t xml:space="preserve">  </w:t>
-            </w:r>
-            <w:r>
-              <w:rPr>
-                <w:sz w:val="20"/>
-                <w:szCs w:val="20"/>
-              </w:rPr>
-              <w:t>Case, Dataset and Variable to be used.</w:t>
-            </w:r>
-          </w:p>
-          <w:p>
-            <w:pPr>
-              <w:spacing w:after="40"/>
-              <w:rPr>
-                <w:b/>
-                <w:sz w:val="20"/>
-                <w:szCs w:val="20"/>
-              </w:rPr>
-            </w:pPr>
-            <w:r>
-              <w:rPr>
-                <w:sz w:val="20"/>
-                <w:szCs w:val="20"/>
-              </w:rPr>
-              <w:t>&gt; Assign a variable, or a dimension, to the Var, Time and X buttons.</w:t>
-            </w:r>
-          </w:p>
-          <w:p>
-            <w:pPr>
-              <w:spacing w:after="40"/>
-              <w:rPr>
-                <w:sz w:val="20"/>
-                <w:szCs w:val="20"/>
-              </w:rPr>
-            </w:pPr>
-            <w:r>
-              <w:rPr>
-                <w:sz w:val="20"/>
-                <w:szCs w:val="20"/>
-              </w:rPr>
-              <w:t>Each selection can be scaled (log, normalised, etc) and the range to be plotted can be adjusted when assigning the selection to a button.</w:t>
-            </w:r>
-          </w:p>
-          <w:p>
-            <w:pPr>
-              <w:spacing w:after="40"/>
-              <w:rPr>
-                <w:sz w:val="20"/>
-                <w:szCs w:val="20"/>
-              </w:rPr>
-            </w:pPr>
-            <w:r>
-              <w:rPr>
-                <w:sz w:val="20"/>
-                <w:szCs w:val="20"/>
-              </w:rPr>
-              <w:t>&gt; Select plot type (line, bar, scatter, stem, etc)</w:t>
-            </w:r>
-          </w:p>
-          <w:p>
-            <w:pPr>
-              <w:spacing w:after="40"/>
-              <w:rPr>
-                <w:sz w:val="20"/>
-                <w:szCs w:val="20"/>
-              </w:rPr>
-            </w:pPr>
-            <w:r>
-              <w:rPr>
-                <w:sz w:val="20"/>
-                <w:szCs w:val="20"/>
-                <w:u w:val="single"/>
-              </w:rPr>
-              <w:t>Control Buttons</w:t>
-            </w:r>
-            <w:r>
-              <w:rPr>
-                <w:sz w:val="20"/>
-                <w:szCs w:val="20"/>
-              </w:rPr>
-              <w:t>:</w:t>
-            </w:r>
-          </w:p>
-          <w:p>
-            <w:pPr>
-              <w:spacing w:after="40"/>
-              <w:rPr>
-                <w:sz w:val="20"/>
-                <w:szCs w:val="20"/>
-              </w:rPr>
-            </w:pPr>
-            <w:r>
-              <w:rPr>
-                <w:sz w:val="20"/>
-                <w:szCs w:val="20"/>
-              </w:rPr>
-              <w:sym w:font="Symbol" w:char="F0AE"/>
-            </w:r>
-            <w:r>
-              <w:rPr>
-                <w:sz w:val="20"/>
-                <w:szCs w:val="20"/>
-              </w:rPr>
-              <w:t xml:space="preserve"> : updates the list of </w:t>
-            </w:r>
-            <w:proofErr w:type="gramStart"/>
-            <w:r>
-              <w:rPr>
-                <w:sz w:val="20"/>
-                <w:szCs w:val="20"/>
-              </w:rPr>
-              <w:t>Cases</w:t>
-            </w:r>
-            <w:proofErr w:type="gramEnd"/>
-            <w:r>
-              <w:rPr>
-                <w:sz w:val="20"/>
-                <w:szCs w:val="20"/>
-              </w:rPr>
-              <w:t xml:space="preserve"> </w:t>
-            </w:r>
-          </w:p>
-          <w:p>
-            <w:pPr>
-              <w:spacing w:after="40"/>
-              <w:rPr>
-                <w:sz w:val="20"/>
-                <w:szCs w:val="20"/>
-              </w:rPr>
-            </w:pPr>
-            <w:r>
-              <w:rPr>
-                <w:sz w:val="20"/>
-                <w:szCs w:val="20"/>
-              </w:rPr>
-              <w:t>+ : switches between cartesian and polar plot type</w:t>
-            </w:r>
-          </w:p>
-          <w:p>
-            <w:pPr>
-              <w:spacing w:after="40"/>
-              <w:rPr>
-                <w:sz w:val="20"/>
-                <w:szCs w:val="20"/>
-              </w:rPr>
-            </w:pPr>
-            <w:r>
-              <w:rPr>
-                <w:i/>
-                <w:iCs/>
-                <w:sz w:val="20"/>
-                <w:szCs w:val="20"/>
-              </w:rPr>
-              <w:t>If polar selected, then X assumed to be in degrees and when prompted select Polar and NOT Rose.</w:t>
-            </w:r>
-          </w:p>
-        </w:tc>
-      </w:tr>
-      <w:tr>
-        <w:tc>
-          <w:tcPr>
-            <w:tcW w:w="4146" w:type="dxa"/>
-          </w:tcPr>
-          <w:p>
-            <w:r>
-              <w:rPr>
-                <w:noProof/>
-              </w:rPr>
-              <w:drawing>
-                <wp:inline distT="0" distB="0" distL="0" distR="0" wp14:anchorId="0899B26F" wp14:editId="0B5F0ECA">
-                  <wp:extent cx="2616835" cy="2095199"/>
-                  <wp:effectExtent l="0" t="0" r="0" b="635"/>
-                  <wp:docPr id="39" name="Picture 39"/>
-                  <wp:cNvGraphicFramePr>
-                    <a:graphicFrameLocks xmlns:a="http://schemas.openxmlformats.org/drawingml/2006/main" noChangeAspect="1"/>
-                  </wp:cNvGraphicFramePr>
-                  <a:graphic xmlns:a="http://schemas.openxmlformats.org/drawingml/2006/main">
-                    <a:graphicData uri="http://schemas.openxmlformats.org/drawingml/2006/picture">
-                      <pic:pic xmlns:pic="http://schemas.openxmlformats.org/drawingml/2006/picture">
-                        <pic:nvPicPr>
-                          <pic:cNvPr id="1" name=""/>
-                          <pic:cNvPicPr/>
-                        </pic:nvPicPr>
-                        <pic:blipFill>
-                          <a:blip r:embed="rId19"/>
-                          <a:stretch>
-                            <a:fillRect/>
-                          </a:stretch>
-                        </pic:blipFill>
-                        <pic:spPr>
-                          <a:xfrm>
-                            <a:off x="0" y="0"/>
-                            <a:ext cx="2632892" cy="2108055"/>
-                          </a:xfrm>
-                          <a:prstGeom prst="rect">
-                            <a:avLst/>
-                          </a:prstGeom>
-                        </pic:spPr>
-                      </pic:pic>
-                    </a:graphicData>
-                  </a:graphic>
-                </wp:inline>
-              </w:drawing>
-            </w:r>
-          </w:p>
-        </w:tc>
-        <w:tc>
-          <w:tcPr>
-            <w:tcW w:w="4914" w:type="dxa"/>
-          </w:tcPr>
-          <w:p>
-            <w:pPr>
-              <w:spacing w:after="40"/>
-              <w:rPr>
-                <w:b/>
-                <w:sz w:val="20"/>
-                <w:szCs w:val="20"/>
-              </w:rPr>
-            </w:pPr>
-            <w:r>
-              <w:rPr>
-                <w:b/>
-                <w:sz w:val="20"/>
-                <w:szCs w:val="20"/>
-              </w:rPr>
-              <w:t>3DT animation</w:t>
-            </w:r>
-          </w:p>
-          <w:p>
-            <w:pPr>
-              <w:spacing w:after="40"/>
-              <w:rPr>
-                <w:sz w:val="20"/>
-                <w:szCs w:val="20"/>
-              </w:rPr>
-            </w:pPr>
-            <w:r>
-              <w:rPr>
-                <w:bCs/>
-                <w:sz w:val="20"/>
-                <w:szCs w:val="20"/>
-              </w:rPr>
-              <w:t>For each selection choose the</w:t>
-            </w:r>
-            <w:r>
-              <w:rPr>
-                <w:b/>
-                <w:sz w:val="20"/>
-                <w:szCs w:val="20"/>
-              </w:rPr>
-              <w:t xml:space="preserve">  </w:t>
-            </w:r>
-            <w:r>
-              <w:rPr>
-                <w:sz w:val="20"/>
-                <w:szCs w:val="20"/>
-              </w:rPr>
-              <w:t>Case, Dataset and Variable to be used.</w:t>
-            </w:r>
-          </w:p>
-          <w:p>
-            <w:pPr>
-              <w:spacing w:after="40"/>
-              <w:rPr>
-                <w:sz w:val="20"/>
-                <w:szCs w:val="20"/>
-              </w:rPr>
-            </w:pPr>
-            <w:r>
-              <w:rPr>
-                <w:sz w:val="20"/>
-                <w:szCs w:val="20"/>
-              </w:rPr>
-              <w:t>&gt; Assign selections to the Var, Time, X and Y buttons</w:t>
-            </w:r>
-          </w:p>
-          <w:p>
-            <w:pPr>
-              <w:spacing w:after="40"/>
-              <w:rPr>
-                <w:sz w:val="20"/>
-                <w:szCs w:val="20"/>
-              </w:rPr>
-            </w:pPr>
-            <w:r>
-              <w:rPr>
-                <w:sz w:val="20"/>
-                <w:szCs w:val="20"/>
-              </w:rPr>
-              <w:t>Take care to ensure that the assignments to Time, X and Y correctly match the dimensions selected for the variable (including any adjustment of the dimension ranges to be used).</w:t>
-            </w:r>
-          </w:p>
-          <w:p>
-            <w:pPr>
-              <w:spacing w:after="40"/>
-              <w:rPr>
-                <w:sz w:val="20"/>
-                <w:szCs w:val="20"/>
-              </w:rPr>
-            </w:pPr>
-            <w:r>
-              <w:rPr>
-                <w:sz w:val="20"/>
-                <w:szCs w:val="20"/>
-              </w:rPr>
-              <w:t>&gt; Select plot type.</w:t>
-            </w:r>
-          </w:p>
-          <w:p>
-            <w:pPr>
-              <w:spacing w:after="40"/>
-              <w:rPr>
-                <w:sz w:val="20"/>
-                <w:szCs w:val="20"/>
-              </w:rPr>
-            </w:pPr>
-          </w:p>
-          <w:p>
-            <w:pPr>
-              <w:spacing w:after="40"/>
-              <w:rPr>
-                <w:sz w:val="20"/>
-                <w:szCs w:val="20"/>
-              </w:rPr>
-            </w:pPr>
-            <w:r>
-              <w:rPr>
-                <w:sz w:val="20"/>
-                <w:szCs w:val="20"/>
-                <w:u w:val="single"/>
-              </w:rPr>
-              <w:t>Control Buttons</w:t>
-            </w:r>
-            <w:r>
-              <w:rPr>
-                <w:sz w:val="20"/>
-                <w:szCs w:val="20"/>
-              </w:rPr>
-              <w:t>: see 2DT plot above.</w:t>
-            </w:r>
-          </w:p>
-        </w:tc>
-      </w:tr>
-      <w:tr>
-        <w:tc>
-          <w:tcPr>
-            <w:tcW w:w="4146" w:type="dxa"/>
-          </w:tcPr>
-          <w:p>
-            <w:r>
-              <w:t xml:space="preserve"> </w:t>
-            </w:r>
-            <w:r>
-              <w:rPr>
-                <w:noProof/>
-              </w:rPr>
-              <w:drawing>
-                <wp:inline distT="0" distB="0" distL="0" distR="0" wp14:anchorId="58C71347" wp14:editId="683B77F6">
-                  <wp:extent cx="2635056" cy="2109788"/>
-                  <wp:effectExtent l="0" t="0" r="0" b="5080"/>
-                  <wp:docPr id="40" name="Picture 40"/>
-                  <wp:cNvGraphicFramePr>
-                    <a:graphicFrameLocks xmlns:a="http://schemas.openxmlformats.org/drawingml/2006/main" noChangeAspect="1"/>
-                  </wp:cNvGraphicFramePr>
-                  <a:graphic xmlns:a="http://schemas.openxmlformats.org/drawingml/2006/main">
-                    <a:graphicData uri="http://schemas.openxmlformats.org/drawingml/2006/picture">
-                      <pic:pic xmlns:pic="http://schemas.openxmlformats.org/drawingml/2006/picture">
-                        <pic:nvPicPr>
-                          <pic:cNvPr id="1" name=""/>
-                          <pic:cNvPicPr/>
-                        </pic:nvPicPr>
-                        <pic:blipFill>
-                          <a:blip r:embed="rId20"/>
-                          <a:stretch>
-                            <a:fillRect/>
-                          </a:stretch>
-                        </pic:blipFill>
-                        <pic:spPr>
-                          <a:xfrm>
-                            <a:off x="0" y="0"/>
-                            <a:ext cx="2655974" cy="2126536"/>
-                          </a:xfrm>
-                          <a:prstGeom prst="rect">
-                            <a:avLst/>
-                          </a:prstGeom>
-                        </pic:spPr>
-                      </pic:pic>
-                    </a:graphicData>
-                  </a:graphic>
-                </wp:inline>
-              </w:drawing>
-            </w:r>
-          </w:p>
-        </w:tc>
-        <w:tc>
-          <w:tcPr>
-            <w:tcW w:w="4914" w:type="dxa"/>
-          </w:tcPr>
-          <w:p>
-            <w:pPr>
-              <w:spacing w:after="40"/>
-              <w:rPr>
-                <w:b/>
-                <w:sz w:val="20"/>
-                <w:szCs w:val="20"/>
-              </w:rPr>
-            </w:pPr>
-            <w:r>
-              <w:rPr>
-                <w:b/>
-                <w:sz w:val="20"/>
-                <w:szCs w:val="20"/>
-              </w:rPr>
-              <w:t>4DT animation</w:t>
-            </w:r>
-          </w:p>
-          <w:p>
-            <w:pPr>
-              <w:spacing w:after="40"/>
-              <w:rPr>
-                <w:sz w:val="20"/>
-                <w:szCs w:val="20"/>
-              </w:rPr>
-            </w:pPr>
-            <w:r>
-              <w:rPr>
-                <w:bCs/>
-                <w:sz w:val="20"/>
-                <w:szCs w:val="20"/>
-              </w:rPr>
-              <w:t>For each selection choose the</w:t>
-            </w:r>
-            <w:r>
-              <w:rPr>
-                <w:b/>
-                <w:sz w:val="20"/>
-                <w:szCs w:val="20"/>
-              </w:rPr>
-              <w:t xml:space="preserve">  </w:t>
-            </w:r>
-            <w:r>
-              <w:rPr>
-                <w:sz w:val="20"/>
-                <w:szCs w:val="20"/>
-              </w:rPr>
-              <w:t>Case, Dataset and Variable to be used.</w:t>
-            </w:r>
-          </w:p>
-          <w:p>
-            <w:pPr>
-              <w:spacing w:after="40"/>
-              <w:rPr>
-                <w:sz w:val="20"/>
-                <w:szCs w:val="20"/>
-              </w:rPr>
-            </w:pPr>
-            <w:r>
-              <w:rPr>
-                <w:sz w:val="20"/>
-                <w:szCs w:val="20"/>
-              </w:rPr>
-              <w:t>&gt; Assign selections to the Var, Time, X, Y and Z buttons</w:t>
-            </w:r>
-          </w:p>
-          <w:p>
-            <w:pPr>
-              <w:spacing w:after="40"/>
-              <w:rPr>
-                <w:sz w:val="20"/>
-                <w:szCs w:val="20"/>
-              </w:rPr>
-            </w:pPr>
-            <w:r>
-              <w:rPr>
-                <w:sz w:val="20"/>
-                <w:szCs w:val="20"/>
-              </w:rPr>
-              <w:t>Take care to ensure that the assignments to Time, X, Y and Z correctly match the dimensions selected for the variable (including any adjustment of the dimension ranges to be used).</w:t>
-            </w:r>
-          </w:p>
-          <w:p>
-            <w:pPr>
-              <w:spacing w:after="40"/>
-              <w:rPr>
-                <w:sz w:val="20"/>
-                <w:szCs w:val="20"/>
-              </w:rPr>
-            </w:pPr>
-            <w:r>
-              <w:rPr>
-                <w:sz w:val="20"/>
-                <w:szCs w:val="20"/>
-              </w:rPr>
-              <w:t>&gt; Select plot type.</w:t>
-            </w:r>
-          </w:p>
-          <w:p>
-            <w:pPr>
-              <w:spacing w:after="40"/>
-            </w:pPr>
-          </w:p>
-          <w:p>
-            <w:pPr>
-              <w:spacing w:after="40"/>
-              <w:rPr>
-                <w:sz w:val="20"/>
-                <w:szCs w:val="20"/>
-              </w:rPr>
-            </w:pPr>
-            <w:r>
-              <w:rPr>
-                <w:sz w:val="20"/>
-                <w:szCs w:val="20"/>
-                <w:u w:val="single"/>
-              </w:rPr>
-              <w:t>Control Buttons</w:t>
-            </w:r>
-            <w:r>
-              <w:rPr>
-                <w:sz w:val="20"/>
-                <w:szCs w:val="20"/>
-              </w:rPr>
-              <w:t>: see 2DT plot above.</w:t>
-            </w:r>
-          </w:p>
-          <w:p>
-            <w:pPr>
-              <w:spacing w:after="40"/>
-            </w:pPr>
-          </w:p>
-        </w:tc>
-      </w:tr>
-    </w:tbl>
     <w:p/>
     <w:p>
       <w:pPr>
@@ -8469,7 +7549,6 @@
           <w:i/>
           <w:iCs/>
         </w:rPr>
-        <w:lastRenderedPageBreak/>
         <w:t>Selection of User plot type</w:t>
       </w:r>
     </w:p>
@@ -8508,7 +7587,7 @@
         <w:pStyle w:val="Heading3"/>
       </w:pPr>
       <w:bookmarkStart w:id="65" w:name="_Ref76228422"/>
-      <w:bookmarkStart w:id="66" w:name="_Toc179480922"/>
+      <w:bookmarkStart w:id="66" w:name="_Toc179636467"/>
       <w:bookmarkStart w:id="67" w:name="_Hlk41129307"/>
       <w:bookmarkStart w:id="68" w:name="_Hlk503203212"/>
       <w:r>
@@ -8581,19 +7660,7 @@
         <w:t>Taylor</w:t>
       </w:r>
       <w:r>
-        <w:t xml:space="preserve"> Plot, and the generation of a new record based on the statistics over the </w:t>
-      </w:r>
-      <w:r>
-        <w:rPr>
-          <w:rFonts w:asciiTheme="majorHAnsi" w:eastAsiaTheme="majorEastAsia" w:hAnsiTheme="majorHAnsi" w:cstheme="majorBidi"/>
-          <w:b/>
-          <w:bCs/>
-          <w:color w:val="807C32" w:themeColor="accent2" w:themeShade="BF"/>
-        </w:rPr>
-        <w:t>Intervals</w:t>
-      </w:r>
-      <w:r>
-        <w:t xml:space="preserve"> defined by another timeseries.</w:t>
+        <w:t xml:space="preserve"> Plot.</w:t>
       </w:r>
     </w:p>
     <w:p>
@@ -8666,6 +7733,7 @@
         <w:rPr>
           <w:noProof/>
         </w:rPr>
+        <w:lastRenderedPageBreak/>
         <w:drawing>
           <wp:anchor distT="0" distB="0" distL="114300" distR="114300" simplePos="0" relativeHeight="251718656" behindDoc="0" locked="0" layoutInCell="1" allowOverlap="1" wp14:anchorId="4C760B28" wp14:editId="6796E1DC">
             <wp:simplePos x="0" y="0"/>
@@ -8692,7 +7760,7 @@
                     </pic:cNvPicPr>
                   </pic:nvPicPr>
                   <pic:blipFill>
-                    <a:blip r:embed="rId21">
+                    <a:blip r:embed="rId17">
                       <a:extLst>
                         <a:ext uri="{28A0092B-C50C-407E-A947-70E740481C1C}">
                           <a14:useLocalDpi xmlns:a14="http://schemas.microsoft.com/office/drawing/2010/main" val="0"/>
@@ -8803,7 +7871,7 @@
           <w:noProof/>
         </w:rPr>
         <w:drawing>
-          <wp:anchor distT="0" distB="0" distL="114300" distR="114300" simplePos="0" relativeHeight="251714560" behindDoc="0" locked="0" layoutInCell="1" allowOverlap="1" wp14:anchorId="22639714" wp14:editId="018AD2AE">
+          <wp:anchor distT="0" distB="0" distL="114300" distR="114300" simplePos="0" relativeHeight="251714560" behindDoc="0" locked="0" layoutInCell="1" allowOverlap="1" wp14:anchorId="22639714" wp14:editId="6985B722">
             <wp:simplePos x="0" y="0"/>
             <wp:positionH relativeFrom="column">
               <wp:posOffset>31750</wp:posOffset>
@@ -8826,7 +7894,7 @@
                     <pic:cNvPicPr/>
                   </pic:nvPicPr>
                   <pic:blipFill>
-                    <a:blip r:embed="rId22" cstate="print">
+                    <a:blip r:embed="rId18" cstate="print">
                       <a:extLst>
                         <a:ext uri="{28A0092B-C50C-407E-A947-70E740481C1C}">
                           <a14:useLocalDpi xmlns:a14="http://schemas.microsoft.com/office/drawing/2010/main" val="0"/>
@@ -8910,7 +7978,7 @@
                     <pic:cNvPicPr/>
                   </pic:nvPicPr>
                   <pic:blipFill>
-                    <a:blip r:embed="rId23" cstate="print">
+                    <a:blip r:embed="rId19" cstate="print">
                       <a:extLst>
                         <a:ext uri="{28A0092B-C50C-407E-A947-70E740481C1C}">
                           <a14:useLocalDpi xmlns:a14="http://schemas.microsoft.com/office/drawing/2010/main" val="0"/>
@@ -9011,7 +8079,6 @@
           <w:bCs/>
           <w:noProof/>
         </w:rPr>
-        <w:lastRenderedPageBreak/>
         <w:t>User</w:t>
       </w:r>
       <w:r>
@@ -9123,6 +8190,7 @@
         <w:rPr>
           <w:noProof/>
         </w:rPr>
+        <w:lastRenderedPageBreak/>
         <w:drawing>
           <wp:anchor distT="0" distB="0" distL="114300" distR="114300" simplePos="0" relativeHeight="251712512" behindDoc="0" locked="0" layoutInCell="1" allowOverlap="1" wp14:anchorId="23A9B2EF" wp14:editId="40423605">
             <wp:simplePos x="0" y="0"/>
@@ -9147,7 +8215,7 @@
                     <pic:cNvPicPr/>
                   </pic:nvPicPr>
                   <pic:blipFill>
-                    <a:blip r:embed="rId24">
+                    <a:blip r:embed="rId20">
                       <a:extLst>
                         <a:ext uri="{28A0092B-C50C-407E-A947-70E740481C1C}">
                           <a14:useLocalDpi xmlns:a14="http://schemas.microsoft.com/office/drawing/2010/main" val="0"/>
@@ -9460,11 +8528,7 @@
         <w:t>Clusters</w:t>
       </w:r>
       <w:r>
-        <w:t xml:space="preserve">: The selection process is similar to peaks, where the user defines a threshold, selection method and time between peaks (for method 3). In addition, the cluster interval is defined in days. This is the period of time separating two peaks for them to be no longer considered part of a cluster (e.g. if a sequence of storms occurs every few days they will form a cluster. If there is then a gap of, say, 31 days to the next storm, with a cluster time interval of 30 days this would be considered as part of the next cluster). Once a selection has been made, a plot is generated that shows the peaks for each cluster with a different symbol. The user can either choose a different definition, or accept the definition. Once accepted, the results are </w:t>
-      </w:r>
-      <w:r>
-        <w:lastRenderedPageBreak/>
-        <w:t>added as a new timeseries, with the class of the Data Type that was used as the source timeseries. Two values are stored at the time of each peak in the clusters: the magnitude of the peak; and the number of the cluster to which it belongs (numbered sequentially from the start). This allows the data for individual clusters to be retrieved, if required.</w:t>
+        <w:t>: The selection process is similar to peaks, where the user defines a threshold, selection method and time between peaks (for method 3). In addition, the cluster interval is defined in days. This is the period of time separating two peaks for them to be no longer considered part of a cluster (e.g. if a sequence of storms occurs every few days they will form a cluster. If there is then a gap of, say, 31 days to the next storm, with a cluster time interval of 30 days this would be considered as part of the next cluster). Once a selection has been made, a plot is generated that shows the peaks for each cluster with a different symbol. The user can either choose a different definition, or accept the definition. Once accepted, the results are added as a new timeseries, with the class of the Data Type that was used as the source timeseries. Two values are stored at the time of each peak in the clusters: the magnitude of the peak; and the number of the cluster to which it belongs (numbered sequentially from the start). This allows the data for individual clusters to be retrieved, if required.</w:t>
       </w:r>
     </w:p>
     <w:p>
@@ -9482,7 +8546,11 @@
         <w:t>Extremes</w:t>
       </w:r>
       <w:r>
-        <w:t xml:space="preserve">: The selection process is similar to peaks, where the user defines a threshold, selection method and time between peaks (for method 3). A figure is generated with two plots. The left-hand plot shows the peaks for the defined threshold and the right hand plots shows the mean excess above the threshold (circles), the 95% confidence interval (dotted red lines) and the number of peaks (vertical bars + right hand axis) as a function of threshold. This plot can be used to help identify a suitable threshold for the peak-over-threshold extremes analysis method. The user can either choose a different definition, or accept the definition. Once accepted, the user is prompted to select a plot type. Options are: None; Type 1 – a single return period plot; Type 2 – a composite plot showing the probability, quantile, return period and density plots. See Coles </w:t>
+        <w:t xml:space="preserve">: The selection process is similar to peaks, where the user defines a threshold, selection method and time between peaks (for method 3). A figure is generated with two plots. The left-hand plot shows the peaks for the defined threshold and the right hand plots shows the mean excess above the threshold (circles), the 95% confidence interval (dotted red lines) and the number of peaks (vertical bars + right hand axis) as a function of threshold. This plot can be used to help identify a suitable threshold for the peak-over-threshold extremes analysis method. The user can either choose a different definition, or accept the definition. Once </w:t>
+      </w:r>
+      <w:r>
+        <w:lastRenderedPageBreak/>
+        <w:t xml:space="preserve">accepted, the user is prompted to select a plot type. Options are: None; Type 1 – a single return period plot; Type 2 – a composite plot showing the probability, quantile, return period and density plots. See Coles </w:t>
       </w:r>
       <w:r>
         <w:fldChar w:fldCharType="begin"/>
@@ -10350,11 +9418,7 @@
       </w:r>
       <w:proofErr w:type="spellEnd"/>
       <w:r>
-        <w:t xml:space="preserve"> folder  and illustrates the workflow to produce a clusters plot. Some code in the header (commented out) shows how to get a time series using the handles passed </w:t>
-      </w:r>
-      <w:r>
-        <w:lastRenderedPageBreak/>
-        <w:t>to the function (</w:t>
+        <w:t xml:space="preserve"> folder  and illustrates the workflow to produce a clusters plot. Some code in the header (commented out) shows how to get a time series using the handles passed to the function (</w:t>
       </w:r>
       <w:proofErr w:type="spellStart"/>
       <w:r>
@@ -10464,6 +9528,7 @@
     </w:p>
     <w:p>
       <w:r>
+        <w:lastRenderedPageBreak/>
         <w:t>[</w:t>
       </w:r>
       <w:r>
@@ -10543,7 +9608,7 @@
                     <pic:cNvPicPr/>
                   </pic:nvPicPr>
                   <pic:blipFill>
-                    <a:blip r:embed="rId25" cstate="print">
+                    <a:blip r:embed="rId21" cstate="print">
                       <a:extLst>
                         <a:ext uri="{28A0092B-C50C-407E-A947-70E740481C1C}">
                           <a14:useLocalDpi xmlns:a14="http://schemas.microsoft.com/office/drawing/2010/main" val="0"/>
@@ -10607,7 +9672,7 @@
           <w:noProof/>
         </w:rPr>
         <w:drawing>
-          <wp:anchor distT="0" distB="0" distL="114300" distR="114300" simplePos="0" relativeHeight="251720704" behindDoc="0" locked="0" layoutInCell="1" allowOverlap="1" wp14:anchorId="64CF8FFD" wp14:editId="3128B3EA">
+          <wp:anchor distT="0" distB="0" distL="114300" distR="114300" simplePos="0" relativeHeight="251720704" behindDoc="0" locked="0" layoutInCell="1" allowOverlap="1" wp14:anchorId="64CF8FFD" wp14:editId="44B1869B">
             <wp:simplePos x="0" y="0"/>
             <wp:positionH relativeFrom="margin">
               <wp:align>left</wp:align>
@@ -10630,7 +9695,7 @@
                     <pic:cNvPicPr/>
                   </pic:nvPicPr>
                   <pic:blipFill>
-                    <a:blip r:embed="rId26" cstate="print">
+                    <a:blip r:embed="rId22" cstate="print">
                       <a:extLst>
                         <a:ext uri="{28A0092B-C50C-407E-A947-70E740481C1C}">
                           <a14:useLocalDpi xmlns:a14="http://schemas.microsoft.com/office/drawing/2010/main" val="0"/>
@@ -10773,7 +9838,6 @@
               <w:keepNext/>
             </w:pPr>
             <w:r>
-              <w:lastRenderedPageBreak/>
               <w:t>(a) time series skill score plot</w:t>
             </w:r>
           </w:p>
@@ -10803,7 +9867,7 @@
                           </pic:cNvPicPr>
                         </pic:nvPicPr>
                         <pic:blipFill>
-                          <a:blip r:embed="rId27">
+                          <a:blip r:embed="rId23">
                             <a:extLst>
                               <a:ext uri="{28A0092B-C50C-407E-A947-70E740481C1C}">
                                 <a14:useLocalDpi xmlns:a14="http://schemas.microsoft.com/office/drawing/2010/main" val="0"/>
@@ -10869,7 +9933,7 @@
                           <pic:cNvPicPr/>
                         </pic:nvPicPr>
                         <pic:blipFill>
-                          <a:blip r:embed="rId28"/>
+                          <a:blip r:embed="rId24"/>
                           <a:stretch>
                             <a:fillRect/>
                           </a:stretch>
@@ -10896,6 +9960,7 @@
     <w:p/>
     <w:p>
       <w:r>
+        <w:lastRenderedPageBreak/>
         <w:t>The Taylor Plot shows the Reference point as a green cross and the Test points as coloured circles. The legend details the summary statistics and the Case List button generate a table figure listing all the results. These can be copied to the clipboard.</w:t>
       </w:r>
     </w:p>
@@ -10933,7 +9998,7 @@
                     <pic:cNvPicPr/>
                   </pic:nvPicPr>
                   <pic:blipFill>
-                    <a:blip r:embed="rId29" cstate="print">
+                    <a:blip r:embed="rId25" cstate="print">
                       <a:extLst>
                         <a:ext uri="{28A0092B-C50C-407E-A947-70E740481C1C}">
                           <a14:useLocalDpi xmlns:a14="http://schemas.microsoft.com/office/drawing/2010/main" val="0"/>
@@ -11069,7 +10134,7 @@
                     <pic:cNvPicPr/>
                   </pic:nvPicPr>
                   <pic:blipFill>
-                    <a:blip r:embed="rId30" cstate="print">
+                    <a:blip r:embed="rId26" cstate="print">
                       <a:extLst>
                         <a:ext uri="{28A0092B-C50C-407E-A947-70E740481C1C}">
                           <a14:useLocalDpi xmlns:a14="http://schemas.microsoft.com/office/drawing/2010/main" val="0"/>
@@ -11112,174 +10177,6 @@
     <w:p/>
     <w:p>
       <w:pPr>
-        <w:keepNext/>
-        <w:keepLines/>
-        <w:spacing w:before="40" w:after="0"/>
-        <w:ind w:left="864" w:hanging="864"/>
-        <w:outlineLvl w:val="3"/>
-        <w:rPr>
-          <w:rFonts w:asciiTheme="majorHAnsi" w:eastAsiaTheme="majorEastAsia" w:hAnsiTheme="majorHAnsi" w:cstheme="majorBidi"/>
-          <w:b/>
-          <w:bCs/>
-          <w:color w:val="807C32" w:themeColor="accent2" w:themeShade="BF"/>
-          <w:sz w:val="24"/>
-          <w:szCs w:val="24"/>
-        </w:rPr>
-      </w:pPr>
-      <w:r>
-        <w:rPr>
-          <w:rFonts w:asciiTheme="majorHAnsi" w:eastAsiaTheme="majorEastAsia" w:hAnsiTheme="majorHAnsi" w:cstheme="majorBidi"/>
-          <w:b/>
-          <w:bCs/>
-          <w:color w:val="807C32" w:themeColor="accent2" w:themeShade="BF"/>
-          <w:sz w:val="24"/>
-          <w:szCs w:val="24"/>
-        </w:rPr>
-        <w:t xml:space="preserve">Intervals </w:t>
-      </w:r>
-      <w:r>
-        <w:rPr>
-          <w:rFonts w:asciiTheme="majorHAnsi" w:eastAsiaTheme="majorEastAsia" w:hAnsiTheme="majorHAnsi" w:cstheme="majorBidi"/>
-          <w:b/>
-          <w:bCs/>
-          <w:sz w:val="24"/>
-          <w:szCs w:val="24"/>
-        </w:rPr>
-        <w:t>tab</w:t>
-      </w:r>
-    </w:p>
-    <w:p>
-      <w:r>
-        <w:t xml:space="preserve">The Intervals tab allows the user to compute selected simple statistics of a timeseries variable for the intervals between the times recorded in another timeseries. For </w:t>
-      </w:r>
-      <w:proofErr w:type="gramStart"/>
-      <w:r>
-        <w:t>example</w:t>
-      </w:r>
-      <w:proofErr w:type="gramEnd"/>
-      <w:r>
-        <w:t xml:space="preserve"> the mean wave energy between beach profile surveys.</w:t>
-      </w:r>
-    </w:p>
-    <w:p>
-      <w:r>
-        <w:t>The Reference dataset defines the time intervals to be used. As only the times are used it does not matter which variable is selected. The Sample dataset is the timeseries variable to be used. The analysis is run using the Select button and the user is prompted to define the statistical function.</w:t>
-      </w:r>
-    </w:p>
-    <w:p>
-      <w:r>
-        <w:rPr>
-          <w:noProof/>
-        </w:rPr>
-        <w:lastRenderedPageBreak/>
-        <w:drawing>
-          <wp:anchor distT="0" distB="0" distL="114300" distR="114300" simplePos="0" relativeHeight="251724800" behindDoc="0" locked="0" layoutInCell="1" allowOverlap="1" wp14:anchorId="7A7B24F8" wp14:editId="614638D3">
-            <wp:simplePos x="0" y="0"/>
-            <wp:positionH relativeFrom="margin">
-              <wp:align>left</wp:align>
-            </wp:positionH>
-            <wp:positionV relativeFrom="paragraph">
-              <wp:posOffset>41910</wp:posOffset>
-            </wp:positionV>
-            <wp:extent cx="2385695" cy="1089660"/>
-            <wp:effectExtent l="0" t="0" r="0" b="0"/>
-            <wp:wrapSquare wrapText="bothSides"/>
-            <wp:docPr id="24" name="Picture 24" descr="Graphical user interface, application&#10;&#10;Description automatically generated"/>
-            <wp:cNvGraphicFramePr>
-              <a:graphicFrameLocks xmlns:a="http://schemas.openxmlformats.org/drawingml/2006/main" noChangeAspect="1"/>
-            </wp:cNvGraphicFramePr>
-            <a:graphic xmlns:a="http://schemas.openxmlformats.org/drawingml/2006/main">
-              <a:graphicData uri="http://schemas.openxmlformats.org/drawingml/2006/picture">
-                <pic:pic xmlns:pic="http://schemas.openxmlformats.org/drawingml/2006/picture">
-                  <pic:nvPicPr>
-                    <pic:cNvPr id="24" name="Picture 24" descr="Graphical user interface, application&#10;&#10;Description automatically generated"/>
-                    <pic:cNvPicPr/>
-                  </pic:nvPicPr>
-                  <pic:blipFill>
-                    <a:blip r:embed="rId31">
-                      <a:extLst>
-                        <a:ext uri="{28A0092B-C50C-407E-A947-70E740481C1C}">
-                          <a14:useLocalDpi xmlns:a14="http://schemas.microsoft.com/office/drawing/2010/main" val="0"/>
-                        </a:ext>
-                      </a:extLst>
-                    </a:blip>
-                    <a:stretch>
-                      <a:fillRect/>
-                    </a:stretch>
-                  </pic:blipFill>
-                  <pic:spPr>
-                    <a:xfrm>
-                      <a:off x="0" y="0"/>
-                      <a:ext cx="2385695" cy="1089660"/>
-                    </a:xfrm>
-                    <a:prstGeom prst="rect">
-                      <a:avLst/>
-                    </a:prstGeom>
-                  </pic:spPr>
-                </pic:pic>
-              </a:graphicData>
-            </a:graphic>
-          </wp:anchor>
-        </w:drawing>
-      </w:r>
-    </w:p>
-    <w:p>
-      <w:r>
-        <w:t>The UI provides a list of the functions that can be used. [</w:t>
-      </w:r>
-      <w:r>
-        <w:rPr>
-          <w:i/>
-          <w:iCs/>
-        </w:rPr>
-        <w:t>Any function that simply requires a single variable as an input could be used. To modify the list, edit the variable ‘</w:t>
-      </w:r>
-      <w:proofErr w:type="spellStart"/>
-      <w:r>
-        <w:rPr>
-          <w:i/>
-          <w:iCs/>
-        </w:rPr>
-        <w:t>statoptions</w:t>
-      </w:r>
-      <w:proofErr w:type="spellEnd"/>
-      <w:r>
-        <w:rPr>
-          <w:i/>
-          <w:iCs/>
-        </w:rPr>
-        <w:t xml:space="preserve">’ in </w:t>
-      </w:r>
-      <w:proofErr w:type="spellStart"/>
-      <w:r>
-        <w:rPr>
-          <w:i/>
-          <w:iCs/>
-        </w:rPr>
-        <w:t>muiStats.getIntervalStats</w:t>
-      </w:r>
-      <w:proofErr w:type="spellEnd"/>
-      <w:r>
-        <w:t>.]</w:t>
-      </w:r>
-    </w:p>
-    <w:p/>
-    <w:p>
-      <w:r>
-        <w:t xml:space="preserve">Default properties are derived from the source variable and the selected statistic. The user is prompted to confirm, or edit these default properties. The results are saved as a new timeseries dataset in which the variable describes the statistical value for the interval </w:t>
-      </w:r>
-      <w:r>
-        <w:rPr>
-          <w:u w:val="single"/>
-        </w:rPr>
-        <w:t>preceding</w:t>
-      </w:r>
-      <w:r>
-        <w:t xml:space="preserve"> each time.</w:t>
-      </w:r>
-    </w:p>
-    <w:p>
-      <w:pPr>
         <w:rPr>
           <w:sz w:val="8"/>
           <w:szCs w:val="8"/>
@@ -11290,7 +10187,7 @@
       <w:pPr>
         <w:pStyle w:val="Heading3"/>
       </w:pPr>
-      <w:bookmarkStart w:id="75" w:name="_Toc179480923"/>
+      <w:bookmarkStart w:id="75" w:name="_Toc179636468"/>
       <w:r>
         <w:t>User Plots</w:t>
       </w:r>
@@ -11326,7 +10223,13 @@
       </w:r>
       <w:proofErr w:type="spellStart"/>
       <w:r>
-        <w:t>tableviewer_user_tools.m</w:t>
+        <w:t>tableviewer_user_</w:t>
+      </w:r>
+      <w:r>
+        <w:t>plot</w:t>
+      </w:r>
+      <w:r>
+        <w:t>s.m</w:t>
       </w:r>
       <w:proofErr w:type="spellEnd"/>
       <w:r>
@@ -11339,7 +10242,13 @@
         <w:t xml:space="preserve"> to</w:t>
       </w:r>
       <w:r>
-        <w:t xml:space="preserve"> plot a scatter diagram of two variables from any case (selected variables must be the same length</w:t>
+        <w:t xml:space="preserve"> plot a scatter diagram of two </w:t>
+      </w:r>
+      <w:r>
+        <w:t xml:space="preserve">or three </w:t>
+      </w:r>
+      <w:r>
+        <w:t>variables from any case (selected variables must be the same length</w:t>
       </w:r>
       <w:r>
         <w:t>)</w:t>
@@ -11360,7 +10269,7 @@
       <w:pPr>
         <w:pStyle w:val="Heading2"/>
       </w:pPr>
-      <w:bookmarkStart w:id="76" w:name="_Toc179480924"/>
+      <w:bookmarkStart w:id="76" w:name="_Toc179636469"/>
       <w:r>
         <w:t>Help</w:t>
       </w:r>
@@ -11393,7 +10302,7 @@
         <w:pStyle w:val="Heading2"/>
       </w:pPr>
       <w:bookmarkStart w:id="77" w:name="_Toc58851120"/>
-      <w:bookmarkStart w:id="78" w:name="_Toc179480925"/>
+      <w:bookmarkStart w:id="78" w:name="_Toc179636470"/>
       <w:bookmarkEnd w:id="68"/>
       <w:r>
         <w:t>Tabs</w:t>
@@ -11489,7 +10398,7 @@
         <w:pStyle w:val="Heading2"/>
       </w:pPr>
       <w:bookmarkStart w:id="79" w:name="_Ref76228532"/>
-      <w:bookmarkStart w:id="80" w:name="_Toc179480926"/>
+      <w:bookmarkStart w:id="80" w:name="_Toc179636471"/>
       <w:r>
         <w:t>UI Data Selection</w:t>
       </w:r>
@@ -11552,7 +10461,11 @@
         <w:fldChar w:fldCharType="end"/>
       </w:r>
       <w:r>
-        <w:t>) use a standardised UI for data selection. The Case, Dataset and Variable inputs allow a specific dataset to be selected from drop down lists. One each of these has been set to the desired selection the choice is assigned to a button. The button varies with application and may be X, Y, Z, or Dependent and Independent, or Reference and Sample, etc. Assigning to the button enables further sub-sampling to be defined if required. Where an application requires a specific number of dimensions (e.g., a 2D plot), then selections that are not already vectors will need to be subsampled. At the same time, the range of a selected variable can be adjusted so that a contiguous window within the full record can be extracted. In most applications, any scaling that can be applied to the variable (e.g., linear, log, relative, scaled, normalised, differences) is also selected on this UI. The selection is defined in two steps:</w:t>
+        <w:t xml:space="preserve">) use a standardised UI for data selection. The Case, Dataset and Variable inputs allow a specific dataset to be selected from drop down lists. One each of these has been set to the desired selection the choice is assigned to a button. The button varies with application and may be X, Y, Z, or Dependent and Independent, or Reference </w:t>
+      </w:r>
+      <w:r>
+        <w:lastRenderedPageBreak/>
+        <w:t>and Sample, etc. Assigning to the button enables further sub-sampling to be defined if required. Where an application requires a specific number of dimensions (e.g., a 2D plot), then selections that are not already vectors will need to be subsampled. At the same time, the range of a selected variable can be adjusted so that a contiguous window within the full record can be extracted. In most applications, any scaling that can be applied to the variable (e.g., linear, log, relative, scaled, normalised, differences) is also selected on this UI. The selection is defined in two steps:</w:t>
       </w:r>
     </w:p>
     <w:p>
@@ -11570,9 +10483,8 @@
           <w:bCs/>
           <w:noProof/>
         </w:rPr>
-        <w:lastRenderedPageBreak/>
         <w:drawing>
-          <wp:anchor distT="0" distB="0" distL="114300" distR="114300" simplePos="0" relativeHeight="251715584" behindDoc="0" locked="0" layoutInCell="1" allowOverlap="1" wp14:anchorId="5DFEE4DF" wp14:editId="5C512C98">
+          <wp:anchor distT="0" distB="0" distL="114300" distR="114300" simplePos="0" relativeHeight="251715584" behindDoc="0" locked="0" layoutInCell="1" allowOverlap="1" wp14:anchorId="5DFEE4DF" wp14:editId="2FC8C81B">
             <wp:simplePos x="0" y="0"/>
             <wp:positionH relativeFrom="column">
               <wp:posOffset>-52387</wp:posOffset>
@@ -11595,7 +10507,7 @@
                     <pic:cNvPicPr/>
                   </pic:nvPicPr>
                   <pic:blipFill>
-                    <a:blip r:embed="rId32" cstate="print">
+                    <a:blip r:embed="rId27" cstate="print">
                       <a:extLst>
                         <a:ext uri="{28A0092B-C50C-407E-A947-70E740481C1C}">
                           <a14:useLocalDpi xmlns:a14="http://schemas.microsoft.com/office/drawing/2010/main" val="0"/>
@@ -11702,7 +10614,7 @@
           <w:noProof/>
         </w:rPr>
         <w:drawing>
-          <wp:anchor distT="0" distB="0" distL="114300" distR="114300" simplePos="0" relativeHeight="251716608" behindDoc="0" locked="0" layoutInCell="1" allowOverlap="1" wp14:anchorId="71A5C810" wp14:editId="1E48722F">
+          <wp:anchor distT="0" distB="0" distL="114300" distR="114300" simplePos="0" relativeHeight="251716608" behindDoc="0" locked="0" layoutInCell="1" allowOverlap="1" wp14:anchorId="71A5C810" wp14:editId="19C4D915">
             <wp:simplePos x="0" y="0"/>
             <wp:positionH relativeFrom="column">
               <wp:posOffset>-71755</wp:posOffset>
@@ -11725,7 +10637,7 @@
                     <pic:cNvPicPr/>
                   </pic:nvPicPr>
                   <pic:blipFill>
-                    <a:blip r:embed="rId33" cstate="print">
+                    <a:blip r:embed="rId28" cstate="print">
                       <a:extLst>
                         <a:ext uri="{28A0092B-C50C-407E-A947-70E740481C1C}">
                           <a14:useLocalDpi xmlns:a14="http://schemas.microsoft.com/office/drawing/2010/main" val="0"/>
@@ -11789,7 +10701,7 @@
           <w:noProof/>
         </w:rPr>
         <w:drawing>
-          <wp:anchor distT="0" distB="0" distL="114300" distR="114300" simplePos="0" relativeHeight="251717632" behindDoc="0" locked="0" layoutInCell="1" allowOverlap="1" wp14:anchorId="0CE40BEF" wp14:editId="762255F4">
+          <wp:anchor distT="0" distB="0" distL="114300" distR="114300" simplePos="0" relativeHeight="251717632" behindDoc="0" locked="0" layoutInCell="1" allowOverlap="1" wp14:anchorId="0CE40BEF" wp14:editId="5BC1180F">
             <wp:simplePos x="0" y="0"/>
             <wp:positionH relativeFrom="margin">
               <wp:posOffset>-635</wp:posOffset>
@@ -11812,7 +10724,7 @@
                     <pic:cNvPicPr/>
                   </pic:nvPicPr>
                   <pic:blipFill>
-                    <a:blip r:embed="rId34" cstate="print">
+                    <a:blip r:embed="rId29" cstate="print">
                       <a:extLst>
                         <a:ext uri="{28A0092B-C50C-407E-A947-70E740481C1C}">
                           <a14:useLocalDpi xmlns:a14="http://schemas.microsoft.com/office/drawing/2010/main" val="0"/>
@@ -11919,6 +10831,7 @@
     </w:p>
     <w:p>
       <w:r>
+        <w:lastRenderedPageBreak/>
         <w:t>The resulting selection is then detailed in full (including the ranges or values to be applied to all dimensions) in the text box alongside the button being defined.</w:t>
       </w:r>
     </w:p>
@@ -11935,9 +10848,8 @@
       <w:pPr>
         <w:pStyle w:val="Heading2"/>
       </w:pPr>
-      <w:bookmarkStart w:id="83" w:name="_Toc179480927"/>
-      <w:r>
-        <w:lastRenderedPageBreak/>
+      <w:bookmarkStart w:id="83" w:name="_Toc179636472"/>
+      <w:r>
         <w:t>Accessing data from the Command Window</w:t>
       </w:r>
       <w:bookmarkEnd w:id="83"/>
@@ -12753,6 +11665,7 @@
           <w:sz w:val="20"/>
           <w:szCs w:val="20"/>
         </w:rPr>
+        <w:lastRenderedPageBreak/>
         <w:t>&gt;&gt; myapp.Cases.DataSets.&lt;DataClassName&gt;(idx).Data.&lt;ModelSpecificName&gt;</w:t>
       </w:r>
     </w:p>
@@ -12888,7 +11801,7 @@
         <w:pStyle w:val="Heading1"/>
       </w:pPr>
       <w:bookmarkStart w:id="86" w:name="_Ref506901850"/>
-      <w:bookmarkStart w:id="87" w:name="_Toc179480928"/>
+      <w:bookmarkStart w:id="87" w:name="_Toc179636473"/>
       <w:r>
         <w:lastRenderedPageBreak/>
         <w:t>Implementation/Supporting Information/</w:t>
@@ -12911,7 +11824,7 @@
       </w:pPr>
       <w:bookmarkStart w:id="88" w:name="_Ref505163379"/>
       <w:bookmarkStart w:id="89" w:name="_Toc58851129"/>
-      <w:bookmarkStart w:id="90" w:name="_Toc179480929"/>
+      <w:bookmarkStart w:id="90" w:name="_Toc179636474"/>
       <w:r>
         <w:t>Derive Output</w:t>
       </w:r>
@@ -13792,7 +12705,7 @@
         <w:pStyle w:val="Heading3"/>
       </w:pPr>
       <w:bookmarkStart w:id="99" w:name="_Toc72232566"/>
-      <w:bookmarkStart w:id="100" w:name="_Toc179480930"/>
+      <w:bookmarkStart w:id="100" w:name="_Toc179636475"/>
       <w:bookmarkStart w:id="101" w:name="_Hlk129431710"/>
       <w:bookmarkEnd w:id="97"/>
       <w:r>
@@ -14276,7 +13189,7 @@
         <w:pStyle w:val="Heading3"/>
       </w:pPr>
       <w:bookmarkStart w:id="104" w:name="_Ref153636767"/>
-      <w:bookmarkStart w:id="105" w:name="_Toc179480931"/>
+      <w:bookmarkStart w:id="105" w:name="_Toc179636476"/>
       <w:r>
         <w:t xml:space="preserve">Input and output format for external </w:t>
       </w:r>
@@ -16810,7 +15723,7 @@
       <w:bookmarkStart w:id="110" w:name="_Toc72232567"/>
       <w:bookmarkStart w:id="111" w:name="_Ref153635114"/>
       <w:bookmarkStart w:id="112" w:name="_Ref153705906"/>
-      <w:bookmarkStart w:id="113" w:name="_Toc179480932"/>
+      <w:bookmarkStart w:id="113" w:name="_Toc179636477"/>
       <w:r>
         <w:t>Pre-defined functions</w:t>
       </w:r>
@@ -17920,7 +16833,7 @@
       <w:bookmarkStart w:id="120" w:name="_Ref495741441"/>
       <w:bookmarkStart w:id="121" w:name="_Ref495741457"/>
       <w:bookmarkStart w:id="122" w:name="_Ref498196299"/>
-      <w:bookmarkStart w:id="123" w:name="_Toc179480933"/>
+      <w:bookmarkStart w:id="123" w:name="_Toc179636478"/>
       <w:r>
         <w:lastRenderedPageBreak/>
         <w:t>Program Structure</w:t>
@@ -18037,7 +16950,7 @@
                     </pic:cNvPicPr>
                   </pic:nvPicPr>
                   <pic:blipFill>
-                    <a:blip r:embed="rId35">
+                    <a:blip r:embed="rId30">
                       <a:extLst>
                         <a:ext uri="{28A0092B-C50C-407E-A947-70E740481C1C}">
                           <a14:useLocalDpi xmlns:a14="http://schemas.microsoft.com/office/drawing/2010/main" val="0"/>
@@ -18211,7 +17124,7 @@
           <w:noProof/>
         </w:rPr>
         <w:drawing>
-          <wp:inline distT="0" distB="0" distL="0" distR="0" wp14:anchorId="11461B56" wp14:editId="1F2C00AB">
+          <wp:inline distT="0" distB="0" distL="0" distR="0" wp14:anchorId="11461B56" wp14:editId="7C29697F">
             <wp:extent cx="5722982" cy="2964407"/>
             <wp:effectExtent l="0" t="0" r="0" b="7620"/>
             <wp:docPr id="19" name="Picture 19"/>
@@ -18228,7 +17141,7 @@
                     </pic:cNvPicPr>
                   </pic:nvPicPr>
                   <pic:blipFill>
-                    <a:blip r:embed="rId36" cstate="print">
+                    <a:blip r:embed="rId31" cstate="print">
                       <a:extLst>
                         <a:ext uri="{28A0092B-C50C-407E-A947-70E740481C1C}">
                           <a14:useLocalDpi xmlns:a14="http://schemas.microsoft.com/office/drawing/2010/main" val="0"/>
@@ -18294,6 +17207,119 @@
     </w:p>
     <w:p>
       <w:r>
+        <w:rPr>
+          <w:b/>
+          <w:bCs/>
+        </w:rPr>
+        <w:t>TableViewer</w:t>
+      </w:r>
+      <w:r>
+        <w:t xml:space="preserve"> </w:t>
+      </w:r>
+      <w:r>
+        <w:t>–</w:t>
+      </w:r>
+      <w:r>
+        <w:t xml:space="preserve"> </w:t>
+      </w:r>
+      <w:r>
+        <w:t xml:space="preserve">class to </w:t>
+      </w:r>
+      <w:r>
+        <w:t>define the behaviour of the main UI.</w:t>
+      </w:r>
+    </w:p>
+    <w:p>
+      <w:proofErr w:type="spellStart"/>
+      <w:r>
+        <w:rPr>
+          <w:b/>
+          <w:bCs/>
+        </w:rPr>
+        <w:t>TVparameters</w:t>
+      </w:r>
+      <w:proofErr w:type="spellEnd"/>
+      <w:r>
+        <w:t xml:space="preserve"> </w:t>
+      </w:r>
+      <w:r>
+        <w:t>–</w:t>
+      </w:r>
+      <w:r>
+        <w:t xml:space="preserve"> </w:t>
+      </w:r>
+      <w:r>
+        <w:t xml:space="preserve">class to </w:t>
+      </w:r>
+      <w:r>
+        <w:t xml:space="preserve"> input parameters. This is a template for the user to define any inputs required for bespoke data analysis functions. The</w:t>
+      </w:r>
+      <w:r>
+        <w:t xml:space="preserve"> </w:t>
+      </w:r>
+      <w:r>
+        <w:t>class file has to be edited to define the requi</w:t>
+      </w:r>
+      <w:r>
+        <w:t>r</w:t>
+      </w:r>
+      <w:r>
+        <w:t>ed inputs.</w:t>
+      </w:r>
+    </w:p>
+    <w:p>
+      <w:proofErr w:type="spellStart"/>
+      <w:r>
+        <w:rPr>
+          <w:i/>
+          <w:iCs/>
+        </w:rPr>
+        <w:lastRenderedPageBreak/>
+        <w:t>tableviewer_user_tools</w:t>
+      </w:r>
+      <w:proofErr w:type="spellEnd"/>
+      <w:r>
+        <w:t xml:space="preserve"> </w:t>
+      </w:r>
+      <w:r>
+        <w:t>–</w:t>
+      </w:r>
+      <w:r>
+        <w:t xml:space="preserve"> </w:t>
+      </w:r>
+      <w:r>
+        <w:t xml:space="preserve">function which </w:t>
+      </w:r>
+      <w:r>
+        <w:t>includes a function to create a figure tabulating a dataset and the option for the user to add functions as required.</w:t>
+      </w:r>
+    </w:p>
+    <w:p>
+      <w:proofErr w:type="spellStart"/>
+      <w:r>
+        <w:rPr>
+          <w:i/>
+          <w:iCs/>
+        </w:rPr>
+        <w:t>tableviewer_user_plots</w:t>
+      </w:r>
+      <w:proofErr w:type="spellEnd"/>
+      <w:r>
+        <w:t xml:space="preserve"> </w:t>
+      </w:r>
+      <w:r>
+        <w:t>–</w:t>
+      </w:r>
+      <w:r>
+        <w:t xml:space="preserve"> </w:t>
+      </w:r>
+      <w:r>
+        <w:t xml:space="preserve">function which </w:t>
+      </w:r>
+      <w:r>
+        <w:t>includes functions to plot a scatter diagram of two variables from any case (selected variables must be the same length) and a bar chart of a variable with the bars coloured based on a selected classification variable (from the same dataset as the main variable)</w:t>
+      </w:r>
+      <w:r>
         <w:br w:type="page"/>
       </w:r>
     </w:p>
@@ -18302,7 +17328,7 @@
         <w:pStyle w:val="Heading1"/>
       </w:pPr>
       <w:bookmarkStart w:id="126" w:name="_Toc486354055"/>
-      <w:bookmarkStart w:id="127" w:name="_Toc179480934"/>
+      <w:bookmarkStart w:id="127" w:name="_Toc179636479"/>
       <w:r>
         <w:lastRenderedPageBreak/>
         <w:t>Bibliograph</w:t>
@@ -18330,7 +17356,7 @@
       <w:r>
         <w:t xml:space="preserve">Abramov V and Khan M K, 2017, A Practical Guide to Market Risk Model Validations (Part II - VaR Estimation). p. 70, </w:t>
       </w:r>
-      <w:hyperlink r:id="rId37" w:history="1">
+      <w:hyperlink r:id="rId32" w:history="1">
         <w:r>
           <w:rPr>
             <w:rStyle w:val="Hyperlink"/>
@@ -18395,7 +17421,7 @@
       <w:r>
         <w:t xml:space="preserve">Morales R, Di Matteo T, Gramatica R and Aste T, 2012, Dynamical generalized Hurst exponent as a tool to monitor unstable periods in financial time series. Physica A: Statistical Mechanics and its Applications, 391 (11), pp. 3180-3189, </w:t>
       </w:r>
-      <w:hyperlink r:id="rId38" w:history="1">
+      <w:hyperlink r:id="rId33" w:history="1">
         <w:r>
           <w:rPr>
             <w:rStyle w:val="Hyperlink"/>
@@ -18460,7 +17486,7 @@
         </w:rPr>
       </w:pPr>
       <w:bookmarkStart w:id="128" w:name="_Ref179189722"/>
-      <w:bookmarkStart w:id="129" w:name="_Toc179480935"/>
+      <w:bookmarkStart w:id="129" w:name="_Toc179636480"/>
       <w:r>
         <w:lastRenderedPageBreak/>
         <w:t xml:space="preserve">Appendix A - Import </w:t>
@@ -18513,7 +17539,7 @@
                     <pic:cNvPicPr/>
                   </pic:nvPicPr>
                   <pic:blipFill>
-                    <a:blip r:embed="rId39"/>
+                    <a:blip r:embed="rId34"/>
                     <a:stretch>
                       <a:fillRect/>
                     </a:stretch>
@@ -18547,7 +17573,7 @@
           <w:noProof/>
         </w:rPr>
         <w:drawing>
-          <wp:inline distT="0" distB="0" distL="0" distR="0" wp14:anchorId="0654C2AA" wp14:editId="2B4C0A18">
+          <wp:inline distT="0" distB="0" distL="0" distR="0" wp14:anchorId="0654C2AA" wp14:editId="1D37AE60">
             <wp:extent cx="5785485" cy="909597"/>
             <wp:effectExtent l="0" t="0" r="5715" b="5080"/>
             <wp:docPr id="265729652" name="Picture 1"/>
@@ -18564,7 +17590,7 @@
                     </pic:cNvPicPr>
                   </pic:nvPicPr>
                   <pic:blipFill>
-                    <a:blip r:embed="rId40" cstate="print">
+                    <a:blip r:embed="rId35" cstate="print">
                       <a:extLst>
                         <a:ext uri="{28A0092B-C50C-407E-A947-70E740481C1C}">
                           <a14:useLocalDpi xmlns:a14="http://schemas.microsoft.com/office/drawing/2010/main" val="0"/>
@@ -18607,7 +17633,7 @@
       </w:pPr>
       <w:bookmarkStart w:id="130" w:name="_Ref179189873"/>
       <w:bookmarkStart w:id="131" w:name="_Ref179190509"/>
-      <w:bookmarkStart w:id="132" w:name="_Toc179480936"/>
+      <w:bookmarkStart w:id="132" w:name="_Toc179636481"/>
       <w:r>
         <w:lastRenderedPageBreak/>
         <w:t>Appendix</w:t>
@@ -18808,7 +17834,7 @@
                           <pic:cNvPicPr/>
                         </pic:nvPicPr>
                         <pic:blipFill>
-                          <a:blip r:embed="rId41"/>
+                          <a:blip r:embed="rId36"/>
                           <a:stretch>
                             <a:fillRect/>
                           </a:stretch>
@@ -18910,7 +17936,7 @@
                           </pic:cNvPicPr>
                         </pic:nvPicPr>
                         <pic:blipFill>
-                          <a:blip r:embed="rId42">
+                          <a:blip r:embed="rId37">
                             <a:extLst>
                               <a:ext uri="{28A0092B-C50C-407E-A947-70E740481C1C}">
                                 <a14:useLocalDpi xmlns:a14="http://schemas.microsoft.com/office/drawing/2010/main" val="0"/>
@@ -18959,7 +17985,7 @@
       </w:pPr>
       <w:bookmarkStart w:id="134" w:name="_Ref179194650"/>
       <w:bookmarkStart w:id="135" w:name="_Ref179448619"/>
-      <w:bookmarkStart w:id="136" w:name="_Toc179480937"/>
+      <w:bookmarkStart w:id="136" w:name="_Toc179636482"/>
       <w:r>
         <w:lastRenderedPageBreak/>
         <w:t xml:space="preserve">Appendix C – Sample </w:t>
@@ -19002,7 +18028,7 @@
                     <pic:cNvPicPr/>
                   </pic:nvPicPr>
                   <pic:blipFill rotWithShape="1">
-                    <a:blip r:embed="rId43"/>
+                    <a:blip r:embed="rId38"/>
                     <a:srcRect b="4822"/>
                     <a:stretch/>
                   </pic:blipFill>
@@ -27203,6 +26229,7 @@
   <w:style w:type="character" w:default="1" w:styleId="DefaultParagraphFont">
     <w:name w:val="Default Paragraph Font"/>
     <w:uiPriority w:val="1"/>
+    <w:semiHidden/>
     <w:unhideWhenUsed/>
   </w:style>
   <w:style w:type="table" w:default="1" w:styleId="TableNormal">

</xml_diff>

<commit_message>
Added text on how to use the modify variable type option
</commit_message>
<xml_diff>
--- a/app/doc/TableViewer manual.docx
+++ b/app/doc/TableViewer manual.docx
@@ -33,9 +33,11 @@
       <w:r>
         <w:fldChar w:fldCharType="separate"/>
       </w:r>
+      <w:proofErr w:type="spellStart"/>
       <w:r>
         <w:t>TableViewer</w:t>
       </w:r>
+      <w:proofErr w:type="spellEnd"/>
       <w:r>
         <w:fldChar w:fldCharType="end"/>
       </w:r>
@@ -44,11 +46,7 @@
         <w:t xml:space="preserve"> </w:t>
       </w:r>
       <w:r>
-        <w:t xml:space="preserve">is a </w:t>
-      </w:r>
-      <w:proofErr w:type="spellStart"/>
-      <w:r>
-        <w:t>Matlab</w:t>
+        <w:t>is a Matlab</w:t>
       </w:r>
       <w:r>
         <w:rPr>
@@ -56,7 +54,6 @@
         </w:rPr>
         <w:t>TM</w:t>
       </w:r>
-      <w:proofErr w:type="spellEnd"/>
       <w:r>
         <w:t xml:space="preserve"> App</w:t>
       </w:r>
@@ -128,11 +125,7 @@
     <w:p>
       <w:bookmarkStart w:id="3" w:name="_Hlk72224082"/>
       <w:r>
-        <w:t xml:space="preserve">The model is written in </w:t>
-      </w:r>
-      <w:proofErr w:type="spellStart"/>
-      <w:r>
-        <w:t>Matlab</w:t>
+        <w:t>The model is written in Matlab</w:t>
       </w:r>
       <w:r>
         <w:rPr>
@@ -140,7 +133,6 @@
         </w:rPr>
         <w:t>TM</w:t>
       </w:r>
-      <w:proofErr w:type="spellEnd"/>
       <w:r>
         <w:t xml:space="preserve"> </w:t>
       </w:r>
@@ -173,9 +165,11 @@
       <w:r>
         <w:fldChar w:fldCharType="separate"/>
       </w:r>
+      <w:proofErr w:type="spellStart"/>
       <w:r>
         <w:t>TableViewer</w:t>
       </w:r>
+      <w:proofErr w:type="spellEnd"/>
       <w:r>
         <w:fldChar w:fldCharType="end"/>
       </w:r>
@@ -184,23 +178,7 @@
         <w:t xml:space="preserve"> </w:t>
       </w:r>
       <w:r>
-        <w:t xml:space="preserve">uses the </w:t>
-      </w:r>
-      <w:proofErr w:type="spellStart"/>
-      <w:r>
-        <w:t>muitoolbox</w:t>
-      </w:r>
-      <w:proofErr w:type="spellEnd"/>
-      <w:r>
-        <w:t xml:space="preserve"> and </w:t>
-      </w:r>
-      <w:proofErr w:type="spellStart"/>
-      <w:r>
-        <w:t>dstoolbox</w:t>
-      </w:r>
-      <w:proofErr w:type="spellEnd"/>
-      <w:r>
-        <w:t>.</w:t>
+        <w:t>uses the muitoolbox and dstoolbox.</w:t>
       </w:r>
       <w:bookmarkEnd w:id="5"/>
     </w:p>
@@ -246,9 +224,11 @@
       <w:r>
         <w:fldChar w:fldCharType="separate"/>
       </w:r>
+      <w:proofErr w:type="spellStart"/>
       <w:r>
         <w:t>TableViewer</w:t>
       </w:r>
+      <w:proofErr w:type="spellEnd"/>
       <w:r>
         <w:fldChar w:fldCharType="end"/>
       </w:r>
@@ -256,23 +236,7 @@
         <w:t xml:space="preserve"> </w:t>
       </w:r>
       <w:r>
-        <w:t>App and two toolboxes (</w:t>
-      </w:r>
-      <w:proofErr w:type="spellStart"/>
-      <w:r>
-        <w:t>muitoolbox</w:t>
-      </w:r>
-      <w:proofErr w:type="spellEnd"/>
-      <w:r>
-        <w:t xml:space="preserve"> and </w:t>
-      </w:r>
-      <w:proofErr w:type="spellStart"/>
-      <w:r>
-        <w:t>dstoolbox</w:t>
-      </w:r>
-      <w:proofErr w:type="spellEnd"/>
-      <w:r>
-        <w:t xml:space="preserve">) </w:t>
+        <w:t xml:space="preserve">App and two toolboxes (muitoolbox and dstoolbox) </w:t>
       </w:r>
       <w:r>
         <w:t xml:space="preserve">can be downloaded from </w:t>
@@ -324,9 +288,11 @@
       <w:r>
         <w:fldChar w:fldCharType="separate"/>
       </w:r>
+      <w:proofErr w:type="spellStart"/>
       <w:r>
         <w:t>TableViewer</w:t>
       </w:r>
+      <w:proofErr w:type="spellEnd"/>
       <w:r>
         <w:fldChar w:fldCharType="end"/>
       </w:r>
@@ -334,15 +300,7 @@
         <w:t xml:space="preserve"> </w:t>
       </w:r>
       <w:r>
-        <w:t xml:space="preserve"> manual, </w:t>
-      </w:r>
-      <w:proofErr w:type="spellStart"/>
-      <w:r>
-        <w:t>CoastalSEA</w:t>
-      </w:r>
-      <w:proofErr w:type="spellEnd"/>
-      <w:r>
-        <w:t>, UK, pp</w:t>
+        <w:t xml:space="preserve"> manual, CoastalSEA, UK, pp</w:t>
       </w:r>
       <w:fldSimple w:instr=" NUMPAGES   \* MERGEFORMAT ">
         <w:r>
@@ -3247,9 +3205,11 @@
       <w:r>
         <w:fldChar w:fldCharType="separate"/>
       </w:r>
+      <w:proofErr w:type="spellStart"/>
       <w:r>
         <w:t>TableViewer</w:t>
       </w:r>
+      <w:proofErr w:type="spellEnd"/>
       <w:r>
         <w:fldChar w:fldCharType="end"/>
       </w:r>
@@ -3263,7 +3223,6 @@
       <w:r>
         <w:t xml:space="preserve">p is a </w:t>
       </w:r>
-      <w:proofErr w:type="spellStart"/>
       <w:r>
         <w:t>Matlab</w:t>
       </w:r>
@@ -3273,7 +3232,6 @@
         </w:rPr>
         <w:t>TM</w:t>
       </w:r>
-      <w:proofErr w:type="spellEnd"/>
       <w:r>
         <w:t xml:space="preserve"> App</w:t>
       </w:r>
@@ -3300,7 +3258,15 @@
         <w:t xml:space="preserve"> the</w:t>
       </w:r>
       <w:r>
-        <w:t xml:space="preserve"> intended use, you can clone the TableViewer from </w:t>
+        <w:t xml:space="preserve"> intended use, you can clone the </w:t>
+      </w:r>
+      <w:proofErr w:type="spellStart"/>
+      <w:r>
+        <w:t>TableViewer</w:t>
+      </w:r>
+      <w:proofErr w:type="spellEnd"/>
+      <w:r>
+        <w:t xml:space="preserve"> from </w:t>
       </w:r>
       <w:proofErr w:type="spellStart"/>
       <w:r>
@@ -3359,40 +3325,21 @@
       <w:r>
         <w:fldChar w:fldCharType="separate"/>
       </w:r>
+      <w:proofErr w:type="spellStart"/>
       <w:r>
         <w:t>TableViewer</w:t>
       </w:r>
+      <w:proofErr w:type="spellEnd"/>
       <w:r>
         <w:fldChar w:fldCharType="end"/>
       </w:r>
       <w:r>
-        <w:t xml:space="preserve"> is installed as an App and requires </w:t>
-      </w:r>
-      <w:proofErr w:type="spellStart"/>
-      <w:r>
-        <w:t>muitoolbox</w:t>
-      </w:r>
-      <w:proofErr w:type="spellEnd"/>
-      <w:r>
-        <w:t xml:space="preserve"> and </w:t>
-      </w:r>
-      <w:proofErr w:type="spellStart"/>
-      <w:r>
-        <w:t>dstoolbox</w:t>
-      </w:r>
-      <w:proofErr w:type="spellEnd"/>
-      <w:r>
-        <w:t xml:space="preserve"> to be installed. The download for each of these includes the code, documentation and example files. The files required are: </w:t>
-      </w:r>
-    </w:p>
-    <w:p>
-      <w:proofErr w:type="spellStart"/>
-      <w:r>
-        <w:t>dstoolbox</w:t>
-      </w:r>
-      <w:proofErr w:type="spellEnd"/>
-      <w:r>
-        <w:t xml:space="preserve">: </w:t>
+        <w:t xml:space="preserve"> is installed as an App and requires muitoolbox and dstoolbox to be installed. The download for each of these includes the code, documentation and example files. The files required are: </w:t>
+      </w:r>
+    </w:p>
+    <w:p>
+      <w:r>
+        <w:t xml:space="preserve">dstoolbox: </w:t>
       </w:r>
       <w:proofErr w:type="spellStart"/>
       <w:r>
@@ -3409,13 +3356,8 @@
           <w:color w:val="2A659C" w:themeColor="accent6"/>
         </w:rPr>
       </w:pPr>
-      <w:proofErr w:type="spellStart"/>
-      <w:r>
-        <w:t>muitoolbox</w:t>
-      </w:r>
-      <w:proofErr w:type="spellEnd"/>
-      <w:r>
-        <w:t xml:space="preserve">: </w:t>
+      <w:r>
+        <w:t xml:space="preserve">muitoolbox: </w:t>
       </w:r>
       <w:proofErr w:type="spellStart"/>
       <w:r>
@@ -3498,11 +3440,7 @@
         <w:t>Add-Ons&gt;Manage Add-Ons</w:t>
       </w:r>
       <w:r>
-        <w:t xml:space="preserve"> option on the Home tab of </w:t>
-      </w:r>
-      <w:proofErr w:type="spellStart"/>
-      <w:r>
-        <w:t>Matlab</w:t>
+        <w:t xml:space="preserve"> option on the Home tab of Matlab</w:t>
       </w:r>
       <w:r>
         <w:rPr>
@@ -3510,7 +3448,6 @@
         </w:rPr>
         <w:t>TM</w:t>
       </w:r>
-      <w:proofErr w:type="spellEnd"/>
       <w:r>
         <w:t xml:space="preserve">. </w:t>
       </w:r>
@@ -3528,15 +3465,7 @@
       </w:r>
       <w:bookmarkEnd w:id="16"/>
       <w:r>
-        <w:t xml:space="preserve">All the folder paths are initialised upon installation and the location of the code is also handled by </w:t>
-      </w:r>
-      <w:proofErr w:type="spellStart"/>
-      <w:r>
-        <w:t>Matlab</w:t>
-      </w:r>
-      <w:proofErr w:type="spellEnd"/>
-      <w:r>
-        <w:t xml:space="preserve">™. The location of the code can be accessed using the options in the </w:t>
+        <w:t xml:space="preserve">All the folder paths are initialised upon installation and the location of the code is also handled by Matlab™. The location of the code can be accessed using the options in the </w:t>
       </w:r>
       <w:r>
         <w:rPr>
@@ -3570,15 +3499,7 @@
     </w:p>
     <w:p>
       <w:r>
-        <w:t xml:space="preserve">The App is installed using the Install Apps button on the APPS tab in </w:t>
-      </w:r>
-      <w:proofErr w:type="spellStart"/>
-      <w:r>
-        <w:t>Matlab</w:t>
-      </w:r>
-      <w:proofErr w:type="spellEnd"/>
-      <w:r>
-        <w:t>™. Alternatively, right-click the mouse on the ‘</w:t>
+        <w:t>The App is installed using the Install Apps button on the APPS tab in Matlab™. Alternatively, right-click the mouse on the ‘</w:t>
       </w:r>
       <w:proofErr w:type="spellStart"/>
       <w:r>
@@ -3586,23 +3507,7 @@
       </w:r>
       <w:proofErr w:type="spellEnd"/>
       <w:r>
-        <w:t xml:space="preserve">’ file and select install. </w:t>
-      </w:r>
-      <w:proofErr w:type="gramStart"/>
-      <w:r>
-        <w:t>Again</w:t>
-      </w:r>
-      <w:proofErr w:type="gramEnd"/>
-      <w:r>
-        <w:t xml:space="preserve"> all the folder paths are initialised upon installation and the location of the code is handled by </w:t>
-      </w:r>
-      <w:proofErr w:type="spellStart"/>
-      <w:r>
-        <w:t>Matlab</w:t>
-      </w:r>
-      <w:proofErr w:type="spellEnd"/>
-      <w:r>
-        <w:t>™.</w:t>
+        <w:t>’ file and select install. Again all the folder paths are initialised upon installation and the location of the code is handled by Matlab™.</w:t>
       </w:r>
     </w:p>
     <w:p>
@@ -3623,9 +3528,11 @@
       <w:r>
         <w:fldChar w:fldCharType="separate"/>
       </w:r>
+      <w:proofErr w:type="spellStart"/>
       <w:r>
         <w:t>TableViewer</w:t>
       </w:r>
+      <w:proofErr w:type="spellEnd"/>
       <w:r>
         <w:fldChar w:fldCharType="end"/>
       </w:r>
@@ -3635,28 +3542,12 @@
     </w:p>
     <w:p>
       <w:r>
-        <w:t xml:space="preserve">The App environment paths can be saved using the Set Path option on the </w:t>
-      </w:r>
-      <w:proofErr w:type="spellStart"/>
-      <w:r>
-        <w:t>Matlab</w:t>
-      </w:r>
-      <w:proofErr w:type="spellEnd"/>
-      <w:r>
-        <w:t>™ Home tab.</w:t>
-      </w:r>
-    </w:p>
-    <w:p>
-      <w:r>
-        <w:t xml:space="preserve">Documentation can be viewed from the App Help menu, or the Supplemental Software in the </w:t>
-      </w:r>
-      <w:proofErr w:type="spellStart"/>
-      <w:r>
-        <w:t>Matlab</w:t>
-      </w:r>
-      <w:proofErr w:type="spellEnd"/>
-      <w:r>
-        <w:t>™ documentation. The location of the code can be accessed by hovering over the App icon and then finding the link in the pop-up window.</w:t>
+        <w:t>The App environment paths can be saved using the Set Path option on the Matlab™ Home tab.</w:t>
+      </w:r>
+    </w:p>
+    <w:p>
+      <w:r>
+        <w:t>Documentation can be viewed from the App Help menu, or the Supplemental Software in the Matlab™ documentation. The location of the code can be accessed by hovering over the App icon and then finding the link in the pop-up window.</w:t>
       </w:r>
     </w:p>
     <w:p/>
@@ -3766,11 +3657,7 @@
         <w:t>The user is prompted for a file</w:t>
       </w:r>
       <w:r>
-        <w:t xml:space="preserve"> and then for a description of the data source (text string) and a name for the dataset (must be a valid </w:t>
-      </w:r>
-      <w:proofErr w:type="spellStart"/>
-      <w:r>
-        <w:t>Matlab</w:t>
+        <w:t xml:space="preserve"> and then for a description of the data source (text string) and a name for the dataset (must be a valid Matlab</w:t>
       </w:r>
       <w:r>
         <w:rPr>
@@ -3778,7 +3665,6 @@
         </w:rPr>
         <w:t>TM</w:t>
       </w:r>
-      <w:proofErr w:type="spellEnd"/>
       <w:r>
         <w:t xml:space="preserve"> variable name or code will try to convert the text entered to a valid name).</w:t>
       </w:r>
@@ -4314,23 +4200,168 @@
       </w:r>
       <w:bookmarkEnd w:id="31"/>
       <w:r>
-        <w:t>. Initialises a data selection UI to define the record to be edited and then lists the variable in a table so that values can be edited. The user can also limit the data set retrieved based on the variable range and the independent variable (X) or time. This can be useful in making specific edits (</w:t>
-      </w:r>
-      <w:proofErr w:type="spellStart"/>
-      <w:r>
-        <w:t>eg</w:t>
-      </w:r>
-      <w:proofErr w:type="spellEnd"/>
-      <w:r>
-        <w:t xml:space="preserve"> all values over a threshold or values within a date range). Using the Copy to Clipboard button also provides a quick way of exporting selected data.</w:t>
-      </w:r>
-    </w:p>
-    <w:p>
+        <w:t>. Initialises a data selection UI to define the record to be edited and then lists the variable in a table so that values can be edited. The user can also limit the data set retrieved based on the variable range and the independent variable (X) or time. This can be useful in making specific edits (eg all values over a threshold or values within a date range). Using the Copy to Clipboard button also provides a quick way of exporting selected data.</w:t>
+      </w:r>
+    </w:p>
+    <w:p>
+      <w:r>
+        <w:rPr>
+          <w:noProof/>
+        </w:rPr>
+        <w:drawing>
+          <wp:anchor distT="0" distB="0" distL="114300" distR="114300" simplePos="0" relativeHeight="251731968" behindDoc="0" locked="0" layoutInCell="1" allowOverlap="1" wp14:anchorId="6E18C954" wp14:editId="47F087F0">
+            <wp:simplePos x="0" y="0"/>
+            <wp:positionH relativeFrom="column">
+              <wp:posOffset>2736483</wp:posOffset>
+            </wp:positionH>
+            <wp:positionV relativeFrom="paragraph">
+              <wp:posOffset>1059690</wp:posOffset>
+            </wp:positionV>
+            <wp:extent cx="1902148" cy="1208299"/>
+            <wp:effectExtent l="0" t="0" r="3175" b="0"/>
+            <wp:wrapSquare wrapText="bothSides"/>
+            <wp:docPr id="1846821696" name="Picture 1"/>
+            <wp:cNvGraphicFramePr>
+              <a:graphicFrameLocks xmlns:a="http://schemas.openxmlformats.org/drawingml/2006/main" noChangeAspect="1"/>
+            </wp:cNvGraphicFramePr>
+            <a:graphic xmlns:a="http://schemas.openxmlformats.org/drawingml/2006/main">
+              <a:graphicData uri="http://schemas.openxmlformats.org/drawingml/2006/picture">
+                <pic:pic xmlns:pic="http://schemas.openxmlformats.org/drawingml/2006/picture">
+                  <pic:nvPicPr>
+                    <pic:cNvPr id="1846821696" name=""/>
+                    <pic:cNvPicPr/>
+                  </pic:nvPicPr>
+                  <pic:blipFill>
+                    <a:blip r:embed="rId13">
+                      <a:extLst>
+                        <a:ext uri="{28A0092B-C50C-407E-A947-70E740481C1C}">
+                          <a14:useLocalDpi xmlns:a14="http://schemas.microsoft.com/office/drawing/2010/main" val="0"/>
+                        </a:ext>
+                      </a:extLst>
+                    </a:blip>
+                    <a:stretch>
+                      <a:fillRect/>
+                    </a:stretch>
+                  </pic:blipFill>
+                  <pic:spPr>
+                    <a:xfrm>
+                      <a:off x="0" y="0"/>
+                      <a:ext cx="1902148" cy="1208299"/>
+                    </a:xfrm>
+                    <a:prstGeom prst="rect">
+                      <a:avLst/>
+                    </a:prstGeom>
+                  </pic:spPr>
+                </pic:pic>
+              </a:graphicData>
+            </a:graphic>
+            <wp14:sizeRelH relativeFrom="margin">
+              <wp14:pctWidth>0</wp14:pctWidth>
+            </wp14:sizeRelH>
+            <wp14:sizeRelV relativeFrom="margin">
+              <wp14:pctHeight>0</wp14:pctHeight>
+            </wp14:sizeRelV>
+          </wp:anchor>
+        </w:drawing>
+      </w:r>
+      <w:r>
+        <w:rPr>
+          <w:noProof/>
+        </w:rPr>
+        <w:drawing>
+          <wp:anchor distT="0" distB="0" distL="114300" distR="114300" simplePos="0" relativeHeight="251732992" behindDoc="0" locked="0" layoutInCell="1" allowOverlap="1" wp14:anchorId="719BD5BB" wp14:editId="02635515">
+            <wp:simplePos x="0" y="0"/>
+            <wp:positionH relativeFrom="margin">
+              <wp:align>left</wp:align>
+            </wp:positionH>
+            <wp:positionV relativeFrom="paragraph">
+              <wp:posOffset>1060450</wp:posOffset>
+            </wp:positionV>
+            <wp:extent cx="2498090" cy="1207770"/>
+            <wp:effectExtent l="0" t="0" r="0" b="0"/>
+            <wp:wrapSquare wrapText="bothSides"/>
+            <wp:docPr id="1285032438" name="Picture 1"/>
+            <wp:cNvGraphicFramePr>
+              <a:graphicFrameLocks xmlns:a="http://schemas.openxmlformats.org/drawingml/2006/main" noChangeAspect="1"/>
+            </wp:cNvGraphicFramePr>
+            <a:graphic xmlns:a="http://schemas.openxmlformats.org/drawingml/2006/main">
+              <a:graphicData uri="http://schemas.openxmlformats.org/drawingml/2006/picture">
+                <pic:pic xmlns:pic="http://schemas.openxmlformats.org/drawingml/2006/picture">
+                  <pic:nvPicPr>
+                    <pic:cNvPr id="1285032438" name=""/>
+                    <pic:cNvPicPr/>
+                  </pic:nvPicPr>
+                  <pic:blipFill>
+                    <a:blip r:embed="rId14">
+                      <a:extLst>
+                        <a:ext uri="{28A0092B-C50C-407E-A947-70E740481C1C}">
+                          <a14:useLocalDpi xmlns:a14="http://schemas.microsoft.com/office/drawing/2010/main" val="0"/>
+                        </a:ext>
+                      </a:extLst>
+                    </a:blip>
+                    <a:stretch>
+                      <a:fillRect/>
+                    </a:stretch>
+                  </pic:blipFill>
+                  <pic:spPr>
+                    <a:xfrm>
+                      <a:off x="0" y="0"/>
+                      <a:ext cx="2500355" cy="1208699"/>
+                    </a:xfrm>
+                    <a:prstGeom prst="rect">
+                      <a:avLst/>
+                    </a:prstGeom>
+                  </pic:spPr>
+                </pic:pic>
+              </a:graphicData>
+            </a:graphic>
+            <wp14:sizeRelH relativeFrom="margin">
+              <wp14:pctWidth>0</wp14:pctWidth>
+            </wp14:sizeRelH>
+            <wp14:sizeRelV relativeFrom="margin">
+              <wp14:pctHeight>0</wp14:pctHeight>
+            </wp14:sizeRelV>
+          </wp:anchor>
+        </w:drawing>
+      </w:r>
       <w:r>
         <w:rPr>
           <w:i/>
           <w:color w:val="7B2520" w:themeColor="accent3" w:themeShade="BF"/>
         </w:rPr>
+        <w:t>Project&gt;Cases&gt;</w:t>
+      </w:r>
+      <w:r>
+        <w:rPr>
+          <w:i/>
+          <w:color w:val="7B2520" w:themeColor="accent3" w:themeShade="BF"/>
+        </w:rPr>
+        <w:t>Modify Variable Type</w:t>
+      </w:r>
+      <w:r>
+        <w:t xml:space="preserve">:  </w:t>
+      </w:r>
+      <w:r>
+        <w:t xml:space="preserve">select a variable and modify the data type of that variable. Used mainly to make data categorical or ordinal. First select a variable then the data type required. For text data the next UI lists the categories found for the selected data set. The first input can be modified to the required order. The second input can either match the first, or define alternative category names in the order defined for the first input. </w:t>
+      </w:r>
+    </w:p>
+    <w:p/>
+    <w:p/>
+    <w:p/>
+    <w:p/>
+    <w:p/>
+    <w:p>
+      <w:r>
+        <w:lastRenderedPageBreak/>
+        <w:t>If the data are already ordinal, selecting cardinal will remove the ordinal setting. Similarly, if already cardinal, selecting ordinal will set this property. If cardinal or ordinal and the ‘type’ selection matches the current type there are two options: (i) if the top box contains the word ‘order’, the definitions in the ‘Matching category names’ entry box are used to reorder the categories, otherwise (ii) the definitions in the ‘Matching category names’ entry box are used to rename the categories.</w:t>
+      </w:r>
+    </w:p>
+    <w:p>
+      <w:r>
+        <w:rPr>
+          <w:i/>
+          <w:color w:val="7B2520" w:themeColor="accent3" w:themeShade="BF"/>
+        </w:rPr>
         <w:t>Project&gt;Cases&gt;Save</w:t>
       </w:r>
       <w:r>
@@ -4428,15 +4459,7 @@
         <w:t>Project&gt; Import/Export&gt;Import</w:t>
       </w:r>
       <w:r>
-        <w:t xml:space="preserve">: load a Case class instance from a </w:t>
-      </w:r>
-      <w:proofErr w:type="spellStart"/>
-      <w:r>
-        <w:t>Matlab</w:t>
-      </w:r>
-      <w:proofErr w:type="spellEnd"/>
-      <w:r>
-        <w:t xml:space="preserve"> binary ‘mat’ file. Only works for data sets saved using Export. </w:t>
+        <w:t xml:space="preserve">: load a Case class instance from a Matlab binary ‘mat’ file. Only works for data sets saved using Export. </w:t>
       </w:r>
     </w:p>
     <w:p>
@@ -4448,15 +4471,7 @@
         <w:t>Project&gt;Import/Export&gt;Export</w:t>
       </w:r>
       <w:r>
-        <w:t xml:space="preserve">: save a Case class instance to a </w:t>
-      </w:r>
-      <w:proofErr w:type="spellStart"/>
-      <w:r>
-        <w:t>Matlab</w:t>
-      </w:r>
-      <w:proofErr w:type="spellEnd"/>
-      <w:r>
-        <w:t xml:space="preserve"> binary ‘mat’ file.</w:t>
+        <w:t>: save a Case class instance to a Matlab binary ‘mat’ file.</w:t>
       </w:r>
     </w:p>
     <w:p>
@@ -4470,19 +4485,10 @@
           <w:b/>
           <w:bCs/>
         </w:rPr>
-        <w:lastRenderedPageBreak/>
         <w:t>NB</w:t>
       </w:r>
       <w:r>
-        <w:t>: to export the data from a Case for use in another application (</w:t>
-      </w:r>
-      <w:proofErr w:type="spellStart"/>
-      <w:r>
-        <w:t>eg</w:t>
-      </w:r>
-      <w:proofErr w:type="spellEnd"/>
-      <w:r>
-        <w:t xml:space="preserve"> text file, Excel, etc), use the </w:t>
+        <w:t xml:space="preserve">: to export the data from a Case for use in another application (eg text file, Excel, etc), use the </w:t>
       </w:r>
       <w:r>
         <w:rPr>
@@ -4638,15 +4644,7 @@
         <w:t xml:space="preserve"> </w:t>
       </w:r>
       <w:r>
-        <w:t xml:space="preserve">created in </w:t>
-      </w:r>
-      <w:proofErr w:type="spellStart"/>
-      <w:r>
-        <w:t>Matlab</w:t>
-      </w:r>
-      <w:proofErr w:type="spellEnd"/>
-      <w:r>
-        <w:t xml:space="preserve"> and saved as a mat </w:t>
+        <w:t xml:space="preserve">created in Matlab and saved as a mat </w:t>
       </w:r>
       <w:proofErr w:type="gramStart"/>
       <w:r>
@@ -4790,11 +4788,7 @@
         </w:numPr>
       </w:pPr>
       <w:r>
-        <w:t xml:space="preserve">An ASCII text file using the </w:t>
-      </w:r>
-      <w:proofErr w:type="spellStart"/>
-      <w:r>
-        <w:t>Matlab</w:t>
+        <w:t>An ASCII text file using the Matlab</w:t>
       </w:r>
       <w:r>
         <w:rPr>
@@ -4802,7 +4796,6 @@
         </w:rPr>
         <w:t>TM</w:t>
       </w:r>
-      <w:proofErr w:type="spellEnd"/>
       <w:r>
         <w:t xml:space="preserve"> </w:t>
       </w:r>
@@ -4855,11 +4848,7 @@
         <w:t xml:space="preserve"> prompted</w:t>
       </w:r>
       <w:r>
-        <w:t xml:space="preserve"> for a description of the data source (text string) and a name for the dataset (must be a valid </w:t>
-      </w:r>
-      <w:proofErr w:type="spellStart"/>
-      <w:r>
-        <w:t>Matlab</w:t>
+        <w:t xml:space="preserve"> for a description of the data source (text string) and a name for the dataset (must be a valid Matlab</w:t>
       </w:r>
       <w:r>
         <w:rPr>
@@ -4867,13 +4856,13 @@
         </w:rPr>
         <w:t>TM</w:t>
       </w:r>
-      <w:proofErr w:type="spellEnd"/>
       <w:r>
         <w:t xml:space="preserve"> variable name or code will try to convert the text entered to a valid name).</w:t>
       </w:r>
     </w:p>
     <w:p>
       <w:r>
+        <w:lastRenderedPageBreak/>
         <w:t xml:space="preserve">When </w:t>
       </w:r>
       <w:r>
@@ -5040,11 +5029,7 @@
     </w:p>
     <w:p>
       <w:r>
-        <w:t xml:space="preserve">A </w:t>
-      </w:r>
-      <w:proofErr w:type="spellStart"/>
-      <w:r>
-        <w:t>Matlab</w:t>
+        <w:t>A Matlab</w:t>
       </w:r>
       <w:r>
         <w:rPr>
@@ -5052,7 +5037,6 @@
         </w:rPr>
         <w:t>TM</w:t>
       </w:r>
-      <w:proofErr w:type="spellEnd"/>
       <w:r>
         <w:t xml:space="preserve"> function file that defines a variable that holds a struct of the </w:t>
       </w:r>
@@ -5119,7 +5103,6 @@
     </w:p>
     <w:p>
       <w:r>
-        <w:lastRenderedPageBreak/>
         <w:t xml:space="preserve">A text file lists the definitions of the variables only as illustrated in </w:t>
       </w:r>
       <w:r>
@@ -5218,7 +5201,7 @@
                     <pic:cNvPicPr/>
                   </pic:nvPicPr>
                   <pic:blipFill>
-                    <a:blip r:embed="rId13">
+                    <a:blip r:embed="rId15">
                       <a:extLst>
                         <a:ext uri="{28A0092B-C50C-407E-A947-70E740481C1C}">
                           <a14:useLocalDpi xmlns:a14="http://schemas.microsoft.com/office/drawing/2010/main" val="0"/>
@@ -5256,15 +5239,7 @@
         <w:t>. The format property defines the date format when used</w:t>
       </w:r>
       <w:r>
-        <w:t xml:space="preserve"> using the </w:t>
-      </w:r>
-      <w:proofErr w:type="spellStart"/>
-      <w:r>
-        <w:t>Matlab</w:t>
-      </w:r>
-      <w:proofErr w:type="spellEnd"/>
-      <w:r>
-        <w:t xml:space="preserve"> </w:t>
+        <w:t xml:space="preserve"> using the Matlab </w:t>
       </w:r>
       <w:r>
         <w:t>identifiers</w:t>
@@ -5600,6 +5575,7 @@
     </w:p>
     <w:p>
       <w:r>
+        <w:lastRenderedPageBreak/>
         <w:t>The next prompt is to define any likely non-standard missing value indicators. The incoming table/spreadsheet is then concatenated to the existing table. The data added can be as additional rows, in which case the first column of the incoming table is used to define row names and these must be unique for the combined table and the number of variables must match the existing table. Or the incoming table/spreadsheet can contain additional variables, in which case the incoming table must have the same number of rows as the existing table.  When variables are added, the user is prompted to accept or update the meta-data for each new variable.</w:t>
       </w:r>
     </w:p>
@@ -5766,7 +5742,6 @@
           <w:i/>
           <w:color w:val="7B2520" w:themeColor="accent3" w:themeShade="BF"/>
         </w:rPr>
-        <w:lastRenderedPageBreak/>
         <w:t>Setup&gt;</w:t>
       </w:r>
       <w:r>
@@ -6199,8 +6174,9 @@
         <w:rPr>
           <w:noProof/>
         </w:rPr>
+        <w:lastRenderedPageBreak/>
         <w:drawing>
-          <wp:anchor distT="0" distB="0" distL="114300" distR="114300" simplePos="0" relativeHeight="251711488" behindDoc="0" locked="0" layoutInCell="1" allowOverlap="1" wp14:anchorId="4C4E5DF0" wp14:editId="49CF707D">
+          <wp:anchor distT="0" distB="0" distL="114300" distR="114300" simplePos="0" relativeHeight="251711488" behindDoc="0" locked="0" layoutInCell="1" allowOverlap="1" wp14:anchorId="4C4E5DF0" wp14:editId="7887872B">
             <wp:simplePos x="0" y="0"/>
             <wp:positionH relativeFrom="margin">
               <wp:align>right</wp:align>
@@ -6223,7 +6199,7 @@
                     <pic:cNvPicPr/>
                   </pic:nvPicPr>
                   <pic:blipFill>
-                    <a:blip r:embed="rId14" cstate="print">
+                    <a:blip r:embed="rId16" cstate="print">
                       <a:extLst>
                         <a:ext uri="{28A0092B-C50C-407E-A947-70E740481C1C}">
                           <a14:useLocalDpi xmlns:a14="http://schemas.microsoft.com/office/drawing/2010/main" val="0"/>
@@ -6276,12 +6252,10 @@
         <w:t xml:space="preserve"> the default is for these to be included (button to right of Var-limits is set to ‘+N’). To exclude </w:t>
       </w:r>
       <w:proofErr w:type="spellStart"/>
-      <w:proofErr w:type="gramStart"/>
       <w:r>
         <w:t>NaNs</w:t>
       </w:r>
       <w:proofErr w:type="spellEnd"/>
-      <w:proofErr w:type="gramEnd"/>
       <w:r>
         <w:t xml:space="preserve"> press the button so that it displays ‘-N’. </w:t>
       </w:r>
@@ -6344,7 +6318,6 @@
         <w:rPr>
           <w:noProof/>
         </w:rPr>
-        <w:lastRenderedPageBreak/>
         <w:t>Adding the comment %time or %rows, allows the the row dimension to be added to the new dataset. For example if x and y data sets are timeseries, then a Matlab</w:t>
       </w:r>
       <w:r>
@@ -6737,6 +6710,7 @@
           <w:sz w:val="20"/>
           <w:szCs w:val="20"/>
         </w:rPr>
+        <w:lastRenderedPageBreak/>
         <w:t>dst</w:t>
       </w:r>
       <w:proofErr w:type="spellEnd"/>
@@ -7050,7 +7024,6 @@
               <w:rPr>
                 <w:noProof/>
               </w:rPr>
-              <w:lastRenderedPageBreak/>
               <w:drawing>
                 <wp:inline distT="0" distB="0" distL="0" distR="0" wp14:anchorId="614D983B" wp14:editId="78D60225">
                   <wp:extent cx="2696123" cy="2158682"/>
@@ -7067,7 +7040,7 @@
                           <pic:cNvPicPr/>
                         </pic:nvPicPr>
                         <pic:blipFill>
-                          <a:blip r:embed="rId15"/>
+                          <a:blip r:embed="rId17"/>
                           <a:stretch>
                             <a:fillRect/>
                           </a:stretch>
@@ -7357,7 +7330,7 @@
                           <pic:cNvPicPr/>
                         </pic:nvPicPr>
                         <pic:blipFill>
-                          <a:blip r:embed="rId16"/>
+                          <a:blip r:embed="rId18"/>
                           <a:stretch>
                             <a:fillRect/>
                           </a:stretch>
@@ -7562,15 +7535,7 @@
       </w:r>
       <w:proofErr w:type="spellEnd"/>
       <w:r>
-        <w:t xml:space="preserve"> function, where the user can define a workflow, accessing data and functions already provided by the particular App or the </w:t>
-      </w:r>
-      <w:proofErr w:type="spellStart"/>
-      <w:r>
-        <w:t>muitoolbox</w:t>
-      </w:r>
-      <w:proofErr w:type="spellEnd"/>
-      <w:r>
-        <w:t xml:space="preserve">. The sample code can be found in the </w:t>
+        <w:t xml:space="preserve"> function, where the user can define a workflow, accessing data and functions already provided by the particular App or the muitoolbox. The sample code can be found in the </w:t>
       </w:r>
       <w:proofErr w:type="spellStart"/>
       <w:r>
@@ -7704,15 +7669,7 @@
     </w:p>
     <w:p>
       <w:r>
-        <w:t xml:space="preserve">The General tab allows the user to apply the following statistics to data loaded in </w:t>
-      </w:r>
-      <w:proofErr w:type="spellStart"/>
-      <w:r>
-        <w:t>ModelUI</w:t>
-      </w:r>
-      <w:proofErr w:type="spellEnd"/>
-      <w:r>
-        <w:t>:</w:t>
+        <w:t>The General tab allows the user to apply the following statistics to data loaded in ModelUI:</w:t>
       </w:r>
       <w:r>
         <w:rPr>
@@ -7733,7 +7690,6 @@
         <w:rPr>
           <w:noProof/>
         </w:rPr>
-        <w:lastRenderedPageBreak/>
         <w:drawing>
           <wp:anchor distT="0" distB="0" distL="114300" distR="114300" simplePos="0" relativeHeight="251718656" behindDoc="0" locked="0" layoutInCell="1" allowOverlap="1" wp14:anchorId="4C760B28" wp14:editId="6796E1DC">
             <wp:simplePos x="0" y="0"/>
@@ -7760,7 +7716,7 @@
                     </pic:cNvPicPr>
                   </pic:nvPicPr>
                   <pic:blipFill>
-                    <a:blip r:embed="rId17">
+                    <a:blip r:embed="rId19">
                       <a:extLst>
                         <a:ext uri="{28A0092B-C50C-407E-A947-70E740481C1C}">
                           <a14:useLocalDpi xmlns:a14="http://schemas.microsoft.com/office/drawing/2010/main" val="0"/>
@@ -7871,7 +7827,7 @@
           <w:noProof/>
         </w:rPr>
         <w:drawing>
-          <wp:anchor distT="0" distB="0" distL="114300" distR="114300" simplePos="0" relativeHeight="251714560" behindDoc="0" locked="0" layoutInCell="1" allowOverlap="1" wp14:anchorId="22639714" wp14:editId="6985B722">
+          <wp:anchor distT="0" distB="0" distL="114300" distR="114300" simplePos="0" relativeHeight="251714560" behindDoc="0" locked="0" layoutInCell="1" allowOverlap="1" wp14:anchorId="22639714" wp14:editId="75EBF79F">
             <wp:simplePos x="0" y="0"/>
             <wp:positionH relativeFrom="column">
               <wp:posOffset>31750</wp:posOffset>
@@ -7894,7 +7850,7 @@
                     <pic:cNvPicPr/>
                   </pic:nvPicPr>
                   <pic:blipFill>
-                    <a:blip r:embed="rId18" cstate="print">
+                    <a:blip r:embed="rId20" cstate="print">
                       <a:extLst>
                         <a:ext uri="{28A0092B-C50C-407E-A947-70E740481C1C}">
                           <a14:useLocalDpi xmlns:a14="http://schemas.microsoft.com/office/drawing/2010/main" val="0"/>
@@ -7978,7 +7934,7 @@
                     <pic:cNvPicPr/>
                   </pic:nvPicPr>
                   <pic:blipFill>
-                    <a:blip r:embed="rId19" cstate="print">
+                    <a:blip r:embed="rId21" cstate="print">
                       <a:extLst>
                         <a:ext uri="{28A0092B-C50C-407E-A947-70E740481C1C}">
                           <a14:useLocalDpi xmlns:a14="http://schemas.microsoft.com/office/drawing/2010/main" val="0"/>
@@ -8079,6 +8035,7 @@
           <w:bCs/>
           <w:noProof/>
         </w:rPr>
+        <w:lastRenderedPageBreak/>
         <w:t>User</w:t>
       </w:r>
       <w:r>
@@ -8190,7 +8147,6 @@
         <w:rPr>
           <w:noProof/>
         </w:rPr>
-        <w:lastRenderedPageBreak/>
         <w:drawing>
           <wp:anchor distT="0" distB="0" distL="114300" distR="114300" simplePos="0" relativeHeight="251712512" behindDoc="0" locked="0" layoutInCell="1" allowOverlap="1" wp14:anchorId="23A9B2EF" wp14:editId="40423605">
             <wp:simplePos x="0" y="0"/>
@@ -8215,7 +8171,7 @@
                     <pic:cNvPicPr/>
                   </pic:nvPicPr>
                   <pic:blipFill>
-                    <a:blip r:embed="rId20">
+                    <a:blip r:embed="rId22">
                       <a:extLst>
                         <a:ext uri="{28A0092B-C50C-407E-A947-70E740481C1C}">
                           <a14:useLocalDpi xmlns:a14="http://schemas.microsoft.com/office/drawing/2010/main" val="0"/>
@@ -8528,7 +8484,11 @@
         <w:t>Clusters</w:t>
       </w:r>
       <w:r>
-        <w:t>: The selection process is similar to peaks, where the user defines a threshold, selection method and time between peaks (for method 3). In addition, the cluster interval is defined in days. This is the period of time separating two peaks for them to be no longer considered part of a cluster (e.g. if a sequence of storms occurs every few days they will form a cluster. If there is then a gap of, say, 31 days to the next storm, with a cluster time interval of 30 days this would be considered as part of the next cluster). Once a selection has been made, a plot is generated that shows the peaks for each cluster with a different symbol. The user can either choose a different definition, or accept the definition. Once accepted, the results are added as a new timeseries, with the class of the Data Type that was used as the source timeseries. Two values are stored at the time of each peak in the clusters: the magnitude of the peak; and the number of the cluster to which it belongs (numbered sequentially from the start). This allows the data for individual clusters to be retrieved, if required.</w:t>
+        <w:t xml:space="preserve">: The selection process is similar to peaks, where the user defines a threshold, selection method and time between peaks (for method 3). In addition, the cluster interval is defined in days. This is the period of time separating two peaks for them to be no longer considered part of a cluster (e.g. if a sequence of storms occurs every few days they will form a cluster. If there is then a gap of, say, 31 days to the next storm, with a cluster time interval of 30 days this would be considered as part of the next cluster). Once a selection has been made, a plot is generated that shows the peaks for each cluster with a different symbol. The user can either choose a different definition, or accept the definition. Once accepted, the results are </w:t>
+      </w:r>
+      <w:r>
+        <w:lastRenderedPageBreak/>
+        <w:t>added as a new timeseries, with the class of the Data Type that was used as the source timeseries. Two values are stored at the time of each peak in the clusters: the magnitude of the peak; and the number of the cluster to which it belongs (numbered sequentially from the start). This allows the data for individual clusters to be retrieved, if required.</w:t>
       </w:r>
     </w:p>
     <w:p>
@@ -8546,11 +8506,7 @@
         <w:t>Extremes</w:t>
       </w:r>
       <w:r>
-        <w:t xml:space="preserve">: The selection process is similar to peaks, where the user defines a threshold, selection method and time between peaks (for method 3). A figure is generated with two plots. The left-hand plot shows the peaks for the defined threshold and the right hand plots shows the mean excess above the threshold (circles), the 95% confidence interval (dotted red lines) and the number of peaks (vertical bars + right hand axis) as a function of threshold. This plot can be used to help identify a suitable threshold for the peak-over-threshold extremes analysis method. The user can either choose a different definition, or accept the definition. Once </w:t>
-      </w:r>
-      <w:r>
-        <w:lastRenderedPageBreak/>
-        <w:t xml:space="preserve">accepted, the user is prompted to select a plot type. Options are: None; Type 1 – a single return period plot; Type 2 – a composite plot showing the probability, quantile, return period and density plots. See Coles </w:t>
+        <w:t xml:space="preserve">: The selection process is similar to peaks, where the user defines a threshold, selection method and time between peaks (for method 3). A figure is generated with two plots. The left-hand plot shows the peaks for the defined threshold and the right hand plots shows the mean excess above the threshold (circles), the 95% confidence interval (dotted red lines) and the number of peaks (vertical bars + right hand axis) as a function of threshold. This plot can be used to help identify a suitable threshold for the peak-over-threshold extremes analysis method. The user can either choose a different definition, or accept the definition. Once accepted, the user is prompted to select a plot type. Options are: None; Type 1 – a single return period plot; Type 2 – a composite plot showing the probability, quantile, return period and density plots. See Coles </w:t>
       </w:r>
       <w:r>
         <w:fldChar w:fldCharType="begin"/>
@@ -8638,21 +8594,7 @@
         <w:rPr>
           <w:bCs/>
         </w:rPr>
-        <w:t xml:space="preserve">: user is prompted to select from one of 3 methods, which are based on different computation routines taken from the </w:t>
-      </w:r>
-      <w:proofErr w:type="spellStart"/>
-      <w:r>
-        <w:rPr>
-          <w:bCs/>
-        </w:rPr>
-        <w:t>Matlab</w:t>
-      </w:r>
-      <w:proofErr w:type="spellEnd"/>
-      <w:r>
-        <w:rPr>
-          <w:bCs/>
-        </w:rPr>
-        <w:t xml:space="preserve"> Forum, as follows: </w:t>
+        <w:t xml:space="preserve">: user is prompted to select from one of 3 methods, which are based on different computation routines taken from the Matlab Forum, as follows: </w:t>
       </w:r>
     </w:p>
     <w:p>
@@ -8777,21 +8719,21 @@
         <w:rPr>
           <w:bCs/>
         </w:rPr>
-        <w:t xml:space="preserve">Methods 1 and 2 are similar, whereas method 3 explores the effect of scale and method 4 derives the unweighted generalized Hurst exponent. The main difference between the first two methods is that Abramov uses a different form for S, rather than the </w:t>
-      </w:r>
-      <w:proofErr w:type="spellStart"/>
-      <w:r>
+        <w:t>Methods 1 and 2 are similar, whereas method 3 explores the effect of scale and method 4 derives the unweighted generalized Hurst exponent. The main difference between the first two methods is that Abramov uses a different form for S, rather than the Matlab standard deviation function (std).</w:t>
+      </w:r>
+    </w:p>
+    <w:p>
+      <w:pPr>
+        <w:ind w:left="720"/>
         <w:rPr>
           <w:bCs/>
         </w:rPr>
-        <w:t>Matlab</w:t>
-      </w:r>
-      <w:proofErr w:type="spellEnd"/>
+      </w:pPr>
       <w:r>
         <w:rPr>
           <w:bCs/>
         </w:rPr>
-        <w:t xml:space="preserve"> standard deviation function (std).</w:t>
+        <w:t>The Hurst parameter H is a measure of the extent of long-range dependence in a time series (while it has another meaning in the context of self-similar processes). H takes on values from 0 to 1. A value of 0.5 indicates the absence of long-range dependence. The closer H is to 1, the greater the degree of persistence or long-range dependence. H less that 0.5 corresponds to a lack of persistence, which as the opposite of LRD indicates strong negative correlation so that the process fluctuates violently.   H is also directly related to fractal dimension, D, where 1 &lt; D &lt; 2, such that D = 2 - H.</w:t>
       </w:r>
     </w:p>
     <w:p>
@@ -8805,56 +8747,14 @@
         <w:rPr>
           <w:bCs/>
         </w:rPr>
-        <w:t xml:space="preserve">The Hurst parameter H is a measure of the extent of long-range dependence in a time series (while it has another meaning in the context of self-similar processes). H takes on values from 0 to 1. A value of 0.5 indicates the absence of long-range dependence. The closer H is to 1, the greater the degree of persistence or long-range dependence. H less </w:t>
-      </w:r>
-      <w:proofErr w:type="spellStart"/>
+        <w:t xml:space="preserve">This is experimental code </w:t>
+      </w:r>
+      <w:bookmarkStart w:id="73" w:name="_Hlk110430202"/>
       <w:r>
         <w:rPr>
           <w:bCs/>
         </w:rPr>
-        <w:t>that</w:t>
-      </w:r>
-      <w:proofErr w:type="spellEnd"/>
-      <w:r>
-        <w:rPr>
-          <w:bCs/>
-        </w:rPr>
-        <w:t xml:space="preserve"> 0.5 corresponds to a lack of persistence, which as the opposite of LRD indicates strong negative correlation so that the process fluctuates violently.   H is also directly related to fractal dimension, D, where 1 &lt; D &lt; 2, such that D = 2 - H.</w:t>
-      </w:r>
-    </w:p>
-    <w:p>
-      <w:pPr>
-        <w:ind w:left="720"/>
-        <w:rPr>
-          <w:bCs/>
-        </w:rPr>
-      </w:pPr>
-      <w:r>
-        <w:rPr>
-          <w:bCs/>
-        </w:rPr>
-        <w:t xml:space="preserve">This is experimental code </w:t>
-      </w:r>
-      <w:bookmarkStart w:id="73" w:name="_Hlk110430202"/>
-      <w:r>
-        <w:rPr>
-          <w:bCs/>
-        </w:rPr>
-        <w:t>(for code see .../</w:t>
-      </w:r>
-      <w:proofErr w:type="spellStart"/>
-      <w:r>
-        <w:rPr>
-          <w:bCs/>
-        </w:rPr>
-        <w:t>muitoolbox</w:t>
-      </w:r>
-      <w:proofErr w:type="spellEnd"/>
-      <w:r>
-        <w:rPr>
-          <w:bCs/>
-        </w:rPr>
-        <w:t>/</w:t>
+        <w:t>(for code see .../muitoolbox/</w:t>
       </w:r>
       <w:proofErr w:type="spellStart"/>
       <w:r>
@@ -9402,15 +9302,7 @@
       </w:r>
       <w:proofErr w:type="spellEnd"/>
       <w:r>
-        <w:t xml:space="preserve"> function, where the user can define a workflow, accessing data and functions already provided by the particular App, or the </w:t>
-      </w:r>
-      <w:proofErr w:type="spellStart"/>
-      <w:r>
-        <w:t>muitoolbox</w:t>
-      </w:r>
-      <w:proofErr w:type="spellEnd"/>
-      <w:r>
-        <w:t xml:space="preserve">. The sample code can be found in the </w:t>
+        <w:t xml:space="preserve"> function, where the user can define a workflow, accessing data and functions already provided by the particular App, or the muitoolbox. The sample code can be found in the </w:t>
       </w:r>
       <w:proofErr w:type="spellStart"/>
       <w:r>
@@ -9418,7 +9310,11 @@
       </w:r>
       <w:proofErr w:type="spellEnd"/>
       <w:r>
-        <w:t xml:space="preserve"> folder  and illustrates the workflow to produce a clusters plot. Some code in the header (commented out) shows how to get a time series using the handles passed to the function (</w:t>
+        <w:t xml:space="preserve"> folder  and illustrates the workflow to produce a clusters plot. Some code in the header (commented out) shows how to get a time series using the handles passed </w:t>
+      </w:r>
+      <w:r>
+        <w:lastRenderedPageBreak/>
+        <w:t>to the function (</w:t>
       </w:r>
       <w:proofErr w:type="spellStart"/>
       <w:r>
@@ -9483,15 +9379,7 @@
       </w:r>
       <w:bookmarkEnd w:id="74"/>
       <w:r>
-        <w:t>create a Taylor Plot using 1D or 2D data (</w:t>
-      </w:r>
-      <w:proofErr w:type="spellStart"/>
-      <w:r>
-        <w:t>e.g</w:t>
-      </w:r>
-      <w:proofErr w:type="spellEnd"/>
-      <w:r>
-        <w:t xml:space="preserve"> timeseries or grids):</w:t>
+        <w:t>create a Taylor Plot using 1D or 2D data (e.g timeseries or grids):</w:t>
       </w:r>
     </w:p>
     <w:p>
@@ -9528,7 +9416,6 @@
     </w:p>
     <w:p>
       <w:r>
-        <w:lastRenderedPageBreak/>
         <w:t>[</w:t>
       </w:r>
       <w:r>
@@ -9608,7 +9495,7 @@
                     <pic:cNvPicPr/>
                   </pic:nvPicPr>
                   <pic:blipFill>
-                    <a:blip r:embed="rId21" cstate="print">
+                    <a:blip r:embed="rId23" cstate="print">
                       <a:extLst>
                         <a:ext uri="{28A0092B-C50C-407E-A947-70E740481C1C}">
                           <a14:useLocalDpi xmlns:a14="http://schemas.microsoft.com/office/drawing/2010/main" val="0"/>
@@ -9649,15 +9536,7 @@
       </w:r>
       <w:proofErr w:type="gramEnd"/>
       <w:r>
-        <w:t xml:space="preserve">, then the user is prompted to set the skill score parameters.  As further points are added to the plot, this selection remains unchanged (i.e. the skill score is or is not included). To reset the </w:t>
-      </w:r>
-      <w:proofErr w:type="gramStart"/>
-      <w:r>
-        <w:t>option</w:t>
-      </w:r>
-      <w:proofErr w:type="gramEnd"/>
-      <w:r>
-        <w:t xml:space="preserve"> it is necessary to close and reopen the Statistics UI. </w:t>
+        <w:t xml:space="preserve">, then the user is prompted to set the skill score parameters.  As further points are added to the plot, this selection remains unchanged (i.e. the skill score is or is not included). To reset the option it is necessary to close and reopen the Statistics UI. </w:t>
       </w:r>
     </w:p>
     <w:p>
@@ -9672,7 +9551,7 @@
           <w:noProof/>
         </w:rPr>
         <w:drawing>
-          <wp:anchor distT="0" distB="0" distL="114300" distR="114300" simplePos="0" relativeHeight="251720704" behindDoc="0" locked="0" layoutInCell="1" allowOverlap="1" wp14:anchorId="64CF8FFD" wp14:editId="44B1869B">
+          <wp:anchor distT="0" distB="0" distL="114300" distR="114300" simplePos="0" relativeHeight="251720704" behindDoc="0" locked="0" layoutInCell="1" allowOverlap="1" wp14:anchorId="64CF8FFD" wp14:editId="798ECA18">
             <wp:simplePos x="0" y="0"/>
             <wp:positionH relativeFrom="margin">
               <wp:align>left</wp:align>
@@ -9695,7 +9574,7 @@
                     <pic:cNvPicPr/>
                   </pic:nvPicPr>
                   <pic:blipFill>
-                    <a:blip r:embed="rId22" cstate="print">
+                    <a:blip r:embed="rId24" cstate="print">
                       <a:extLst>
                         <a:ext uri="{28A0092B-C50C-407E-A947-70E740481C1C}">
                           <a14:useLocalDpi xmlns:a14="http://schemas.microsoft.com/office/drawing/2010/main" val="0"/>
@@ -9838,6 +9717,7 @@
               <w:keepNext/>
             </w:pPr>
             <w:r>
+              <w:lastRenderedPageBreak/>
               <w:t>(a) time series skill score plot</w:t>
             </w:r>
           </w:p>
@@ -9867,7 +9747,7 @@
                           </pic:cNvPicPr>
                         </pic:nvPicPr>
                         <pic:blipFill>
-                          <a:blip r:embed="rId23">
+                          <a:blip r:embed="rId25">
                             <a:extLst>
                               <a:ext uri="{28A0092B-C50C-407E-A947-70E740481C1C}">
                                 <a14:useLocalDpi xmlns:a14="http://schemas.microsoft.com/office/drawing/2010/main" val="0"/>
@@ -9933,7 +9813,7 @@
                           <pic:cNvPicPr/>
                         </pic:nvPicPr>
                         <pic:blipFill>
-                          <a:blip r:embed="rId24"/>
+                          <a:blip r:embed="rId26"/>
                           <a:stretch>
                             <a:fillRect/>
                           </a:stretch>
@@ -9960,7 +9840,6 @@
     <w:p/>
     <w:p>
       <w:r>
-        <w:lastRenderedPageBreak/>
         <w:t>The Taylor Plot shows the Reference point as a green cross and the Test points as coloured circles. The legend details the summary statistics and the Case List button generate a table figure listing all the results. These can be copied to the clipboard.</w:t>
       </w:r>
     </w:p>
@@ -9998,7 +9877,7 @@
                     <pic:cNvPicPr/>
                   </pic:nvPicPr>
                   <pic:blipFill>
-                    <a:blip r:embed="rId25" cstate="print">
+                    <a:blip r:embed="rId27" cstate="print">
                       <a:extLst>
                         <a:ext uri="{28A0092B-C50C-407E-A947-70E740481C1C}">
                           <a14:useLocalDpi xmlns:a14="http://schemas.microsoft.com/office/drawing/2010/main" val="0"/>
@@ -10134,7 +10013,7 @@
                     <pic:cNvPicPr/>
                   </pic:nvPicPr>
                   <pic:blipFill>
-                    <a:blip r:embed="rId26" cstate="print">
+                    <a:blip r:embed="rId28" cstate="print">
                       <a:extLst>
                         <a:ext uri="{28A0092B-C50C-407E-A947-70E740481C1C}">
                           <a14:useLocalDpi xmlns:a14="http://schemas.microsoft.com/office/drawing/2010/main" val="0"/>
@@ -10278,15 +10157,7 @@
     <w:bookmarkEnd w:id="67"/>
     <w:p>
       <w:r>
-        <w:t xml:space="preserve">The help menu provides options to access the App documentation in the </w:t>
-      </w:r>
-      <w:proofErr w:type="spellStart"/>
-      <w:r>
-        <w:t>MatlabTM</w:t>
-      </w:r>
-      <w:proofErr w:type="spellEnd"/>
-      <w:r>
-        <w:t xml:space="preserve"> Supplemental Software documentation, or the App manual.</w:t>
+        <w:t>The help menu provides options to access the App documentation in the MatlabTM Supplemental Software documentation, or the App manual.</w:t>
       </w:r>
     </w:p>
     <w:p>
@@ -10305,6 +10176,7 @@
       <w:bookmarkStart w:id="78" w:name="_Toc179636470"/>
       <w:bookmarkEnd w:id="68"/>
       <w:r>
+        <w:lastRenderedPageBreak/>
         <w:t>Tabs</w:t>
       </w:r>
       <w:bookmarkEnd w:id="77"/>
@@ -10461,11 +10333,7 @@
         <w:fldChar w:fldCharType="end"/>
       </w:r>
       <w:r>
-        <w:t xml:space="preserve">) use a standardised UI for data selection. The Case, Dataset and Variable inputs allow a specific dataset to be selected from drop down lists. One each of these has been set to the desired selection the choice is assigned to a button. The button varies with application and may be X, Y, Z, or Dependent and Independent, or Reference </w:t>
-      </w:r>
-      <w:r>
-        <w:lastRenderedPageBreak/>
-        <w:t>and Sample, etc. Assigning to the button enables further sub-sampling to be defined if required. Where an application requires a specific number of dimensions (e.g., a 2D plot), then selections that are not already vectors will need to be subsampled. At the same time, the range of a selected variable can be adjusted so that a contiguous window within the full record can be extracted. In most applications, any scaling that can be applied to the variable (e.g., linear, log, relative, scaled, normalised, differences) is also selected on this UI. The selection is defined in two steps:</w:t>
+        <w:t>) use a standardised UI for data selection. The Case, Dataset and Variable inputs allow a specific dataset to be selected from drop down lists. One each of these has been set to the desired selection the choice is assigned to a button. The button varies with application and may be X, Y, Z, or Dependent and Independent, or Reference and Sample, etc. Assigning to the button enables further sub-sampling to be defined if required. Where an application requires a specific number of dimensions (e.g., a 2D plot), then selections that are not already vectors will need to be subsampled. At the same time, the range of a selected variable can be adjusted so that a contiguous window within the full record can be extracted. In most applications, any scaling that can be applied to the variable (e.g., linear, log, relative, scaled, normalised, differences) is also selected on this UI. The selection is defined in two steps:</w:t>
       </w:r>
     </w:p>
     <w:p>
@@ -10484,7 +10352,7 @@
           <w:noProof/>
         </w:rPr>
         <w:drawing>
-          <wp:anchor distT="0" distB="0" distL="114300" distR="114300" simplePos="0" relativeHeight="251715584" behindDoc="0" locked="0" layoutInCell="1" allowOverlap="1" wp14:anchorId="5DFEE4DF" wp14:editId="2FC8C81B">
+          <wp:anchor distT="0" distB="0" distL="114300" distR="114300" simplePos="0" relativeHeight="251715584" behindDoc="0" locked="0" layoutInCell="1" allowOverlap="1" wp14:anchorId="5DFEE4DF" wp14:editId="794224E8">
             <wp:simplePos x="0" y="0"/>
             <wp:positionH relativeFrom="column">
               <wp:posOffset>-52387</wp:posOffset>
@@ -10507,7 +10375,7 @@
                     <pic:cNvPicPr/>
                   </pic:nvPicPr>
                   <pic:blipFill>
-                    <a:blip r:embed="rId27" cstate="print">
+                    <a:blip r:embed="rId29" cstate="print">
                       <a:extLst>
                         <a:ext uri="{28A0092B-C50C-407E-A947-70E740481C1C}">
                           <a14:useLocalDpi xmlns:a14="http://schemas.microsoft.com/office/drawing/2010/main" val="0"/>
@@ -10614,7 +10482,7 @@
           <w:noProof/>
         </w:rPr>
         <w:drawing>
-          <wp:anchor distT="0" distB="0" distL="114300" distR="114300" simplePos="0" relativeHeight="251716608" behindDoc="0" locked="0" layoutInCell="1" allowOverlap="1" wp14:anchorId="71A5C810" wp14:editId="19C4D915">
+          <wp:anchor distT="0" distB="0" distL="114300" distR="114300" simplePos="0" relativeHeight="251716608" behindDoc="0" locked="0" layoutInCell="1" allowOverlap="1" wp14:anchorId="71A5C810" wp14:editId="71DE53CF">
             <wp:simplePos x="0" y="0"/>
             <wp:positionH relativeFrom="column">
               <wp:posOffset>-71755</wp:posOffset>
@@ -10637,7 +10505,7 @@
                     <pic:cNvPicPr/>
                   </pic:nvPicPr>
                   <pic:blipFill>
-                    <a:blip r:embed="rId28" cstate="print">
+                    <a:blip r:embed="rId30" cstate="print">
                       <a:extLst>
                         <a:ext uri="{28A0092B-C50C-407E-A947-70E740481C1C}">
                           <a14:useLocalDpi xmlns:a14="http://schemas.microsoft.com/office/drawing/2010/main" val="0"/>
@@ -10701,7 +10569,7 @@
           <w:noProof/>
         </w:rPr>
         <w:drawing>
-          <wp:anchor distT="0" distB="0" distL="114300" distR="114300" simplePos="0" relativeHeight="251717632" behindDoc="0" locked="0" layoutInCell="1" allowOverlap="1" wp14:anchorId="0CE40BEF" wp14:editId="5BC1180F">
+          <wp:anchor distT="0" distB="0" distL="114300" distR="114300" simplePos="0" relativeHeight="251717632" behindDoc="0" locked="0" layoutInCell="1" allowOverlap="1" wp14:anchorId="0CE40BEF" wp14:editId="74EE37C4">
             <wp:simplePos x="0" y="0"/>
             <wp:positionH relativeFrom="margin">
               <wp:posOffset>-635</wp:posOffset>
@@ -10724,7 +10592,7 @@
                     <pic:cNvPicPr/>
                   </pic:nvPicPr>
                   <pic:blipFill>
-                    <a:blip r:embed="rId29" cstate="print">
+                    <a:blip r:embed="rId31" cstate="print">
                       <a:extLst>
                         <a:ext uri="{28A0092B-C50C-407E-A947-70E740481C1C}">
                           <a14:useLocalDpi xmlns:a14="http://schemas.microsoft.com/office/drawing/2010/main" val="0"/>
@@ -10831,7 +10699,6 @@
     </w:p>
     <w:p>
       <w:r>
-        <w:lastRenderedPageBreak/>
         <w:t>The resulting selection is then detailed in full (including the ranges or values to be applied to all dimensions) in the text box alongside the button being defined.</w:t>
       </w:r>
     </w:p>
@@ -10876,11 +10743,7 @@
         <w:t>Project&gt;Import/Export</w:t>
       </w:r>
       <w:r>
-        <w:t xml:space="preserve"> options, data can also be accessed directly for use in </w:t>
-      </w:r>
-      <w:proofErr w:type="spellStart"/>
-      <w:r>
-        <w:t>Matlab</w:t>
+        <w:t xml:space="preserve"> options, data can also be accessed directly for use in Matlab</w:t>
       </w:r>
       <w:r>
         <w:rPr>
@@ -10888,13 +10751,8 @@
         </w:rPr>
         <w:t>TM</w:t>
       </w:r>
-      <w:proofErr w:type="spellEnd"/>
-      <w:r>
-        <w:t xml:space="preserve">, or to copy to other software packages. This requires use of the Command Window in </w:t>
-      </w:r>
-      <w:proofErr w:type="spellStart"/>
-      <w:r>
-        <w:t>Matlab</w:t>
+      <w:r>
+        <w:t>, or to copy to other software packages. This requires use of the Command Window in Matlab</w:t>
       </w:r>
       <w:r>
         <w:rPr>
@@ -10902,7 +10760,6 @@
         </w:rPr>
         <w:t>TM</w:t>
       </w:r>
-      <w:proofErr w:type="spellEnd"/>
       <w:r>
         <w:t>, and a handle to the App being used. To get a handle, open the App from the Command Window as follows:</w:t>
       </w:r>
@@ -11232,6 +11089,7 @@
                 <w:sz w:val="18"/>
                 <w:szCs w:val="18"/>
               </w:rPr>
+              <w:lastRenderedPageBreak/>
               <w:t xml:space="preserve">        Info:         [1×1 </w:t>
             </w:r>
             <w:proofErr w:type="spellStart"/>
@@ -11665,7 +11523,6 @@
           <w:sz w:val="20"/>
           <w:szCs w:val="20"/>
         </w:rPr>
-        <w:lastRenderedPageBreak/>
         <w:t>&gt;&gt; myapp.Cases.DataSets.&lt;DataClassName&gt;(idx).Data.&lt;ModelSpecificName&gt;</w:t>
       </w:r>
     </w:p>
@@ -11883,12 +11740,10 @@
         <w:t xml:space="preserve">, the default is for these to be included (button to right of Variable is set to ‘+N’). To exclude </w:t>
       </w:r>
       <w:proofErr w:type="spellStart"/>
-      <w:proofErr w:type="gramStart"/>
       <w:r>
         <w:t>NaNs</w:t>
       </w:r>
       <w:proofErr w:type="spellEnd"/>
-      <w:proofErr w:type="gramEnd"/>
       <w:r>
         <w:t xml:space="preserve"> press the button so that it displays ‘-N’. The selection is based on the variable limits defined whenever a variable is assigned to X, Y or Z using the X, Y, Z buttons.</w:t>
       </w:r>
@@ -12432,21 +12287,7 @@
         <w:rPr>
           <w:i/>
         </w:rPr>
-        <w:t xml:space="preserve">NB1: functions are forced to lower case (to be consistent with all </w:t>
-      </w:r>
-      <w:proofErr w:type="spellStart"/>
-      <w:r>
-        <w:rPr>
-          <w:i/>
-        </w:rPr>
-        <w:t>Matlab</w:t>
-      </w:r>
-      <w:proofErr w:type="spellEnd"/>
-      <w:r>
-        <w:rPr>
-          <w:i/>
-        </w:rPr>
-        <w:t xml:space="preserve"> functions), so any external user defined function call must be named in lower case.</w:t>
+        <w:t>NB1: functions are forced to lower case (to be consistent with all Matlab functions), so any external user defined function call must be named in lower case.</w:t>
       </w:r>
     </w:p>
     <w:p>
@@ -12600,21 +12441,7 @@
         <w:rPr>
           <w:i/>
         </w:rPr>
-        <w:t xml:space="preserve">NB3: When using </w:t>
-      </w:r>
-      <w:proofErr w:type="spellStart"/>
-      <w:r>
-        <w:rPr>
-          <w:i/>
-        </w:rPr>
-        <w:t>Matlab</w:t>
-      </w:r>
-      <w:proofErr w:type="spellEnd"/>
-      <w:r>
-        <w:rPr>
-          <w:i/>
-        </w:rPr>
-        <w:t xml:space="preserve"> compound expressions, such as the above sub-sampling expression, the expression must be enclosed in square brackets to distinguish it from a function call.</w:t>
+        <w:t>NB3: When using Matlab compound expressions, such as the above sub-sampling expression, the expression must be enclosed in square brackets to distinguish it from a function call.</w:t>
       </w:r>
       <w:bookmarkEnd w:id="92"/>
     </w:p>
@@ -12716,23 +12543,7 @@
     </w:p>
     <w:p>
       <w:r>
-        <w:t xml:space="preserve">The Derive Output UI can also be used as an interface to user functions that are available on the </w:t>
-      </w:r>
-      <w:proofErr w:type="spellStart"/>
-      <w:r>
-        <w:t>Matlab</w:t>
-      </w:r>
-      <w:proofErr w:type="spellEnd"/>
-      <w:r>
-        <w:t xml:space="preserve"> search path. Simply type the function call with the appropriate variable assignment and the new variable is created. (NB: the UI adopts the </w:t>
-      </w:r>
-      <w:proofErr w:type="spellStart"/>
-      <w:r>
-        <w:t>Matlab</w:t>
-      </w:r>
-      <w:proofErr w:type="spellEnd"/>
-      <w:r>
-        <w:t xml:space="preserve"> convention that all functions are lower case). Some examples of functions provided in </w:t>
+        <w:t xml:space="preserve">The Derive Output UI can also be used as an interface to user functions that are available on the Matlab search path. Simply type the function call with the appropriate variable assignment and the new variable is created. (NB: the UI adopts the Matlab convention that all functions are lower case). Some examples of functions provided in </w:t>
       </w:r>
       <w:bookmarkStart w:id="102" w:name="_Hlk77157677"/>
       <w:r>
@@ -12744,9 +12555,11 @@
       <w:r>
         <w:fldChar w:fldCharType="separate"/>
       </w:r>
+      <w:proofErr w:type="spellStart"/>
       <w:r>
         <w:t>TableViewer</w:t>
       </w:r>
+      <w:proofErr w:type="spellEnd"/>
       <w:r>
         <w:fldChar w:fldCharType="end"/>
       </w:r>
@@ -13217,15 +13030,7 @@
     </w:p>
     <w:p>
       <w:r>
-        <w:t xml:space="preserve">When using a function that generates a table, plots a figure, or some other </w:t>
-      </w:r>
-      <w:proofErr w:type="spellStart"/>
-      <w:r>
-        <w:t>stand alone</w:t>
-      </w:r>
-      <w:proofErr w:type="spellEnd"/>
-      <w:r>
-        <w:t xml:space="preserve"> operation, where the function does not return data to the main UI, the function should have a single output variable. The output variable can be assigned a text string, or ‘no output’, if no user message is required, e.g.:</w:t>
+        <w:t>When using a function that generates a table, plots a figure, or some other stand alone operation, where the function does not return data to the main UI, the function should have a single output variable. The output variable can be assigned a text string, or ‘no output’, if no user message is required, e.g.:</w:t>
       </w:r>
     </w:p>
     <w:p>
@@ -15609,15 +15414,7 @@
       </w:r>
       <w:proofErr w:type="spellEnd"/>
       <w:r>
-        <w:t xml:space="preserve"> which can be found in the utils folder of the </w:t>
-      </w:r>
-      <w:proofErr w:type="spellStart"/>
-      <w:r>
-        <w:t>muitoolbox</w:t>
-      </w:r>
-      <w:proofErr w:type="spellEnd"/>
-      <w:r>
-        <w:t>.  This defines a struct for library entries that contain:</w:t>
+        <w:t xml:space="preserve"> which can be found in the utils folder of the muitoolbox.  This defines a struct for library entries that contain:</w:t>
       </w:r>
     </w:p>
     <w:p>
@@ -15745,9 +15542,11 @@
       <w:r>
         <w:fldChar w:fldCharType="separate"/>
       </w:r>
+      <w:proofErr w:type="spellStart"/>
       <w:r>
         <w:t>TableViewer</w:t>
       </w:r>
+      <w:proofErr w:type="spellEnd"/>
       <w:r>
         <w:fldChar w:fldCharType="end"/>
       </w:r>
@@ -15781,15 +15580,7 @@
         <w:t>Moving Average</w:t>
       </w:r>
       <w:r>
-        <w:t xml:space="preserve">. There are several moving average functions available from the </w:t>
-      </w:r>
-      <w:proofErr w:type="spellStart"/>
-      <w:r>
-        <w:t>Matlab</w:t>
-      </w:r>
-      <w:proofErr w:type="spellEnd"/>
-      <w:r>
-        <w:t xml:space="preserve"> Exchange Forum, such as </w:t>
+        <w:t xml:space="preserve">. There are several moving average functions available from the Matlab Exchange Forum, such as </w:t>
       </w:r>
       <w:proofErr w:type="spellStart"/>
       <w:r>
@@ -16270,15 +16061,7 @@
         <w:t xml:space="preserve"> </w:t>
       </w:r>
       <w:r>
-        <w:t xml:space="preserve">, where X is the variable, </w:t>
-      </w:r>
-      <w:proofErr w:type="spellStart"/>
-      <w:r>
-        <w:t>t</w:t>
-      </w:r>
-      <w:proofErr w:type="spellEnd"/>
-      <w:r>
-        <w:t xml:space="preserve"> is time, </w:t>
+        <w:t xml:space="preserve">, where X is the variable, t is time, </w:t>
       </w:r>
       <w:proofErr w:type="spellStart"/>
       <w:r>
@@ -16286,15 +16069,7 @@
       </w:r>
       <w:proofErr w:type="spellEnd"/>
       <w:r>
-        <w:t xml:space="preserve"> is the number of points to add between the existing data points, scale determines the magnitude of the random noise (a value of 0 results in an interpolated record with no noise), method is the </w:t>
-      </w:r>
-      <w:proofErr w:type="spellStart"/>
-      <w:r>
-        <w:t>Matlab</w:t>
-      </w:r>
-      <w:proofErr w:type="spellEnd"/>
-      <w:r>
-        <w:t xml:space="preserve"> algorithm used for the interpolation (the default is linear) and </w:t>
+        <w:t xml:space="preserve"> is the number of points to add between the existing data points, scale determines the magnitude of the random noise (a value of 0 results in an interpolated record with no noise), method is the Matlab algorithm used for the interpolation (the default is linear) and </w:t>
       </w:r>
       <w:proofErr w:type="spellStart"/>
       <w:r>
@@ -16577,15 +16352,7 @@
         <w:t>(X, Y , t)</w:t>
       </w:r>
       <w:r>
-        <w:t xml:space="preserve">, where X and Y are the variables assigned to the respective buttons and </w:t>
-      </w:r>
-      <w:proofErr w:type="spellStart"/>
-      <w:r>
-        <w:t>t</w:t>
-      </w:r>
-      <w:proofErr w:type="spellEnd"/>
-      <w:r>
-        <w:t xml:space="preserve"> is time (this does not need to be assigned to a button and  t can be omitted if a time stamp for the datapoints is not required).</w:t>
+        <w:t>, where X and Y are the variables assigned to the respective buttons and t is time (this does not need to be assigned to a button and  t can be omitted if a time stamp for the datapoints is not required).</w:t>
       </w:r>
     </w:p>
     <w:p>
@@ -16608,15 +16375,7 @@
         <w:t>Recursive plot</w:t>
       </w:r>
       <w:r>
-        <w:t>. Generates a plot of a variable plotted against itself with an offset (e.g. x(</w:t>
-      </w:r>
-      <w:proofErr w:type="spellStart"/>
-      <w:r>
-        <w:t>i</w:t>
-      </w:r>
-      <w:proofErr w:type="spellEnd"/>
-      <w:r>
-        <w:t>) versus x(i+1) ). This is called from the Derive Output GUI using:</w:t>
+        <w:t>. Generates a plot of a variable plotted against itself with an offset (e.g. x(i) versus x(i+1) ). This is called from the Derive Output GUI using:</w:t>
       </w:r>
     </w:p>
     <w:p>
@@ -16777,15 +16536,7 @@
         <w:t xml:space="preserve">') </w:t>
       </w:r>
       <w:r>
-        <w:t xml:space="preserve">where X is the variable, </w:t>
-      </w:r>
-      <w:proofErr w:type="spellStart"/>
-      <w:r>
-        <w:t>t</w:t>
-      </w:r>
-      <w:proofErr w:type="spellEnd"/>
-      <w:r>
-        <w:t xml:space="preserve"> is time and </w:t>
+        <w:t xml:space="preserve">where X is the variable, t is time and </w:t>
       </w:r>
       <w:proofErr w:type="spellStart"/>
       <w:r>
@@ -16950,7 +16701,7 @@
                     </pic:cNvPicPr>
                   </pic:nvPicPr>
                   <pic:blipFill>
-                    <a:blip r:embed="rId30">
+                    <a:blip r:embed="rId32">
                       <a:extLst>
                         <a:ext uri="{28A0092B-C50C-407E-A947-70E740481C1C}">
                           <a14:useLocalDpi xmlns:a14="http://schemas.microsoft.com/office/drawing/2010/main" val="0"/>
@@ -16995,9 +16746,11 @@
       <w:r>
         <w:fldChar w:fldCharType="separate"/>
       </w:r>
+      <w:proofErr w:type="spellStart"/>
       <w:r>
         <w:t>TableViewer</w:t>
       </w:r>
+      <w:proofErr w:type="spellEnd"/>
       <w:r>
         <w:fldChar w:fldCharType="end"/>
       </w:r>
@@ -17007,13 +16760,8 @@
       <w:r>
         <w:t xml:space="preserve">using the following </w:t>
       </w:r>
-      <w:proofErr w:type="spellStart"/>
-      <w:r>
-        <w:t>muitoolbox</w:t>
-      </w:r>
-      <w:proofErr w:type="spellEnd"/>
-      <w:r>
-        <w:t xml:space="preserve"> </w:t>
+      <w:r>
+        <w:t xml:space="preserve">muitoolbox </w:t>
       </w:r>
       <w:r>
         <w:t>classes</w:t>
@@ -17043,23 +16791,7 @@
         <w:fldChar w:fldCharType="end"/>
       </w:r>
       <w:r>
-        <w:t xml:space="preserve">, which shows a more detailed schematic of the program structure. See the </w:t>
-      </w:r>
-      <w:proofErr w:type="spellStart"/>
-      <w:r>
-        <w:t>muitoolbox</w:t>
-      </w:r>
-      <w:proofErr w:type="spellEnd"/>
-      <w:r>
-        <w:t xml:space="preserve"> and </w:t>
-      </w:r>
-      <w:proofErr w:type="spellStart"/>
-      <w:r>
-        <w:t>dstoolbox</w:t>
-      </w:r>
-      <w:proofErr w:type="spellEnd"/>
-      <w:r>
-        <w:t xml:space="preserve"> documentation for more details.</w:t>
+        <w:t>, which shows a more detailed schematic of the program structure. See the muitoolbox and dstoolbox documentation for more details.</w:t>
       </w:r>
     </w:p>
     <w:p>
@@ -17094,23 +16826,7 @@
       </w:r>
       <w:bookmarkEnd w:id="125"/>
       <w:r>
-        <w:t xml:space="preserve"> – schematic of program structure showing how the main classes from </w:t>
-      </w:r>
-      <w:proofErr w:type="spellStart"/>
-      <w:r>
-        <w:t>muitoolbox</w:t>
-      </w:r>
-      <w:proofErr w:type="spellEnd"/>
-      <w:r>
-        <w:t xml:space="preserve"> and </w:t>
-      </w:r>
-      <w:proofErr w:type="spellStart"/>
-      <w:r>
-        <w:t>dstoolbox</w:t>
-      </w:r>
-      <w:proofErr w:type="spellEnd"/>
-      <w:r>
-        <w:t xml:space="preserve"> are </w:t>
+        <w:t xml:space="preserve"> – schematic of program structure showing how the main classes from muitoolbox and dstoolbox are </w:t>
       </w:r>
       <w:proofErr w:type="gramStart"/>
       <w:r>
@@ -17124,7 +16840,7 @@
           <w:noProof/>
         </w:rPr>
         <w:drawing>
-          <wp:inline distT="0" distB="0" distL="0" distR="0" wp14:anchorId="11461B56" wp14:editId="7C29697F">
+          <wp:inline distT="0" distB="0" distL="0" distR="0" wp14:anchorId="11461B56" wp14:editId="2D641E61">
             <wp:extent cx="5722982" cy="2964407"/>
             <wp:effectExtent l="0" t="0" r="0" b="7620"/>
             <wp:docPr id="19" name="Picture 19"/>
@@ -17141,7 +16857,7 @@
                     </pic:cNvPicPr>
                   </pic:nvPicPr>
                   <pic:blipFill>
-                    <a:blip r:embed="rId31" cstate="print">
+                    <a:blip r:embed="rId33" cstate="print">
                       <a:extLst>
                         <a:ext uri="{28A0092B-C50C-407E-A947-70E740481C1C}">
                           <a14:useLocalDpi xmlns:a14="http://schemas.microsoft.com/office/drawing/2010/main" val="0"/>
@@ -17186,9 +16902,11 @@
       <w:r>
         <w:fldChar w:fldCharType="separate"/>
       </w:r>
+      <w:proofErr w:type="spellStart"/>
       <w:r>
         <w:t>TableViewer</w:t>
       </w:r>
+      <w:proofErr w:type="spellEnd"/>
       <w:r>
         <w:fldChar w:fldCharType="end"/>
       </w:r>
@@ -17214,19 +16932,7 @@
         <w:t>TableViewer</w:t>
       </w:r>
       <w:r>
-        <w:t xml:space="preserve"> </w:t>
-      </w:r>
-      <w:r>
-        <w:t>–</w:t>
-      </w:r>
-      <w:r>
-        <w:t xml:space="preserve"> </w:t>
-      </w:r>
-      <w:r>
-        <w:t xml:space="preserve">class to </w:t>
-      </w:r>
-      <w:r>
-        <w:t>define the behaviour of the main UI.</w:t>
+        <w:t xml:space="preserve"> – class to define the behaviour of the main UI.</w:t>
       </w:r>
     </w:p>
     <w:p>
@@ -17240,31 +16946,7 @@
       </w:r>
       <w:proofErr w:type="spellEnd"/>
       <w:r>
-        <w:t xml:space="preserve"> </w:t>
-      </w:r>
-      <w:r>
-        <w:t>–</w:t>
-      </w:r>
-      <w:r>
-        <w:t xml:space="preserve"> </w:t>
-      </w:r>
-      <w:r>
-        <w:t xml:space="preserve">class to </w:t>
-      </w:r>
-      <w:r>
-        <w:t xml:space="preserve"> input parameters. This is a template for the user to define any inputs required for bespoke data analysis functions. The</w:t>
-      </w:r>
-      <w:r>
-        <w:t xml:space="preserve"> </w:t>
-      </w:r>
-      <w:r>
-        <w:t>class file has to be edited to define the requi</w:t>
-      </w:r>
-      <w:r>
-        <w:t>r</w:t>
-      </w:r>
-      <w:r>
-        <w:t>ed inputs.</w:t>
+        <w:t xml:space="preserve"> – class to  input parameters. This is a template for the user to define any inputs required for bespoke data analysis functions. The class file has to be edited to define the required inputs.</w:t>
       </w:r>
     </w:p>
     <w:p>
@@ -17279,19 +16961,7 @@
       </w:r>
       <w:proofErr w:type="spellEnd"/>
       <w:r>
-        <w:t xml:space="preserve"> </w:t>
-      </w:r>
-      <w:r>
-        <w:t>–</w:t>
-      </w:r>
-      <w:r>
-        <w:t xml:space="preserve"> </w:t>
-      </w:r>
-      <w:r>
-        <w:t xml:space="preserve">function which </w:t>
-      </w:r>
-      <w:r>
-        <w:t>includes a function to create a figure tabulating a dataset and the option for the user to add functions as required.</w:t>
+        <w:t xml:space="preserve"> – function which includes a function to create a figure tabulating a dataset and the option for the user to add functions as required.</w:t>
       </w:r>
     </w:p>
     <w:p>
@@ -17305,19 +16975,7 @@
       </w:r>
       <w:proofErr w:type="spellEnd"/>
       <w:r>
-        <w:t xml:space="preserve"> </w:t>
-      </w:r>
-      <w:r>
-        <w:t>–</w:t>
-      </w:r>
-      <w:r>
-        <w:t xml:space="preserve"> </w:t>
-      </w:r>
-      <w:r>
-        <w:t xml:space="preserve">function which </w:t>
-      </w:r>
-      <w:r>
-        <w:t>includes functions to plot a scatter diagram of two variables from any case (selected variables must be the same length) and a bar chart of a variable with the bars coloured based on a selected classification variable (from the same dataset as the main variable)</w:t>
+        <w:t xml:space="preserve"> – function which includes functions to plot a scatter diagram of two variables from any case (selected variables must be the same length) and a bar chart of a variable with the bars coloured based on a selected classification variable (from the same dataset as the main variable)</w:t>
       </w:r>
       <w:r>
         <w:br w:type="page"/>
@@ -17356,7 +17014,7 @@
       <w:r>
         <w:t xml:space="preserve">Abramov V and Khan M K, 2017, A Practical Guide to Market Risk Model Validations (Part II - VaR Estimation). p. 70, </w:t>
       </w:r>
-      <w:hyperlink r:id="rId32" w:history="1">
+      <w:hyperlink r:id="rId34" w:history="1">
         <w:r>
           <w:rPr>
             <w:rStyle w:val="Hyperlink"/>
@@ -17421,7 +17079,7 @@
       <w:r>
         <w:t xml:space="preserve">Morales R, Di Matteo T, Gramatica R and Aste T, 2012, Dynamical generalized Hurst exponent as a tool to monitor unstable periods in financial time series. Physica A: Statistical Mechanics and its Applications, 391 (11), pp. 3180-3189, </w:t>
       </w:r>
-      <w:hyperlink r:id="rId33" w:history="1">
+      <w:hyperlink r:id="rId35" w:history="1">
         <w:r>
           <w:rPr>
             <w:rStyle w:val="Hyperlink"/>
@@ -17539,7 +17197,7 @@
                     <pic:cNvPicPr/>
                   </pic:nvPicPr>
                   <pic:blipFill>
-                    <a:blip r:embed="rId34"/>
+                    <a:blip r:embed="rId36"/>
                     <a:stretch>
                       <a:fillRect/>
                     </a:stretch>
@@ -17573,7 +17231,7 @@
           <w:noProof/>
         </w:rPr>
         <w:drawing>
-          <wp:inline distT="0" distB="0" distL="0" distR="0" wp14:anchorId="0654C2AA" wp14:editId="1D37AE60">
+          <wp:inline distT="0" distB="0" distL="0" distR="0" wp14:anchorId="0654C2AA" wp14:editId="1CFCE82F">
             <wp:extent cx="5785485" cy="909597"/>
             <wp:effectExtent l="0" t="0" r="5715" b="5080"/>
             <wp:docPr id="265729652" name="Picture 1"/>
@@ -17590,7 +17248,7 @@
                     </pic:cNvPicPr>
                   </pic:nvPicPr>
                   <pic:blipFill>
-                    <a:blip r:embed="rId35" cstate="print">
+                    <a:blip r:embed="rId37" cstate="print">
                       <a:extLst>
                         <a:ext uri="{28A0092B-C50C-407E-A947-70E740481C1C}">
                           <a14:useLocalDpi xmlns:a14="http://schemas.microsoft.com/office/drawing/2010/main" val="0"/>
@@ -17834,7 +17492,7 @@
                           <pic:cNvPicPr/>
                         </pic:nvPicPr>
                         <pic:blipFill>
-                          <a:blip r:embed="rId36"/>
+                          <a:blip r:embed="rId38"/>
                           <a:stretch>
                             <a:fillRect/>
                           </a:stretch>
@@ -17936,7 +17594,7 @@
                           </pic:cNvPicPr>
                         </pic:nvPicPr>
                         <pic:blipFill>
-                          <a:blip r:embed="rId37">
+                          <a:blip r:embed="rId39">
                             <a:extLst>
                               <a:ext uri="{28A0092B-C50C-407E-A947-70E740481C1C}">
                                 <a14:useLocalDpi xmlns:a14="http://schemas.microsoft.com/office/drawing/2010/main" val="0"/>
@@ -18028,7 +17686,7 @@
                     <pic:cNvPicPr/>
                   </pic:nvPicPr>
                   <pic:blipFill rotWithShape="1">
-                    <a:blip r:embed="rId38"/>
+                    <a:blip r:embed="rId40"/>
                     <a:srcRect b="4822"/>
                     <a:stretch/>
                   </pic:blipFill>
@@ -18065,13 +17723,8 @@
       </w:pPr>
     </w:p>
     <w:p>
-      <w:proofErr w:type="spellStart"/>
-      <w:r>
-        <w:t>Matlab</w:t>
-      </w:r>
-      <w:proofErr w:type="spellEnd"/>
-      <w:r>
-        <w:t xml:space="preserve"> function with definition of all </w:t>
+      <w:r>
+        <w:t xml:space="preserve">Matlab function with definition of all </w:t>
       </w:r>
       <w:proofErr w:type="spellStart"/>
       <w:r>

</xml_diff>

<commit_message>
Minor corrections to manual
</commit_message>
<xml_diff>
--- a/app/doc/TableViewer manual.docx
+++ b/app/doc/TableViewer manual.docx
@@ -374,7 +374,7 @@
           <w:rPr>
             <w:noProof/>
           </w:rPr>
-          <w:t>32</w:t>
+          <w:t>31</w:t>
         </w:r>
       </w:fldSimple>
       <w:r>
@@ -545,13 +545,7 @@
               <w:cnfStyle w:val="000000100000" w:firstRow="0" w:lastRow="0" w:firstColumn="0" w:lastColumn="0" w:oddVBand="0" w:evenVBand="0" w:oddHBand="1" w:evenHBand="0" w:firstRowFirstColumn="0" w:firstRowLastColumn="0" w:lastRowFirstColumn="0" w:lastRowLastColumn="0"/>
             </w:pPr>
             <w:r>
-              <w:t>I</w:t>
-            </w:r>
-            <w:r>
-              <w:t>mproved</w:t>
-            </w:r>
-            <w:r>
-              <w:t xml:space="preserve"> handling of different data types, such as text lists and categorical data.</w:t>
+              <w:t>Improved handling of different data types, such as text lists and categorical data.</w:t>
             </w:r>
           </w:p>
         </w:tc>
@@ -2415,7 +2409,7 @@
                 <w:noProof/>
                 <w:webHidden/>
               </w:rPr>
-              <w:t>16</w:t>
+              <w:t>15</w:t>
             </w:r>
             <w:r>
               <w:rPr>
@@ -2497,7 +2491,7 @@
                 <w:noProof/>
                 <w:webHidden/>
               </w:rPr>
-              <w:t>18</w:t>
+              <w:t>17</w:t>
             </w:r>
             <w:r>
               <w:rPr>
@@ -2583,7 +2577,7 @@
                 <w:noProof/>
                 <w:webHidden/>
               </w:rPr>
-              <w:t>18</w:t>
+              <w:t>17</w:t>
             </w:r>
             <w:r>
               <w:rPr>
@@ -2669,7 +2663,7 @@
                 <w:noProof/>
                 <w:webHidden/>
               </w:rPr>
-              <w:t>19</w:t>
+              <w:t>18</w:t>
             </w:r>
             <w:r>
               <w:rPr>
@@ -2755,7 +2749,7 @@
                 <w:noProof/>
                 <w:webHidden/>
               </w:rPr>
-              <w:t>19</w:t>
+              <w:t>18</w:t>
             </w:r>
             <w:r>
               <w:rPr>
@@ -2841,7 +2835,7 @@
                 <w:noProof/>
                 <w:webHidden/>
               </w:rPr>
-              <w:t>22</w:t>
+              <w:t>21</w:t>
             </w:r>
             <w:r>
               <w:rPr>
@@ -2923,7 +2917,7 @@
                 <w:noProof/>
                 <w:webHidden/>
               </w:rPr>
-              <w:t>24</w:t>
+              <w:t>23</w:t>
             </w:r>
             <w:r>
               <w:rPr>
@@ -3005,7 +2999,7 @@
                 <w:noProof/>
                 <w:webHidden/>
               </w:rPr>
-              <w:t>26</w:t>
+              <w:t>25</w:t>
             </w:r>
             <w:r>
               <w:rPr>
@@ -3072,7 +3066,7 @@
                 <w:noProof/>
                 <w:webHidden/>
               </w:rPr>
-              <w:t>27</w:t>
+              <w:t>26</w:t>
             </w:r>
             <w:r>
               <w:rPr>
@@ -3139,7 +3133,7 @@
                 <w:noProof/>
                 <w:webHidden/>
               </w:rPr>
-              <w:t>28</w:t>
+              <w:t>27</w:t>
             </w:r>
             <w:r>
               <w:rPr>
@@ -3206,7 +3200,7 @@
                 <w:noProof/>
                 <w:webHidden/>
               </w:rPr>
-              <w:t>29</w:t>
+              <w:t>28</w:t>
             </w:r>
             <w:r>
               <w:rPr>
@@ -4024,22 +4018,10 @@
         <w:t>: prompts for file to be added (only one file at a time can be added) and the Case to use (if more than one Case).</w:t>
       </w:r>
       <w:r>
-        <w:t xml:space="preserve"> For other options see Section </w:t>
-      </w:r>
-      <w:r>
-        <w:fldChar w:fldCharType="begin"/>
-      </w:r>
-      <w:r>
-        <w:instrText xml:space="preserve"> REF _Ref459627191 \h </w:instrText>
-      </w:r>
-      <w:r>
-        <w:fldChar w:fldCharType="separate"/>
-      </w:r>
-      <w:r>
-        <w:t>Setup</w:t>
-      </w:r>
-      <w:r>
-        <w:fldChar w:fldCharType="end"/>
+        <w:t xml:space="preserve"> For other options see Section</w:t>
+      </w:r>
+      <w:r>
+        <w:t xml:space="preserve"> </w:t>
       </w:r>
       <w:r>
         <w:fldChar w:fldCharType="begin"/>
@@ -4808,6 +4790,7 @@
       <w:bookmarkStart w:id="40" w:name="_Hlk498199981"/>
       <w:bookmarkStart w:id="41" w:name="_Hlk498199488"/>
       <w:bookmarkStart w:id="42" w:name="_Hlk503693290"/>
+      <w:bookmarkStart w:id="43" w:name="_Hlk183346926"/>
       <w:r>
         <w:rPr>
           <w:i/>
@@ -4838,7 +4821,7 @@
       </w:r>
     </w:p>
     <w:p>
-      <w:bookmarkStart w:id="43" w:name="_Hlk503699883"/>
+      <w:bookmarkStart w:id="44" w:name="_Hlk503699883"/>
       <w:bookmarkEnd w:id="42"/>
       <w:r>
         <w:t xml:space="preserve">Select </w:t>
@@ -4880,7 +4863,7 @@
         </w:rPr>
         <w:t>Setup&gt;Import data&gt; Load data</w:t>
       </w:r>
-      <w:bookmarkStart w:id="44" w:name="_Hlk71994047"/>
+      <w:bookmarkStart w:id="45" w:name="_Hlk71994047"/>
       <w:r>
         <w:t>: t</w:t>
       </w:r>
@@ -5001,6 +4984,9 @@
         </w:numPr>
       </w:pPr>
       <w:r>
+        <w:rPr>
+          <w:noProof/>
+        </w:rPr>
         <w:drawing>
           <wp:anchor distT="0" distB="0" distL="114300" distR="114300" simplePos="0" relativeHeight="251734016" behindDoc="0" locked="0" layoutInCell="1" allowOverlap="1" wp14:anchorId="03724BDB" wp14:editId="066325CF">
             <wp:simplePos x="0" y="0"/>
@@ -5217,7 +5203,7 @@
       <w:r>
         <w:t xml:space="preserve">An ASCII text file using the </w:t>
       </w:r>
-      <w:bookmarkStart w:id="45" w:name="_Hlk183333886"/>
+      <w:bookmarkStart w:id="46" w:name="_Hlk183333886"/>
       <w:proofErr w:type="spellStart"/>
       <w:r>
         <w:t>Matlab</w:t>
@@ -5232,7 +5218,7 @@
       <w:r>
         <w:t xml:space="preserve"> </w:t>
       </w:r>
-      <w:bookmarkEnd w:id="45"/>
+      <w:bookmarkEnd w:id="46"/>
       <w:proofErr w:type="spellStart"/>
       <w:r>
         <w:rPr>
@@ -5899,7 +5885,7 @@
         </w:rPr>
         <w:t>Setup&gt;</w:t>
       </w:r>
-      <w:bookmarkStart w:id="46" w:name="_Hlk179359247"/>
+      <w:bookmarkStart w:id="47" w:name="_Hlk179359247"/>
       <w:r>
         <w:rPr>
           <w:i/>
@@ -5914,7 +5900,7 @@
         </w:rPr>
         <w:t>&gt;</w:t>
       </w:r>
-      <w:bookmarkEnd w:id="46"/>
+      <w:bookmarkEnd w:id="47"/>
       <w:r>
         <w:rPr>
           <w:i/>
@@ -5925,14 +5911,14 @@
       <w:r>
         <w:t xml:space="preserve">: </w:t>
       </w:r>
-      <w:bookmarkStart w:id="47" w:name="_Hlk179359140"/>
+      <w:bookmarkStart w:id="48" w:name="_Hlk179359140"/>
       <w:r>
         <w:t>There are three options for adding data:</w:t>
       </w:r>
-      <w:bookmarkEnd w:id="47"/>
-    </w:p>
-    <w:p>
-      <w:bookmarkStart w:id="48" w:name="_Hlk179359149"/>
+      <w:bookmarkEnd w:id="48"/>
+    </w:p>
+    <w:p>
+      <w:bookmarkStart w:id="49" w:name="_Hlk179359149"/>
       <w:r>
         <w:rPr>
           <w:i/>
@@ -6092,7 +6078,7 @@
         <w:t xml:space="preserve"> (see above).</w:t>
       </w:r>
     </w:p>
-    <w:bookmarkEnd w:id="48"/>
+    <w:bookmarkEnd w:id="49"/>
     <w:p>
       <w:r>
         <w:t xml:space="preserve">The user is prompted to choose the existing </w:t>
@@ -6115,7 +6101,7 @@
         <w:t>The next prompt is to define any likely non-standard missing value indicators. The incoming table/spreadsheet is then concatenated to the existing table. The data added can be as additional rows, in which case the first column of the incoming table is used to define row names and these must be unique for the combined table and the number of variables must match the existing table. Or the incoming table/spreadsheet can contain additional variables, in which case the incoming table must have the same number of rows as the existing table.  When variables are added, the user is prompted to accept or update the meta-data for each new variable.</w:t>
       </w:r>
     </w:p>
-    <w:bookmarkEnd w:id="44"/>
+    <w:bookmarkEnd w:id="45"/>
     <w:p/>
     <w:p>
       <w:r>
@@ -6321,6 +6307,7 @@
         <w:t>.</w:t>
       </w:r>
     </w:p>
+    <w:bookmarkEnd w:id="43"/>
     <w:p>
       <w:pPr>
         <w:rPr>
@@ -6358,7 +6345,11 @@
       </w:r>
       <w:proofErr w:type="spellEnd"/>
       <w:r>
-        <w:t>). The input parameters can be viewed on the</w:t>
+        <w:t xml:space="preserve">). </w:t>
+      </w:r>
+      <w:bookmarkStart w:id="50" w:name="_Hlk183346868"/>
+      <w:r>
+        <w:t>The input parameters can be viewed on the</w:t>
       </w:r>
       <w:r>
         <w:rPr>
@@ -6370,6 +6361,7 @@
       <w:r>
         <w:t xml:space="preserve"> tab. </w:t>
       </w:r>
+      <w:bookmarkEnd w:id="50"/>
     </w:p>
     <w:p>
       <w:pPr>
@@ -6417,7 +6409,7 @@
       <w:r>
         <w:t>TableViewer class. The parameters are set using</w:t>
       </w:r>
-      <w:bookmarkStart w:id="49" w:name="_Hlk179627919"/>
+      <w:bookmarkStart w:id="51" w:name="_Hlk179627919"/>
       <w:r>
         <w:t xml:space="preserve">: </w:t>
       </w:r>
@@ -6477,7 +6469,7 @@
       <w:r>
         <w:t xml:space="preserve"> </w:t>
       </w:r>
-      <w:bookmarkEnd w:id="49"/>
+      <w:bookmarkEnd w:id="51"/>
       <w:r>
         <w:t xml:space="preserve">where </w:t>
       </w:r>
@@ -6607,8 +6599,8 @@
     </w:p>
     <w:p/>
     <w:p>
-      <w:bookmarkStart w:id="50" w:name="_Hlk506745047"/>
-      <w:bookmarkEnd w:id="43"/>
+      <w:bookmarkStart w:id="52" w:name="_Hlk506745047"/>
+      <w:bookmarkEnd w:id="44"/>
       <w:r>
         <w:rPr>
           <w:i/>
@@ -6616,7 +6608,7 @@
         </w:rPr>
         <w:t>Setup&gt;Input Data</w:t>
       </w:r>
-      <w:bookmarkEnd w:id="50"/>
+      <w:bookmarkEnd w:id="52"/>
       <w:r>
         <w:rPr>
           <w:i/>
@@ -6633,26 +6625,26 @@
       <w:pPr>
         <w:pStyle w:val="Heading2"/>
       </w:pPr>
-      <w:bookmarkStart w:id="51" w:name="_Toc462590134"/>
-      <w:bookmarkStart w:id="52" w:name="_Ref505163265"/>
-      <w:bookmarkStart w:id="53" w:name="_Ref505163434"/>
-      <w:bookmarkStart w:id="54" w:name="_Ref505187940"/>
-      <w:bookmarkStart w:id="55" w:name="_Ref506962523"/>
-      <w:bookmarkStart w:id="56" w:name="_Toc58851118"/>
-      <w:bookmarkStart w:id="57" w:name="_Ref76228406"/>
-      <w:bookmarkStart w:id="58" w:name="_Toc183339292"/>
+      <w:bookmarkStart w:id="53" w:name="_Toc462590134"/>
+      <w:bookmarkStart w:id="54" w:name="_Ref505163265"/>
+      <w:bookmarkStart w:id="55" w:name="_Ref505163434"/>
+      <w:bookmarkStart w:id="56" w:name="_Ref505187940"/>
+      <w:bookmarkStart w:id="57" w:name="_Ref506962523"/>
+      <w:bookmarkStart w:id="58" w:name="_Toc58851118"/>
+      <w:bookmarkStart w:id="59" w:name="_Ref76228406"/>
+      <w:bookmarkStart w:id="60" w:name="_Toc183339292"/>
       <w:r>
         <w:lastRenderedPageBreak/>
         <w:t>Run</w:t>
       </w:r>
-      <w:bookmarkEnd w:id="51"/>
-      <w:bookmarkEnd w:id="52"/>
       <w:bookmarkEnd w:id="53"/>
       <w:bookmarkEnd w:id="54"/>
       <w:bookmarkEnd w:id="55"/>
       <w:bookmarkEnd w:id="56"/>
       <w:bookmarkEnd w:id="57"/>
       <w:bookmarkEnd w:id="58"/>
+      <w:bookmarkEnd w:id="59"/>
+      <w:bookmarkEnd w:id="60"/>
     </w:p>
     <w:p>
       <w:r>
@@ -6672,7 +6664,8 @@
       <w:r>
         <w:t xml:space="preserve">: </w:t>
       </w:r>
-      <w:bookmarkStart w:id="59" w:name="_Hlk179480554"/>
+      <w:bookmarkStart w:id="61" w:name="_Hlk179480554"/>
+      <w:bookmarkStart w:id="62" w:name="_Hlk183354184"/>
       <w:r>
         <w:t>calls function ‘</w:t>
       </w:r>
@@ -6684,20 +6677,21 @@
       <w:r>
         <w:t xml:space="preserve">’, which includes a function to </w:t>
       </w:r>
-      <w:bookmarkEnd w:id="59"/>
+      <w:bookmarkEnd w:id="61"/>
       <w:r>
         <w:t>create a figure tabulating a dataset and the option for the user to add functions as required.</w:t>
       </w:r>
-    </w:p>
-    <w:p>
-      <w:bookmarkStart w:id="60" w:name="_Hlk505163518"/>
-      <w:bookmarkStart w:id="61" w:name="_Hlk505342330"/>
+      <w:bookmarkEnd w:id="62"/>
+    </w:p>
+    <w:p>
+      <w:bookmarkStart w:id="63" w:name="_Hlk505163518"/>
+      <w:bookmarkStart w:id="64" w:name="_Hlk505342330"/>
       <w:r>
         <w:rPr>
           <w:noProof/>
         </w:rPr>
         <w:drawing>
-          <wp:anchor distT="0" distB="0" distL="114300" distR="114300" simplePos="0" relativeHeight="251711488" behindDoc="0" locked="0" layoutInCell="1" allowOverlap="1" wp14:anchorId="4C4E5DF0" wp14:editId="74C5E40D">
+          <wp:anchor distT="0" distB="0" distL="114300" distR="114300" simplePos="0" relativeHeight="251711488" behindDoc="0" locked="0" layoutInCell="1" allowOverlap="1" wp14:anchorId="4C4E5DF0" wp14:editId="2C9A5F97">
             <wp:simplePos x="0" y="0"/>
             <wp:positionH relativeFrom="margin">
               <wp:align>right</wp:align>
@@ -6756,11 +6750,11 @@
       <w:r>
         <w:t xml:space="preserve">: </w:t>
       </w:r>
-      <w:bookmarkEnd w:id="60"/>
+      <w:bookmarkEnd w:id="63"/>
       <w:r>
         <w:t xml:space="preserve">data that has been added (either as data or modelled values) can be used to derive new variables. </w:t>
       </w:r>
-      <w:bookmarkEnd w:id="61"/>
+      <w:bookmarkEnd w:id="64"/>
       <w:r>
         <w:t xml:space="preserve">The UI allows the user to select data and use a chosen selection of data/variable/range to define either a Variable, XYZ dimension, or Time. Each data set is sampled for the defined data range. If the data set being sampled includes </w:t>
       </w:r>
@@ -7370,7 +7364,7 @@
           <w:noProof/>
         </w:rPr>
       </w:pPr>
-      <w:bookmarkStart w:id="62" w:name="_Hlk89076579"/>
+      <w:bookmarkStart w:id="65" w:name="_Hlk89076579"/>
       <w:r>
         <w:rPr>
           <w:noProof/>
@@ -7437,17 +7431,17 @@
         <w:t>.</w:t>
       </w:r>
     </w:p>
-    <w:bookmarkEnd w:id="62"/>
+    <w:bookmarkEnd w:id="65"/>
     <w:p/>
     <w:p>
       <w:pPr>
         <w:pStyle w:val="Heading2"/>
       </w:pPr>
-      <w:bookmarkStart w:id="63" w:name="_Toc183339293"/>
+      <w:bookmarkStart w:id="66" w:name="_Toc183339293"/>
       <w:r>
         <w:t>Analysis</w:t>
       </w:r>
-      <w:bookmarkEnd w:id="63"/>
+      <w:bookmarkEnd w:id="66"/>
     </w:p>
     <w:p>
       <w:r>
@@ -7476,16 +7470,16 @@
       <w:pPr>
         <w:pStyle w:val="Heading3"/>
       </w:pPr>
-      <w:bookmarkStart w:id="64" w:name="_Ref76228416"/>
-      <w:bookmarkStart w:id="65" w:name="_Toc183339294"/>
+      <w:bookmarkStart w:id="67" w:name="_Ref76228416"/>
+      <w:bookmarkStart w:id="68" w:name="_Toc183339294"/>
       <w:r>
         <w:t>Plotting</w:t>
       </w:r>
-      <w:bookmarkEnd w:id="64"/>
-      <w:bookmarkEnd w:id="65"/>
-    </w:p>
-    <w:p>
-      <w:bookmarkStart w:id="66" w:name="_Hlk503199090"/>
+      <w:bookmarkEnd w:id="67"/>
+      <w:bookmarkEnd w:id="68"/>
+    </w:p>
+    <w:p>
+      <w:bookmarkStart w:id="69" w:name="_Hlk503199090"/>
       <w:r>
         <w:rPr>
           <w:i/>
@@ -7496,7 +7490,7 @@
       <w:r>
         <w:t xml:space="preserve">: initialises </w:t>
       </w:r>
-      <w:bookmarkEnd w:id="66"/>
+      <w:bookmarkEnd w:id="69"/>
       <w:r>
         <w:t xml:space="preserve">the Plot UI to select variables and produce several types of </w:t>
       </w:r>
@@ -7546,7 +7540,7 @@
                 <w:noProof/>
               </w:rPr>
             </w:pPr>
-            <w:bookmarkStart w:id="67" w:name="_Hlk42161777"/>
+            <w:bookmarkStart w:id="70" w:name="_Hlk42161777"/>
             <w:r>
               <w:rPr>
                 <w:noProof/>
@@ -7733,7 +7727,7 @@
                 <w:szCs w:val="20"/>
               </w:rPr>
             </w:pPr>
-            <w:bookmarkStart w:id="68" w:name="_Hlk41129620"/>
+            <w:bookmarkStart w:id="71" w:name="_Hlk41129620"/>
             <w:r>
               <w:rPr>
                 <w:sz w:val="20"/>
@@ -7805,7 +7799,7 @@
               </w:rPr>
               <w:t>+ : switches between cartesian and polar plot type</w:t>
             </w:r>
-            <w:bookmarkEnd w:id="68"/>
+            <w:bookmarkEnd w:id="71"/>
           </w:p>
           <w:p>
             <w:pPr>
@@ -8017,7 +8011,7 @@
           </w:p>
         </w:tc>
       </w:tr>
-      <w:bookmarkEnd w:id="67"/>
+      <w:bookmarkEnd w:id="70"/>
     </w:tbl>
     <w:p>
       <w:pPr>
@@ -8043,7 +8037,7 @@
           <w:iCs/>
         </w:rPr>
       </w:pPr>
-      <w:bookmarkStart w:id="69" w:name="_Hlk183337122"/>
+      <w:bookmarkStart w:id="72" w:name="_Hlk183337122"/>
       <w:r>
         <w:rPr>
           <w:b/>
@@ -8099,7 +8093,7 @@
         <w:t xml:space="preserve"> in Plotting UI</w:t>
       </w:r>
     </w:p>
-    <w:bookmarkEnd w:id="69"/>
+    <w:bookmarkEnd w:id="72"/>
     <w:p>
       <w:r>
         <w:t xml:space="preserve">Calls the </w:t>
@@ -8134,15 +8128,15 @@
       <w:pPr>
         <w:pStyle w:val="Heading3"/>
       </w:pPr>
-      <w:bookmarkStart w:id="70" w:name="_Ref76228422"/>
-      <w:bookmarkStart w:id="71" w:name="_Hlk41129307"/>
-      <w:bookmarkStart w:id="72" w:name="_Hlk503203212"/>
-      <w:bookmarkStart w:id="73" w:name="_Toc183339295"/>
+      <w:bookmarkStart w:id="73" w:name="_Ref76228422"/>
+      <w:bookmarkStart w:id="74" w:name="_Toc183339295"/>
+      <w:bookmarkStart w:id="75" w:name="_Hlk41129307"/>
+      <w:bookmarkStart w:id="76" w:name="_Hlk503203212"/>
       <w:r>
         <w:t>Statistics</w:t>
       </w:r>
-      <w:bookmarkEnd w:id="70"/>
       <w:bookmarkEnd w:id="73"/>
+      <w:bookmarkEnd w:id="74"/>
     </w:p>
     <w:p>
       <w:r>
@@ -8155,11 +8149,11 @@
       <w:r>
         <w:t xml:space="preserve">: </w:t>
       </w:r>
-      <w:bookmarkStart w:id="74" w:name="_Hlk15127543"/>
+      <w:bookmarkStart w:id="77" w:name="_Hlk15127543"/>
       <w:r>
         <w:t xml:space="preserve">several statistical analysis options have been included within the Statistical Analysis GUI. </w:t>
       </w:r>
-      <w:bookmarkEnd w:id="74"/>
+      <w:bookmarkEnd w:id="77"/>
       <w:r>
         <w:t xml:space="preserve">The tabs are for </w:t>
       </w:r>
@@ -8227,7 +8221,7 @@
           <w:szCs w:val="24"/>
         </w:rPr>
       </w:pPr>
-      <w:bookmarkStart w:id="75" w:name="_Hlk77155475"/>
+      <w:bookmarkStart w:id="78" w:name="_Hlk77155475"/>
       <w:r>
         <w:rPr>
           <w:rFonts w:asciiTheme="majorHAnsi" w:eastAsiaTheme="majorEastAsia" w:hAnsiTheme="majorHAnsi" w:cstheme="majorBidi"/>
@@ -8373,7 +8367,7 @@
         <w:ind w:left="360"/>
         <w:contextualSpacing/>
       </w:pPr>
-      <w:bookmarkStart w:id="76" w:name="_Hlk77155372"/>
+      <w:bookmarkStart w:id="79" w:name="_Hlk77155372"/>
       <w:r>
         <w:t xml:space="preserve">The results are tabulated on the </w:t>
       </w:r>
@@ -8390,7 +8384,7 @@
         <w:t xml:space="preserve"> tab and can be copied to the clipboard for use in other applications.</w:t>
       </w:r>
     </w:p>
-    <w:bookmarkEnd w:id="76"/>
+    <w:bookmarkEnd w:id="79"/>
     <w:p>
       <w:pPr>
         <w:ind w:left="360"/>
@@ -8411,7 +8405,7 @@
         </w:rPr>
         <w:lastRenderedPageBreak/>
         <w:drawing>
-          <wp:anchor distT="0" distB="0" distL="114300" distR="114300" simplePos="0" relativeHeight="251714560" behindDoc="0" locked="0" layoutInCell="1" allowOverlap="1" wp14:anchorId="22639714" wp14:editId="58FCC95D">
+          <wp:anchor distT="0" distB="0" distL="114300" distR="114300" simplePos="0" relativeHeight="251714560" behindDoc="0" locked="0" layoutInCell="1" allowOverlap="1" wp14:anchorId="22639714" wp14:editId="2C1494BA">
             <wp:simplePos x="0" y="0"/>
             <wp:positionH relativeFrom="column">
               <wp:posOffset>31750</wp:posOffset>
@@ -8705,11 +8699,11 @@
       <w:r>
         <w:t xml:space="preserve">: </w:t>
       </w:r>
-      <w:bookmarkStart w:id="77" w:name="_Hlk13570235"/>
+      <w:bookmarkStart w:id="80" w:name="_Hlk13570235"/>
       <w:r>
         <w:t>general statistics of a variable (mean, standard deviation, minimum, maximum, sum and linear regression fit parameters). The results are tabulated in a new window and can be copied to the clipboard for use in other applications.</w:t>
       </w:r>
-      <w:bookmarkEnd w:id="77"/>
+      <w:bookmarkEnd w:id="80"/>
     </w:p>
     <w:p>
       <w:pPr>
@@ -9336,7 +9330,7 @@
         </w:rPr>
         <w:t xml:space="preserve">This is experimental code </w:t>
       </w:r>
-      <w:bookmarkStart w:id="78" w:name="_Hlk110430202"/>
+      <w:bookmarkStart w:id="81" w:name="_Hlk110430202"/>
       <w:r>
         <w:rPr>
           <w:bCs/>
@@ -9413,7 +9407,7 @@
         </w:rPr>
         <w:t xml:space="preserve">) </w:t>
       </w:r>
-      <w:bookmarkEnd w:id="78"/>
+      <w:bookmarkEnd w:id="81"/>
       <w:r>
         <w:rPr>
           <w:bCs/>
@@ -9947,7 +9941,7 @@
           <w:szCs w:val="24"/>
         </w:rPr>
       </w:pPr>
-      <w:bookmarkStart w:id="79" w:name="_Hlk76231208"/>
+      <w:bookmarkStart w:id="82" w:name="_Hlk76231208"/>
       <w:r>
         <w:rPr>
           <w:rFonts w:asciiTheme="majorHAnsi" w:eastAsiaTheme="majorEastAsia" w:hAnsiTheme="majorHAnsi" w:cstheme="majorBidi"/>
@@ -9974,7 +9968,7 @@
       <w:r>
         <w:t xml:space="preserve">The Taylor tab allows the user to </w:t>
       </w:r>
-      <w:bookmarkEnd w:id="79"/>
+      <w:bookmarkEnd w:id="82"/>
       <w:r>
         <w:t>create a Taylor Plot using 1D or 2D data (e.g timeseries or grids):</w:t>
       </w:r>
@@ -10149,7 +10143,7 @@
         </w:rPr>
         <w:lastRenderedPageBreak/>
         <w:drawing>
-          <wp:anchor distT="0" distB="0" distL="114300" distR="114300" simplePos="0" relativeHeight="251720704" behindDoc="0" locked="0" layoutInCell="1" allowOverlap="1" wp14:anchorId="64CF8FFD" wp14:editId="7DB9B90B">
+          <wp:anchor distT="0" distB="0" distL="114300" distR="114300" simplePos="0" relativeHeight="251720704" behindDoc="0" locked="0" layoutInCell="1" allowOverlap="1" wp14:anchorId="64CF8FFD" wp14:editId="7DBBE386">
             <wp:simplePos x="0" y="0"/>
             <wp:positionH relativeFrom="margin">
               <wp:align>left</wp:align>
@@ -10294,7 +10288,6 @@
         <w:t>].</w:t>
       </w:r>
     </w:p>
-    <w:p/>
     <w:tbl>
       <w:tblPr>
         <w:tblStyle w:val="TableGrid"/>
@@ -10640,14 +10633,7 @@
         <w:rPr>
           <w:noProof/>
         </w:rPr>
-        <w:t xml:space="preserve">The normalised standard deviation and correlation coefficient are also given in the Case List table, </w:t>
-      </w:r>
-      <w:r>
-        <w:rPr>
-          <w:noProof/>
-        </w:rPr>
-        <w:lastRenderedPageBreak/>
-        <w:t>along with the global skill score, Sg, and the average local skill score, Sl.</w:t>
+        <w:t>The normalised standard deviation and correlation coefficient are also given in the Case List table, along with the global skill score, Sg, and the average local skill score, Sl.</w:t>
       </w:r>
     </w:p>
     <w:p>
@@ -10670,11 +10656,12 @@
       <w:pPr>
         <w:pStyle w:val="Heading3"/>
       </w:pPr>
-      <w:bookmarkStart w:id="80" w:name="_Toc183339296"/>
+      <w:bookmarkStart w:id="83" w:name="_Toc183339296"/>
+      <w:bookmarkStart w:id="84" w:name="_Hlk183354353"/>
       <w:r>
         <w:t>User Plots</w:t>
       </w:r>
-      <w:bookmarkEnd w:id="80"/>
+      <w:bookmarkEnd w:id="83"/>
     </w:p>
     <w:p>
       <w:r>
@@ -10740,6 +10727,7 @@
         <w:t xml:space="preserve"> and a bar chart of a variable with the bars coloured based on a selected classification variable (from the same dataset as the main variable). </w:t>
       </w:r>
     </w:p>
+    <w:bookmarkEnd w:id="84"/>
     <w:p>
       <w:pPr>
         <w:rPr>
@@ -10752,13 +10740,13 @@
       <w:pPr>
         <w:pStyle w:val="Heading2"/>
       </w:pPr>
-      <w:bookmarkStart w:id="81" w:name="_Toc183339297"/>
+      <w:bookmarkStart w:id="85" w:name="_Toc183339297"/>
       <w:r>
         <w:t>Help</w:t>
       </w:r>
-      <w:bookmarkEnd w:id="81"/>
-    </w:p>
-    <w:bookmarkEnd w:id="71"/>
+      <w:bookmarkEnd w:id="85"/>
+    </w:p>
+    <w:bookmarkEnd w:id="75"/>
     <w:p>
       <w:r>
         <w:t>The help menu provides options to access the App documentation in the MatlabTM Supplemental Software documentation, or the App manual.</w:t>
@@ -10776,14 +10764,14 @@
       <w:pPr>
         <w:pStyle w:val="Heading2"/>
       </w:pPr>
-      <w:bookmarkStart w:id="82" w:name="_Toc58851120"/>
-      <w:bookmarkStart w:id="83" w:name="_Toc183339298"/>
-      <w:bookmarkEnd w:id="72"/>
+      <w:bookmarkStart w:id="86" w:name="_Toc58851120"/>
+      <w:bookmarkStart w:id="87" w:name="_Toc183339298"/>
+      <w:bookmarkEnd w:id="76"/>
       <w:r>
         <w:t>Tabs</w:t>
       </w:r>
-      <w:bookmarkEnd w:id="82"/>
-      <w:bookmarkEnd w:id="83"/>
+      <w:bookmarkEnd w:id="86"/>
+      <w:bookmarkEnd w:id="87"/>
     </w:p>
     <w:p>
       <w:r>
@@ -10819,6 +10807,7 @@
       </w:r>
     </w:p>
     <w:p>
+      <w:bookmarkStart w:id="88" w:name="_Hlk183354445"/>
       <w:r>
         <w:rPr>
           <w:b/>
@@ -10832,6 +10821,7 @@
         <w:t>: tabulates a selected dataset (display only).</w:t>
       </w:r>
     </w:p>
+    <w:bookmarkEnd w:id="88"/>
     <w:p>
       <w:r>
         <w:rPr>
@@ -10872,13 +10862,13 @@
       <w:pPr>
         <w:pStyle w:val="Heading2"/>
       </w:pPr>
-      <w:bookmarkStart w:id="84" w:name="_Ref76228532"/>
-      <w:bookmarkStart w:id="85" w:name="_Toc183339299"/>
+      <w:bookmarkStart w:id="89" w:name="_Ref76228532"/>
+      <w:bookmarkStart w:id="90" w:name="_Toc183339299"/>
       <w:r>
         <w:t>UI Data Selection</w:t>
       </w:r>
-      <w:bookmarkEnd w:id="84"/>
-      <w:bookmarkEnd w:id="85"/>
+      <w:bookmarkEnd w:id="89"/>
+      <w:bookmarkEnd w:id="90"/>
     </w:p>
     <w:p>
       <w:r>
@@ -10960,9 +10950,8 @@
           <w:bCs/>
           <w:noProof/>
         </w:rPr>
-        <w:lastRenderedPageBreak/>
         <w:drawing>
-          <wp:anchor distT="0" distB="0" distL="114300" distR="114300" simplePos="0" relativeHeight="251715584" behindDoc="0" locked="0" layoutInCell="1" allowOverlap="1" wp14:anchorId="5DFEE4DF" wp14:editId="5094F64D">
+          <wp:anchor distT="0" distB="0" distL="114300" distR="114300" simplePos="0" relativeHeight="251715584" behindDoc="0" locked="0" layoutInCell="1" allowOverlap="1" wp14:anchorId="5DFEE4DF" wp14:editId="4EC1D958">
             <wp:simplePos x="0" y="0"/>
             <wp:positionH relativeFrom="column">
               <wp:posOffset>-52387</wp:posOffset>
@@ -11081,6 +11070,7 @@
     </w:p>
     <w:p>
       <w:r>
+        <w:lastRenderedPageBreak/>
         <w:t xml:space="preserve">The number of variables listed on the UI depends on the dimensions of the selected variable. For each one Select the attribute to use and the range to be applied. </w:t>
       </w:r>
     </w:p>
@@ -11092,7 +11082,7 @@
           <w:noProof/>
         </w:rPr>
         <w:drawing>
-          <wp:anchor distT="0" distB="0" distL="114300" distR="114300" simplePos="0" relativeHeight="251716608" behindDoc="0" locked="0" layoutInCell="1" allowOverlap="1" wp14:anchorId="71A5C810" wp14:editId="683B9376">
+          <wp:anchor distT="0" distB="0" distL="114300" distR="114300" simplePos="0" relativeHeight="251716608" behindDoc="0" locked="0" layoutInCell="1" allowOverlap="1" wp14:anchorId="71A5C810" wp14:editId="4059C405">
             <wp:simplePos x="0" y="0"/>
             <wp:positionH relativeFrom="column">
               <wp:posOffset>-71755</wp:posOffset>
@@ -11168,10 +11158,10 @@
     </w:p>
     <w:p/>
     <w:p/>
-    <w:bookmarkEnd w:id="75"/>
+    <w:bookmarkEnd w:id="78"/>
     <w:p/>
     <w:p>
-      <w:bookmarkStart w:id="86" w:name="_Hlk77155695"/>
+      <w:bookmarkStart w:id="91" w:name="_Hlk77155695"/>
       <w:r>
         <w:rPr>
           <w:b/>
@@ -11179,7 +11169,7 @@
           <w:noProof/>
         </w:rPr>
         <w:drawing>
-          <wp:anchor distT="0" distB="0" distL="114300" distR="114300" simplePos="0" relativeHeight="251717632" behindDoc="0" locked="0" layoutInCell="1" allowOverlap="1" wp14:anchorId="0CE40BEF" wp14:editId="74FB5011">
+          <wp:anchor distT="0" distB="0" distL="114300" distR="114300" simplePos="0" relativeHeight="251717632" behindDoc="0" locked="0" layoutInCell="1" allowOverlap="1" wp14:anchorId="0CE40BEF" wp14:editId="3B9E3B67">
             <wp:simplePos x="0" y="0"/>
             <wp:positionH relativeFrom="margin">
               <wp:posOffset>-635</wp:posOffset>
@@ -11316,13 +11306,13 @@
       <w:r>
         <w:t xml:space="preserve">Note where a variable is being selected as one property and a dimension as a second property, any sub-selection of range must be consistent in the two selections. This is done to allow variables and dimensions to be used as flexibly as possible. </w:t>
       </w:r>
-      <w:bookmarkEnd w:id="86"/>
-    </w:p>
-    <w:p>
-      <w:bookmarkStart w:id="87" w:name="_Hlk158306680"/>
-      <w:bookmarkStart w:id="88" w:name="_Hlk183339744"/>
-      <w:r>
-        <w:lastRenderedPageBreak/>
+      <w:bookmarkEnd w:id="91"/>
+    </w:p>
+    <w:p>
+      <w:bookmarkStart w:id="92" w:name="_Hlk183339744"/>
+      <w:bookmarkStart w:id="93" w:name="_Hlk158306680"/>
+      <w:bookmarkStart w:id="94" w:name="_Hlk183354552"/>
+      <w:r>
         <w:t xml:space="preserve">The UI treats any form of text data (char, string, </w:t>
       </w:r>
       <w:proofErr w:type="spellStart"/>
@@ -11352,67 +11342,62 @@
           <w:i/>
           <w:color w:val="7B2520" w:themeColor="accent3" w:themeShade="BF"/>
         </w:rPr>
-        <w:t>Modify Variable Type</w:t>
+        <w:t xml:space="preserve">Modify Variable Type </w:t>
+      </w:r>
+      <w:r>
+        <w:t xml:space="preserve">in Section </w:t>
+      </w:r>
+      <w:r>
+        <w:fldChar w:fldCharType="begin"/>
+      </w:r>
+      <w:r>
+        <w:instrText xml:space="preserve"> REF _Ref183339723 \r \h </w:instrText>
+      </w:r>
+      <w:r>
+        <w:fldChar w:fldCharType="separate"/>
+      </w:r>
+      <w:r>
+        <w:t>3.3</w:t>
+      </w:r>
+      <w:r>
+        <w:fldChar w:fldCharType="end"/>
+      </w:r>
+      <w:r>
+        <w:t>).</w:t>
+      </w:r>
+    </w:p>
+    <w:bookmarkEnd w:id="94"/>
+    <w:p/>
+    <w:p>
+      <w:pPr>
+        <w:pStyle w:val="Heading2"/>
+      </w:pPr>
+      <w:bookmarkStart w:id="95" w:name="_Toc183339300"/>
+      <w:bookmarkEnd w:id="92"/>
+      <w:r>
+        <w:t>Accessing data from the Command Window</w:t>
+      </w:r>
+      <w:bookmarkEnd w:id="95"/>
+    </w:p>
+    <w:p>
+      <w:r>
+        <w:t xml:space="preserve">In addition to the options to save or export data provided by the </w:t>
       </w:r>
       <w:r>
         <w:rPr>
           <w:i/>
           <w:color w:val="7B2520" w:themeColor="accent3" w:themeShade="BF"/>
         </w:rPr>
-        <w:t xml:space="preserve"> </w:t>
-      </w:r>
-      <w:r>
-        <w:t xml:space="preserve">in Section </w:t>
-      </w:r>
-      <w:r>
-        <w:fldChar w:fldCharType="begin"/>
-      </w:r>
-      <w:r>
-        <w:instrText xml:space="preserve"> REF _Ref183339723 \r \h </w:instrText>
-      </w:r>
-      <w:r>
-        <w:fldChar w:fldCharType="separate"/>
-      </w:r>
-      <w:r>
-        <w:t>3.3</w:t>
-      </w:r>
-      <w:r>
-        <w:fldChar w:fldCharType="end"/>
-      </w:r>
-      <w:r>
-        <w:t>).</w:t>
-      </w:r>
-    </w:p>
-    <w:p>
-      <w:pPr>
-        <w:pStyle w:val="Heading2"/>
-      </w:pPr>
-      <w:bookmarkStart w:id="89" w:name="_Toc183339300"/>
-      <w:bookmarkEnd w:id="88"/>
-      <w:r>
-        <w:t>Accessing data from the Command Window</w:t>
-      </w:r>
-      <w:bookmarkEnd w:id="89"/>
-    </w:p>
-    <w:p>
-      <w:r>
-        <w:t xml:space="preserve">In addition to the options to save or export data provided by the </w:t>
+        <w:t>Project&gt;Cases&gt;Save</w:t>
+      </w:r>
+      <w:r>
+        <w:t xml:space="preserve"> and </w:t>
       </w:r>
       <w:r>
         <w:rPr>
           <w:i/>
           <w:color w:val="7B2520" w:themeColor="accent3" w:themeShade="BF"/>
         </w:rPr>
-        <w:t>Project&gt;Cases&gt;Save</w:t>
-      </w:r>
-      <w:r>
-        <w:t xml:space="preserve"> and </w:t>
-      </w:r>
-      <w:r>
-        <w:rPr>
-          <w:i/>
-          <w:color w:val="7B2520" w:themeColor="accent3" w:themeShade="BF"/>
-        </w:rPr>
         <w:t>Project&gt;Import/Export</w:t>
       </w:r>
       <w:r>
@@ -11524,6 +11509,7 @@
     </w:p>
     <w:p>
       <w:r>
+        <w:lastRenderedPageBreak/>
         <w:t>Simply typing:</w:t>
       </w:r>
     </w:p>
@@ -11933,7 +11919,7 @@
           <w:szCs w:val="20"/>
         </w:rPr>
       </w:pPr>
-      <w:bookmarkStart w:id="90" w:name="_Hlk158305656"/>
+      <w:bookmarkStart w:id="96" w:name="_Hlk158305656"/>
       <w:r>
         <w:rPr>
           <w:rFonts w:ascii="Arial" w:eastAsia="Microsoft YaHei" w:hAnsi="Arial" w:cs="Arial"/>
@@ -11951,7 +11937,7 @@
         </w:rPr>
         <w:t>myapp.Cases.</w:t>
       </w:r>
-      <w:bookmarkEnd w:id="90"/>
+      <w:bookmarkEnd w:id="96"/>
       <w:r>
         <w:rPr>
           <w:rFonts w:ascii="Arial" w:eastAsia="Microsoft YaHei" w:hAnsi="Arial" w:cs="Arial"/>
@@ -12113,7 +12099,7 @@
           <w:szCs w:val="20"/>
         </w:rPr>
       </w:pPr>
-      <w:bookmarkStart w:id="91" w:name="_Hlk158306562"/>
+      <w:bookmarkStart w:id="97" w:name="_Hlk158306562"/>
       <w:r>
         <w:rPr>
           <w:rFonts w:ascii="Arial" w:eastAsia="Microsoft YaHei" w:hAnsi="Arial" w:cs="Arial"/>
@@ -12187,7 +12173,7 @@
       </w:r>
       <w:proofErr w:type="spellEnd"/>
     </w:p>
-    <w:bookmarkEnd w:id="91"/>
+    <w:bookmarkEnd w:id="97"/>
     <w:p>
       <w:pPr>
         <w:rPr>
@@ -12204,6 +12190,7 @@
       </w:r>
     </w:p>
     <w:p>
+      <w:bookmarkStart w:id="98" w:name="_Hlk183354582"/>
       <w:r>
         <w:t xml:space="preserve">where </w:t>
       </w:r>
@@ -12282,11 +12269,7 @@
       </w:r>
       <w:proofErr w:type="spellEnd"/>
       <w:r>
-        <w:t xml:space="preserve"> allow one </w:t>
-      </w:r>
-      <w:r>
-        <w:lastRenderedPageBreak/>
-        <w:t xml:space="preserve">to be obtained from the other. The </w:t>
+        <w:t xml:space="preserve"> allow one to be obtained from the other. The </w:t>
       </w:r>
       <w:proofErr w:type="spellStart"/>
       <w:r>
@@ -12416,6 +12399,7 @@
         <w:t>].</w:t>
       </w:r>
     </w:p>
+    <w:bookmarkEnd w:id="98"/>
     <w:p>
       <w:pPr>
         <w:rPr>
@@ -12538,7 +12522,7 @@
       <w:r>
         <w:t xml:space="preserve"> it may be necessary to explicitly use the copy command to avoid creating a handle to the existing instance and potentially corrupting the existing data.</w:t>
       </w:r>
-      <w:bookmarkEnd w:id="87"/>
+      <w:bookmarkEnd w:id="93"/>
       <w:r>
         <w:br w:type="page"/>
       </w:r>
@@ -12547,8 +12531,8 @@
       <w:pPr>
         <w:pStyle w:val="Heading1"/>
       </w:pPr>
-      <w:bookmarkStart w:id="92" w:name="_Ref506901850"/>
-      <w:bookmarkStart w:id="93" w:name="_Toc183339301"/>
+      <w:bookmarkStart w:id="99" w:name="_Ref506901850"/>
+      <w:bookmarkStart w:id="100" w:name="_Toc183339301"/>
       <w:r>
         <w:lastRenderedPageBreak/>
         <w:t>Implementation/Supporting Information/</w:t>
@@ -12560,8 +12544,8 @@
       <w:r>
         <w:t>models</w:t>
       </w:r>
-      <w:bookmarkEnd w:id="92"/>
-      <w:bookmarkEnd w:id="93"/>
+      <w:bookmarkEnd w:id="99"/>
+      <w:bookmarkEnd w:id="100"/>
       <w:proofErr w:type="gramEnd"/>
     </w:p>
     <w:p/>
@@ -12569,19 +12553,19 @@
       <w:pPr>
         <w:pStyle w:val="Heading2"/>
       </w:pPr>
-      <w:bookmarkStart w:id="94" w:name="_Ref505163379"/>
-      <w:bookmarkStart w:id="95" w:name="_Toc58851129"/>
-      <w:bookmarkStart w:id="96" w:name="_Toc183339302"/>
+      <w:bookmarkStart w:id="101" w:name="_Ref505163379"/>
+      <w:bookmarkStart w:id="102" w:name="_Toc58851129"/>
+      <w:bookmarkStart w:id="103" w:name="_Toc183339302"/>
       <w:r>
         <w:t>Derive Output</w:t>
       </w:r>
-      <w:bookmarkEnd w:id="94"/>
-      <w:bookmarkEnd w:id="95"/>
-      <w:bookmarkEnd w:id="96"/>
-    </w:p>
-    <w:p>
-      <w:bookmarkStart w:id="97" w:name="_Hlk505164153"/>
-      <w:bookmarkStart w:id="98" w:name="_Hlk129431615"/>
+      <w:bookmarkEnd w:id="101"/>
+      <w:bookmarkEnd w:id="102"/>
+      <w:bookmarkEnd w:id="103"/>
+    </w:p>
+    <w:p>
+      <w:bookmarkStart w:id="104" w:name="_Hlk505164153"/>
+      <w:bookmarkStart w:id="105" w:name="_Hlk129431615"/>
       <w:r>
         <w:t xml:space="preserve">The </w:t>
       </w:r>
@@ -12613,11 +12597,11 @@
       <w:r>
         <w:t xml:space="preserve">). </w:t>
       </w:r>
-      <w:bookmarkEnd w:id="97"/>
+      <w:bookmarkEnd w:id="104"/>
       <w:r>
         <w:t xml:space="preserve">The equation box can accept t, x, y, z in upper or lower case. Time can be assigned to X, Y, or Z buttons, or simply included in the equation as t (as long as the data being used in one of the variables includes a time dimension). Each data set is sampled for the defined data range. </w:t>
       </w:r>
-      <w:bookmarkStart w:id="99" w:name="_Hlk41120195"/>
+      <w:bookmarkStart w:id="106" w:name="_Hlk41120195"/>
       <w:r>
         <w:t xml:space="preserve">If the data set being sampled includes </w:t>
       </w:r>
@@ -12638,7 +12622,7 @@
         <w:t xml:space="preserve"> press the button so that it displays ‘-N’. The selection is based on the variable limits defined whenever a variable is assigned to X, Y or Z using the X, Y, Z buttons.</w:t>
       </w:r>
     </w:p>
-    <w:bookmarkEnd w:id="99"/>
+    <w:bookmarkEnd w:id="106"/>
     <w:p>
       <w:pPr>
         <w:spacing w:after="120"/>
@@ -13125,9 +13109,9 @@
       </w:r>
     </w:p>
     <w:p>
-      <w:bookmarkStart w:id="100" w:name="_Hlk505164387"/>
-      <w:bookmarkStart w:id="101" w:name="_Hlk41120321"/>
-      <w:bookmarkStart w:id="102" w:name="_Hlk77169607"/>
+      <w:bookmarkStart w:id="107" w:name="_Hlk505164387"/>
+      <w:bookmarkStart w:id="108" w:name="_Hlk41120321"/>
+      <w:bookmarkStart w:id="109" w:name="_Hlk77169607"/>
       <w:r>
         <w:t xml:space="preserve">If the function returns a single valued answer, this is displayed in a message box, otherwise it is saved, either by adding to an existing dataset, or creating a new one (see Section </w:t>
       </w:r>
@@ -13163,9 +13147,9 @@
       <w:r>
         <w:t xml:space="preserve">). </w:t>
       </w:r>
-      <w:bookmarkEnd w:id="100"/>
-      <w:bookmarkEnd w:id="101"/>
-      <w:bookmarkEnd w:id="102"/>
+      <w:bookmarkEnd w:id="107"/>
+      <w:bookmarkEnd w:id="108"/>
+      <w:bookmarkEnd w:id="109"/>
     </w:p>
     <w:p>
       <w:pPr>
@@ -13249,7 +13233,7 @@
           <w:iCs/>
         </w:rPr>
       </w:pPr>
-      <w:bookmarkStart w:id="103" w:name="_Hlk41121450"/>
+      <w:bookmarkStart w:id="110" w:name="_Hlk41121450"/>
       <w:r>
         <w:rPr>
           <w:iCs/>
@@ -13333,7 +13317,7 @@
         </w:rPr>
         <w:t>NB3: When using Matlab compound expressions, such as the above sub-sampling expression, the expression must be enclosed in square brackets to distinguish it from a function call.</w:t>
       </w:r>
-      <w:bookmarkEnd w:id="98"/>
+      <w:bookmarkEnd w:id="105"/>
     </w:p>
     <w:p>
       <w:pPr>
@@ -13354,7 +13338,7 @@
         </w:rPr>
         <w:t xml:space="preserve">Adding the comment %time or %rows, allows the the row dimension to be added to the new dataset. For example if x and y data sets are timeseries, then </w:t>
       </w:r>
-      <w:bookmarkStart w:id="104" w:name="_Hlk153704497"/>
+      <w:bookmarkStart w:id="111" w:name="_Hlk153704497"/>
       <w:r>
         <w:rPr>
           <w:noProof/>
@@ -13374,7 +13358,7 @@
         </w:rPr>
         <w:t xml:space="preserve"> expresion, or function call, </w:t>
       </w:r>
-      <w:bookmarkEnd w:id="104"/>
+      <w:bookmarkEnd w:id="111"/>
       <w:r>
         <w:rPr>
           <w:noProof/>
@@ -13421,21 +13405,21 @@
       <w:pPr>
         <w:pStyle w:val="Heading3"/>
       </w:pPr>
-      <w:bookmarkStart w:id="105" w:name="_Toc72232566"/>
-      <w:bookmarkStart w:id="106" w:name="_Hlk129431710"/>
-      <w:bookmarkStart w:id="107" w:name="_Toc183339303"/>
-      <w:bookmarkEnd w:id="103"/>
+      <w:bookmarkStart w:id="112" w:name="_Toc72232566"/>
+      <w:bookmarkStart w:id="113" w:name="_Toc183339303"/>
+      <w:bookmarkStart w:id="114" w:name="_Hlk129431710"/>
+      <w:bookmarkEnd w:id="110"/>
       <w:r>
         <w:t>Calling an external function</w:t>
       </w:r>
-      <w:bookmarkEnd w:id="105"/>
-      <w:bookmarkEnd w:id="107"/>
+      <w:bookmarkEnd w:id="112"/>
+      <w:bookmarkEnd w:id="113"/>
     </w:p>
     <w:p>
       <w:r>
         <w:t xml:space="preserve">The Derive Output UI can also be used as an interface to user functions that are available on the Matlab search path. Simply type the function call with the appropriate variable assignment and the new variable is created. (NB: the UI adopts the Matlab convention that all functions are lower case). Some examples of functions provided in </w:t>
       </w:r>
-      <w:bookmarkStart w:id="108" w:name="_Hlk77157677"/>
+      <w:bookmarkStart w:id="115" w:name="_Hlk77157677"/>
       <w:r>
         <w:fldChar w:fldCharType="begin"/>
       </w:r>
@@ -13451,7 +13435,7 @@
       <w:r>
         <w:fldChar w:fldCharType="end"/>
       </w:r>
-      <w:bookmarkEnd w:id="108"/>
+      <w:bookmarkEnd w:id="115"/>
       <w:r>
         <w:t xml:space="preserve"> are detailed in Section </w:t>
       </w:r>
@@ -13548,11 +13532,11 @@
       <w:r>
         <w:t xml:space="preserve"> for each dataset selected. For this option up to 3 variables can be selected </w:t>
       </w:r>
-      <w:bookmarkStart w:id="109" w:name="_Hlk129445673"/>
+      <w:bookmarkStart w:id="116" w:name="_Hlk129445673"/>
       <w:r>
         <w:t xml:space="preserve">and assigned to the X, Y, Z buttons </w:t>
       </w:r>
-      <w:bookmarkEnd w:id="109"/>
+      <w:bookmarkEnd w:id="116"/>
       <w:r>
         <w:t xml:space="preserve">but they are defined in the call using </w:t>
       </w:r>
@@ -13889,8 +13873,8 @@
       <w:pPr>
         <w:pStyle w:val="Heading3"/>
       </w:pPr>
-      <w:bookmarkStart w:id="110" w:name="_Ref153636767"/>
-      <w:bookmarkStart w:id="111" w:name="_Toc183339304"/>
+      <w:bookmarkStart w:id="117" w:name="_Ref153636767"/>
+      <w:bookmarkStart w:id="118" w:name="_Toc183339304"/>
       <w:r>
         <w:t xml:space="preserve">Input and output format for external </w:t>
       </w:r>
@@ -13898,8 +13882,8 @@
       <w:r>
         <w:t>functions</w:t>
       </w:r>
-      <w:bookmarkEnd w:id="110"/>
-      <w:bookmarkEnd w:id="111"/>
+      <w:bookmarkEnd w:id="117"/>
+      <w:bookmarkEnd w:id="118"/>
       <w:proofErr w:type="gramEnd"/>
     </w:p>
     <w:p>
@@ -13930,7 +13914,7 @@
           <w:szCs w:val="20"/>
         </w:rPr>
       </w:pPr>
-      <w:bookmarkStart w:id="112" w:name="_Hlk153637009"/>
+      <w:bookmarkStart w:id="119" w:name="_Hlk153637009"/>
       <w:r>
         <w:rPr>
           <w:rFonts w:ascii="Consolas" w:eastAsia="Times New Roman" w:hAnsi="Consolas" w:cs="Times New Roman"/>
@@ -14088,7 +14072,7 @@
         <w:t>end</w:t>
       </w:r>
     </w:p>
-    <w:bookmarkEnd w:id="112"/>
+    <w:bookmarkEnd w:id="119"/>
     <w:p/>
     <w:p>
       <w:pPr>
@@ -14903,7 +14887,7 @@
         </w:rPr>
         <w:t>[</w:t>
       </w:r>
-      <w:bookmarkStart w:id="113" w:name="_Hlk153637464"/>
+      <w:bookmarkStart w:id="120" w:name="_Hlk153637464"/>
       <w:proofErr w:type="spellStart"/>
       <w:r>
         <w:rPr>
@@ -14913,7 +14897,7 @@
         </w:rPr>
         <w:t>trange,range,hwl,lwl</w:t>
       </w:r>
-      <w:bookmarkEnd w:id="113"/>
+      <w:bookmarkEnd w:id="120"/>
       <w:proofErr w:type="spellEnd"/>
       <w:r>
         <w:rPr>
@@ -15112,7 +15096,7 @@
           <w:szCs w:val="20"/>
         </w:rPr>
       </w:pPr>
-      <w:bookmarkStart w:id="114" w:name="_Hlk153653033"/>
+      <w:bookmarkStart w:id="121" w:name="_Hlk153653033"/>
       <w:r>
         <w:rPr>
           <w:rFonts w:ascii="Consolas" w:eastAsia="Times New Roman" w:hAnsi="Consolas" w:cs="Times New Roman"/>
@@ -15403,7 +15387,7 @@
         <w:t>end</w:t>
       </w:r>
     </w:p>
-    <w:bookmarkEnd w:id="114"/>
+    <w:bookmarkEnd w:id="121"/>
     <w:p/>
     <w:p>
       <w:r>
@@ -15705,7 +15689,7 @@
         </w:rPr>
         <w:t>%</w:t>
       </w:r>
-      <w:bookmarkStart w:id="115" w:name="_Hlk153653304"/>
+      <w:bookmarkStart w:id="122" w:name="_Hlk153653304"/>
       <w:proofErr w:type="gramStart"/>
       <w:r>
         <w:rPr>
@@ -15747,7 +15731,7 @@
         <w:t xml:space="preserve"> with the struct fieldnames defining each Dataset.</w:t>
       </w:r>
     </w:p>
-    <w:bookmarkEnd w:id="115"/>
+    <w:bookmarkEnd w:id="122"/>
     <w:p>
       <w:r>
         <w:tab/>
@@ -16404,17 +16388,17 @@
       <w:pPr>
         <w:pStyle w:val="Heading3"/>
       </w:pPr>
-      <w:bookmarkStart w:id="116" w:name="_Toc72232567"/>
-      <w:bookmarkStart w:id="117" w:name="_Ref153635114"/>
-      <w:bookmarkStart w:id="118" w:name="_Ref153705906"/>
-      <w:bookmarkStart w:id="119" w:name="_Toc183339305"/>
+      <w:bookmarkStart w:id="123" w:name="_Toc72232567"/>
+      <w:bookmarkStart w:id="124" w:name="_Ref153635114"/>
+      <w:bookmarkStart w:id="125" w:name="_Ref153705906"/>
+      <w:bookmarkStart w:id="126" w:name="_Toc183339305"/>
       <w:r>
         <w:t>Pre-defined functions</w:t>
       </w:r>
-      <w:bookmarkEnd w:id="116"/>
-      <w:bookmarkEnd w:id="117"/>
-      <w:bookmarkEnd w:id="118"/>
-      <w:bookmarkEnd w:id="119"/>
+      <w:bookmarkEnd w:id="123"/>
+      <w:bookmarkEnd w:id="124"/>
+      <w:bookmarkEnd w:id="125"/>
+      <w:bookmarkEnd w:id="126"/>
     </w:p>
     <w:p>
       <w:r>
@@ -16439,7 +16423,7 @@
         <w:t>, where the entry in the UI text box is given in Courier font and X, Y, Z, refer to the button assignments.</w:t>
       </w:r>
     </w:p>
-    <w:bookmarkEnd w:id="106"/>
+    <w:bookmarkEnd w:id="114"/>
     <w:p>
       <w:r>
         <w:t xml:space="preserve">Some useful examples primarily for timeseries data include: : </w:t>
@@ -16475,11 +16459,11 @@
       <w:r>
         <w:t xml:space="preserve">. </w:t>
       </w:r>
-      <w:bookmarkStart w:id="120" w:name="_Hlk487057395"/>
+      <w:bookmarkStart w:id="127" w:name="_Hlk487057395"/>
       <w:r>
         <w:t xml:space="preserve">The call to this function is:  </w:t>
       </w:r>
-      <w:bookmarkEnd w:id="120"/>
+      <w:bookmarkEnd w:id="127"/>
     </w:p>
     <w:p>
       <w:pPr>
@@ -16519,11 +16503,11 @@
       <w:r>
         <w:t xml:space="preserve"> ,  </w:t>
       </w:r>
-      <w:bookmarkStart w:id="121" w:name="_Hlk77161137"/>
+      <w:bookmarkStart w:id="128" w:name="_Hlk77161137"/>
       <w:r>
         <w:t xml:space="preserve">where x is the variable to be used, </w:t>
       </w:r>
-      <w:bookmarkEnd w:id="121"/>
+      <w:bookmarkEnd w:id="128"/>
       <w:r>
         <w:t>n specifies the number of points to average over and ‘</w:t>
       </w:r>
@@ -16803,7 +16787,7 @@
       <w:r>
         <w:t xml:space="preserve">. This allows a timeseries to be resampled at a different interval (that must be less than the source timeseries). </w:t>
       </w:r>
-      <w:bookmarkStart w:id="122" w:name="_Hlk489018788"/>
+      <w:bookmarkStart w:id="129" w:name="_Hlk489018788"/>
       <w:r>
         <w:t>The call to this function is:</w:t>
       </w:r>
@@ -16840,7 +16824,7 @@
       <w:r>
         <w:t xml:space="preserve">, where x is the variable to be resampled, time is the associated time for that variable, period can be ‘year’, ’month’, </w:t>
       </w:r>
-      <w:bookmarkEnd w:id="122"/>
+      <w:bookmarkEnd w:id="129"/>
       <w:r>
         <w:t xml:space="preserve">’day’, 'hour', 'minute', ‘second’, and method can be any valid function call such as ‘mean’, ‘std’, etc. The ‘period’ is required but the ‘method is optional and if omitted the mean is used. </w:t>
       </w:r>
@@ -17471,24 +17455,24 @@
       <w:pPr>
         <w:pStyle w:val="Heading1"/>
       </w:pPr>
-      <w:bookmarkStart w:id="123" w:name="_Toc486354054"/>
-      <w:bookmarkStart w:id="124" w:name="_Ref495741114"/>
-      <w:bookmarkStart w:id="125" w:name="_Ref495741134"/>
-      <w:bookmarkStart w:id="126" w:name="_Ref495741441"/>
-      <w:bookmarkStart w:id="127" w:name="_Ref495741457"/>
-      <w:bookmarkStart w:id="128" w:name="_Ref498196299"/>
-      <w:bookmarkStart w:id="129" w:name="_Toc183339306"/>
+      <w:bookmarkStart w:id="130" w:name="_Toc486354054"/>
+      <w:bookmarkStart w:id="131" w:name="_Ref495741114"/>
+      <w:bookmarkStart w:id="132" w:name="_Ref495741134"/>
+      <w:bookmarkStart w:id="133" w:name="_Ref495741441"/>
+      <w:bookmarkStart w:id="134" w:name="_Ref495741457"/>
+      <w:bookmarkStart w:id="135" w:name="_Ref498196299"/>
+      <w:bookmarkStart w:id="136" w:name="_Toc183339306"/>
       <w:r>
         <w:lastRenderedPageBreak/>
         <w:t>Program Structure</w:t>
       </w:r>
-      <w:bookmarkEnd w:id="123"/>
-      <w:bookmarkEnd w:id="124"/>
-      <w:bookmarkEnd w:id="125"/>
-      <w:bookmarkEnd w:id="126"/>
-      <w:bookmarkEnd w:id="127"/>
-      <w:bookmarkEnd w:id="128"/>
-      <w:bookmarkEnd w:id="129"/>
+      <w:bookmarkEnd w:id="130"/>
+      <w:bookmarkEnd w:id="131"/>
+      <w:bookmarkEnd w:id="132"/>
+      <w:bookmarkEnd w:id="133"/>
+      <w:bookmarkEnd w:id="134"/>
+      <w:bookmarkEnd w:id="135"/>
+      <w:bookmarkEnd w:id="136"/>
     </w:p>
     <w:p>
       <w:r>
@@ -17533,7 +17517,7 @@
         <w:pStyle w:val="Caption"/>
         <w:keepNext/>
       </w:pPr>
-      <w:bookmarkStart w:id="130" w:name="_Ref72166629"/>
+      <w:bookmarkStart w:id="137" w:name="_Ref72166629"/>
       <w:r>
         <w:t xml:space="preserve">Figure </w:t>
       </w:r>
@@ -17558,7 +17542,7 @@
         </w:rPr>
         <w:fldChar w:fldCharType="end"/>
       </w:r>
-      <w:bookmarkEnd w:id="130"/>
+      <w:bookmarkEnd w:id="137"/>
       <w:r>
         <w:t xml:space="preserve"> - </w:t>
       </w:r>
@@ -17690,7 +17674,7 @@
         <w:pStyle w:val="Caption"/>
         <w:keepNext/>
       </w:pPr>
-      <w:bookmarkStart w:id="131" w:name="_Ref72167155"/>
+      <w:bookmarkStart w:id="138" w:name="_Ref72167155"/>
       <w:r>
         <w:t xml:space="preserve">Figure </w:t>
       </w:r>
@@ -17715,7 +17699,7 @@
         </w:rPr>
         <w:fldChar w:fldCharType="end"/>
       </w:r>
-      <w:bookmarkEnd w:id="131"/>
+      <w:bookmarkEnd w:id="138"/>
       <w:r>
         <w:t xml:space="preserve"> – schematic of program structure showing how the main classes from muitoolbox and dstoolbox are </w:t>
       </w:r>
@@ -17731,7 +17715,7 @@
           <w:noProof/>
         </w:rPr>
         <w:drawing>
-          <wp:inline distT="0" distB="0" distL="0" distR="0" wp14:anchorId="11461B56" wp14:editId="187FAC22">
+          <wp:inline distT="0" distB="0" distL="0" distR="0" wp14:anchorId="11461B56" wp14:editId="25800721">
             <wp:extent cx="5722982" cy="2964407"/>
             <wp:effectExtent l="0" t="0" r="0" b="7620"/>
             <wp:docPr id="19" name="Picture 19"/>
@@ -17813,6 +17797,7 @@
       </w:r>
     </w:p>
     <w:p>
+      <w:bookmarkStart w:id="139" w:name="_Hlk183355495"/>
       <w:r>
         <w:rPr>
           <w:b/>
@@ -17866,6 +17851,7 @@
       <w:r>
         <w:t xml:space="preserve"> – function which includes functions to plot a scatter diagram of two variables from any case (selected variables must be the same length) and a bar chart of a variable with the bars coloured based on a selected classification variable (from the same dataset as the main variable)</w:t>
       </w:r>
+      <w:bookmarkEnd w:id="139"/>
       <w:r>
         <w:br w:type="page"/>
       </w:r>
@@ -17874,17 +17860,17 @@
       <w:pPr>
         <w:pStyle w:val="Heading1"/>
       </w:pPr>
-      <w:bookmarkStart w:id="132" w:name="_Toc486354055"/>
-      <w:bookmarkStart w:id="133" w:name="_Toc183339307"/>
+      <w:bookmarkStart w:id="140" w:name="_Toc486354055"/>
+      <w:bookmarkStart w:id="141" w:name="_Toc183339307"/>
       <w:r>
         <w:lastRenderedPageBreak/>
         <w:t>Bibliograph</w:t>
       </w:r>
-      <w:bookmarkEnd w:id="132"/>
+      <w:bookmarkEnd w:id="140"/>
       <w:r>
         <w:t>y</w:t>
       </w:r>
-      <w:bookmarkEnd w:id="133"/>
+      <w:bookmarkEnd w:id="141"/>
     </w:p>
     <w:p>
       <w:pPr>
@@ -18032,8 +18018,8 @@
           <w:noProof/>
         </w:rPr>
       </w:pPr>
-      <w:bookmarkStart w:id="134" w:name="_Ref179189722"/>
-      <w:bookmarkStart w:id="135" w:name="_Toc183339308"/>
+      <w:bookmarkStart w:id="142" w:name="_Ref179189722"/>
+      <w:bookmarkStart w:id="143" w:name="_Toc183339308"/>
       <w:r>
         <w:lastRenderedPageBreak/>
         <w:t xml:space="preserve">Appendix A - Import </w:t>
@@ -18050,8 +18036,8 @@
       <w:r>
         <w:t>ormats</w:t>
       </w:r>
-      <w:bookmarkEnd w:id="134"/>
-      <w:bookmarkEnd w:id="135"/>
+      <w:bookmarkEnd w:id="142"/>
+      <w:bookmarkEnd w:id="143"/>
     </w:p>
     <w:p>
       <w:r>
@@ -18120,7 +18106,7 @@
           <w:noProof/>
         </w:rPr>
         <w:drawing>
-          <wp:inline distT="0" distB="0" distL="0" distR="0" wp14:anchorId="0654C2AA" wp14:editId="712E4E53">
+          <wp:inline distT="0" distB="0" distL="0" distR="0" wp14:anchorId="0654C2AA" wp14:editId="69315B14">
             <wp:extent cx="5785485" cy="909597"/>
             <wp:effectExtent l="0" t="0" r="5715" b="5080"/>
             <wp:docPr id="265729652" name="Picture 1"/>
@@ -18178,9 +18164,9 @@
         </w:numPr>
         <w:ind w:left="432" w:hanging="432"/>
       </w:pPr>
-      <w:bookmarkStart w:id="136" w:name="_Ref179189873"/>
-      <w:bookmarkStart w:id="137" w:name="_Ref179190509"/>
-      <w:bookmarkStart w:id="138" w:name="_Toc183339309"/>
+      <w:bookmarkStart w:id="144" w:name="_Ref179189873"/>
+      <w:bookmarkStart w:id="145" w:name="_Ref179190509"/>
+      <w:bookmarkStart w:id="146" w:name="_Toc183339309"/>
       <w:r>
         <w:lastRenderedPageBreak/>
         <w:t>Appendix</w:t>
@@ -18191,12 +18177,12 @@
       <w:r>
         <w:t xml:space="preserve"> - Data set properties (DSproperties)</w:t>
       </w:r>
-      <w:bookmarkEnd w:id="136"/>
-      <w:bookmarkEnd w:id="137"/>
-      <w:bookmarkEnd w:id="138"/>
-    </w:p>
-    <w:p>
-      <w:bookmarkStart w:id="139" w:name="_Hlk77238777"/>
+      <w:bookmarkEnd w:id="144"/>
+      <w:bookmarkEnd w:id="145"/>
+      <w:bookmarkEnd w:id="146"/>
+    </w:p>
+    <w:p>
+      <w:bookmarkStart w:id="147" w:name="_Hlk77238777"/>
       <w:r>
         <w:t xml:space="preserve">Data are stored in a </w:t>
       </w:r>
@@ -18514,7 +18500,7 @@
           </w:p>
         </w:tc>
       </w:tr>
-      <w:bookmarkEnd w:id="139"/>
+      <w:bookmarkEnd w:id="147"/>
     </w:tbl>
     <w:p>
       <w:r>
@@ -18530,9 +18516,9 @@
         </w:numPr>
         <w:ind w:left="432" w:hanging="432"/>
       </w:pPr>
-      <w:bookmarkStart w:id="140" w:name="_Ref179194650"/>
-      <w:bookmarkStart w:id="141" w:name="_Ref179448619"/>
-      <w:bookmarkStart w:id="142" w:name="_Toc183339310"/>
+      <w:bookmarkStart w:id="148" w:name="_Ref179194650"/>
+      <w:bookmarkStart w:id="149" w:name="_Ref179448619"/>
+      <w:bookmarkStart w:id="150" w:name="_Toc183339310"/>
       <w:r>
         <w:lastRenderedPageBreak/>
         <w:t xml:space="preserve">Appendix C – Sample </w:t>
@@ -18545,9 +18531,9 @@
       <w:r>
         <w:t xml:space="preserve"> for data import</w:t>
       </w:r>
-      <w:bookmarkEnd w:id="140"/>
-      <w:bookmarkEnd w:id="141"/>
-      <w:bookmarkEnd w:id="142"/>
+      <w:bookmarkEnd w:id="148"/>
+      <w:bookmarkEnd w:id="149"/>
+      <w:bookmarkEnd w:id="150"/>
     </w:p>
     <w:p>
       <w:r>
@@ -18626,7 +18612,7 @@
       <w:r>
         <w:t xml:space="preserve">Matlab function </w:t>
       </w:r>
-      <w:bookmarkStart w:id="143" w:name="_Hlk183335831"/>
+      <w:bookmarkStart w:id="151" w:name="_Hlk183335831"/>
       <w:r>
         <w:t xml:space="preserve">with definition of all </w:t>
       </w:r>
@@ -18638,7 +18624,7 @@
       <w:r>
         <w:t>:</w:t>
       </w:r>
-      <w:bookmarkEnd w:id="143"/>
+      <w:bookmarkEnd w:id="151"/>
     </w:p>
     <w:p>
       <w:pPr>
@@ -21844,10 +21830,7 @@
       </w:pPr>
       <w:r>
         <w:lastRenderedPageBreak/>
-        <w:t xml:space="preserve">Excel file </w:t>
-      </w:r>
-      <w:r>
-        <w:t xml:space="preserve">with definition of all </w:t>
+        <w:t xml:space="preserve">Excel file with definition of all </w:t>
       </w:r>
       <w:proofErr w:type="spellStart"/>
       <w:r>
@@ -21855,10 +21838,7 @@
       </w:r>
       <w:proofErr w:type="spellEnd"/>
       <w:r>
-        <w:t>:</w:t>
-      </w:r>
-      <w:r>
-        <w:t xml:space="preserve"> </w:t>
+        <w:t xml:space="preserve">: </w:t>
       </w:r>
     </w:p>
     <w:p>
@@ -21866,6 +21846,9 @@
         <w:spacing w:after="0" w:line="240" w:lineRule="auto"/>
       </w:pPr>
       <w:r>
+        <w:rPr>
+          <w:noProof/>
+        </w:rPr>
         <w:drawing>
           <wp:inline distT="0" distB="0" distL="0" distR="0" wp14:anchorId="68F85208" wp14:editId="14998B87">
             <wp:extent cx="5759450" cy="2611755"/>
@@ -26955,6 +26938,7 @@
   <w:style w:type="character" w:default="1" w:styleId="DefaultParagraphFont">
     <w:name w:val="Default Paragraph Font"/>
     <w:uiPriority w:val="1"/>
+    <w:semiHidden/>
     <w:unhideWhenUsed/>
   </w:style>
   <w:style w:type="table" w:default="1" w:styleId="TableNormal">

</xml_diff>